<commit_message>
Add v2 of Draft final paper
</commit_message>
<xml_diff>
--- a/Final_Project/General Assembly Data Science Final Project Paper.docx
+++ b/Final_Project/General Assembly Data Science Final Project Paper.docx
@@ -67,27 +67,107 @@
           <w:szCs w:val="20"/>
           <w:lang w:val="en"/>
         </w:rPr>
-        <w:t>With</w:t>
-      </w:r>
-      <w:r>
-        <w:rPr>
-          <w:rFonts w:ascii="Helvetica" w:hAnsi="Helvetica" w:cs="Helvetica"/>
-          <w:color w:val="333333"/>
-          <w:sz w:val="20"/>
-          <w:szCs w:val="20"/>
-          <w:lang w:val="en"/>
-        </w:rPr>
-        <w:t xml:space="preserve"> its diverse metro area, </w:t>
-      </w:r>
-      <w:r>
-        <w:rPr>
-          <w:rFonts w:ascii="Helvetica" w:hAnsi="Helvetica" w:cs="Helvetica"/>
-          <w:color w:val="333333"/>
-          <w:sz w:val="20"/>
-          <w:szCs w:val="20"/>
-          <w:lang w:val="en"/>
-        </w:rPr>
-        <w:t>Washington DC has a plethora of housing</w:t>
+        <w:t>T</w:t>
+      </w:r>
+      <w:r>
+        <w:rPr>
+          <w:rFonts w:ascii="Helvetica" w:hAnsi="Helvetica" w:cs="Helvetica"/>
+          <w:color w:val="333333"/>
+          <w:sz w:val="20"/>
+          <w:szCs w:val="20"/>
+          <w:lang w:val="en"/>
+        </w:rPr>
+        <w:t xml:space="preserve">he </w:t>
+      </w:r>
+      <w:r>
+        <w:rPr>
+          <w:rFonts w:ascii="Helvetica" w:hAnsi="Helvetica" w:cs="Helvetica"/>
+          <w:color w:val="333333"/>
+          <w:sz w:val="20"/>
+          <w:szCs w:val="20"/>
+          <w:lang w:val="en"/>
+        </w:rPr>
+        <w:t>Washington D</w:t>
+      </w:r>
+      <w:r>
+        <w:rPr>
+          <w:rFonts w:ascii="Helvetica" w:hAnsi="Helvetica" w:cs="Helvetica"/>
+          <w:color w:val="333333"/>
+          <w:sz w:val="20"/>
+          <w:szCs w:val="20"/>
+          <w:lang w:val="en"/>
+        </w:rPr>
+        <w:t>.</w:t>
+      </w:r>
+      <w:r>
+        <w:rPr>
+          <w:rFonts w:ascii="Helvetica" w:hAnsi="Helvetica" w:cs="Helvetica"/>
+          <w:color w:val="333333"/>
+          <w:sz w:val="20"/>
+          <w:szCs w:val="20"/>
+          <w:lang w:val="en"/>
+        </w:rPr>
+        <w:t>C</w:t>
+      </w:r>
+      <w:r>
+        <w:rPr>
+          <w:rFonts w:ascii="Helvetica" w:hAnsi="Helvetica" w:cs="Helvetica"/>
+          <w:color w:val="333333"/>
+          <w:sz w:val="20"/>
+          <w:szCs w:val="20"/>
+          <w:lang w:val="en"/>
+        </w:rPr>
+        <w:t>. tri-state</w:t>
+      </w:r>
+      <w:r>
+        <w:rPr>
+          <w:rFonts w:ascii="Helvetica" w:hAnsi="Helvetica" w:cs="Helvetica"/>
+          <w:color w:val="333333"/>
+          <w:sz w:val="20"/>
+          <w:szCs w:val="20"/>
+          <w:lang w:val="en"/>
+        </w:rPr>
+        <w:t xml:space="preserve"> area</w:t>
+      </w:r>
+      <w:r>
+        <w:rPr>
+          <w:rFonts w:ascii="Helvetica" w:hAnsi="Helvetica" w:cs="Helvetica"/>
+          <w:color w:val="333333"/>
+          <w:sz w:val="20"/>
+          <w:szCs w:val="20"/>
+          <w:lang w:val="en"/>
+        </w:rPr>
+        <w:t xml:space="preserve"> has a plethora of </w:t>
+      </w:r>
+      <w:r>
+        <w:rPr>
+          <w:rFonts w:ascii="Helvetica" w:hAnsi="Helvetica" w:cs="Helvetica"/>
+          <w:color w:val="333333"/>
+          <w:sz w:val="20"/>
+          <w:szCs w:val="20"/>
+          <w:lang w:val="en"/>
+        </w:rPr>
+        <w:t xml:space="preserve">diverse </w:t>
+      </w:r>
+      <w:r>
+        <w:rPr>
+          <w:rFonts w:ascii="Helvetica" w:hAnsi="Helvetica" w:cs="Helvetica"/>
+          <w:color w:val="333333"/>
+          <w:sz w:val="20"/>
+          <w:szCs w:val="20"/>
+          <w:lang w:val="en"/>
+        </w:rPr>
+        <w:t>housing</w:t>
+      </w:r>
+      <w:r>
+        <w:rPr>
+          <w:rFonts w:ascii="Helvetica" w:hAnsi="Helvetica" w:cs="Helvetica"/>
+          <w:color w:val="333333"/>
+          <w:sz w:val="20"/>
+          <w:szCs w:val="20"/>
+          <w:lang w:val="en"/>
+        </w:rPr>
+        <w:t xml:space="preserve"> and apartment</w:t>
       </w:r>
       <w:r>
         <w:rPr>
@@ -117,7 +197,147 @@
           <w:szCs w:val="20"/>
           <w:lang w:val="en"/>
         </w:rPr>
-        <w:t xml:space="preserve"> During the process of looking for a new apartment, I realized I lacked a sufficient means to analyze the value of an apartment. Hoping to change this, I decided to conduct an analysis of the housing rental market in Maryland, Virginia, and Washington DC.</w:t>
+        <w:t xml:space="preserve"> </w:t>
+      </w:r>
+      <w:r>
+        <w:rPr>
+          <w:rFonts w:ascii="Helvetica" w:hAnsi="Helvetica" w:cs="Helvetica"/>
+          <w:color w:val="333333"/>
+          <w:sz w:val="20"/>
+          <w:szCs w:val="20"/>
+          <w:lang w:val="en"/>
+        </w:rPr>
+        <w:t xml:space="preserve">In my own </w:t>
+      </w:r>
+      <w:r>
+        <w:rPr>
+          <w:rFonts w:ascii="Helvetica" w:hAnsi="Helvetica" w:cs="Helvetica"/>
+          <w:color w:val="333333"/>
+          <w:sz w:val="20"/>
+          <w:szCs w:val="20"/>
+          <w:lang w:val="en"/>
+        </w:rPr>
+        <w:t>apartment</w:t>
+      </w:r>
+      <w:r>
+        <w:rPr>
+          <w:rFonts w:ascii="Helvetica" w:hAnsi="Helvetica" w:cs="Helvetica"/>
+          <w:color w:val="333333"/>
+          <w:sz w:val="20"/>
+          <w:szCs w:val="20"/>
+          <w:lang w:val="en"/>
+        </w:rPr>
+        <w:t xml:space="preserve"> search</w:t>
+      </w:r>
+      <w:r>
+        <w:rPr>
+          <w:rFonts w:ascii="Helvetica" w:hAnsi="Helvetica" w:cs="Helvetica"/>
+          <w:color w:val="333333"/>
+          <w:sz w:val="20"/>
+          <w:szCs w:val="20"/>
+          <w:lang w:val="en"/>
+        </w:rPr>
+        <w:t xml:space="preserve">, I realized </w:t>
+      </w:r>
+      <w:r>
+        <w:rPr>
+          <w:rFonts w:ascii="Helvetica" w:hAnsi="Helvetica" w:cs="Helvetica"/>
+          <w:color w:val="333333"/>
+          <w:sz w:val="20"/>
+          <w:szCs w:val="20"/>
+          <w:lang w:val="en"/>
+        </w:rPr>
+        <w:t xml:space="preserve">that </w:t>
+      </w:r>
+      <w:r>
+        <w:rPr>
+          <w:rFonts w:ascii="Helvetica" w:hAnsi="Helvetica" w:cs="Helvetica"/>
+          <w:color w:val="333333"/>
+          <w:sz w:val="20"/>
+          <w:szCs w:val="20"/>
+          <w:lang w:val="en"/>
+        </w:rPr>
+        <w:t>I lack</w:t>
+      </w:r>
+      <w:r>
+        <w:rPr>
+          <w:rFonts w:ascii="Helvetica" w:hAnsi="Helvetica" w:cs="Helvetica"/>
+          <w:color w:val="333333"/>
+          <w:sz w:val="20"/>
+          <w:szCs w:val="20"/>
+          <w:lang w:val="en"/>
+        </w:rPr>
+        <w:t xml:space="preserve">ed a sufficient means to </w:t>
+      </w:r>
+      <w:r>
+        <w:rPr>
+          <w:rFonts w:ascii="Helvetica" w:hAnsi="Helvetica" w:cs="Helvetica"/>
+          <w:color w:val="333333"/>
+          <w:sz w:val="20"/>
+          <w:szCs w:val="20"/>
+          <w:lang w:val="en"/>
+        </w:rPr>
+        <w:t>efficiently</w:t>
+      </w:r>
+      <w:r>
+        <w:rPr>
+          <w:rFonts w:ascii="Helvetica" w:hAnsi="Helvetica" w:cs="Helvetica"/>
+          <w:color w:val="333333"/>
+          <w:sz w:val="20"/>
+          <w:szCs w:val="20"/>
+          <w:lang w:val="en"/>
+        </w:rPr>
+        <w:t xml:space="preserve"> compare listings and</w:t>
+      </w:r>
+      <w:r>
+        <w:rPr>
+          <w:rFonts w:ascii="Helvetica" w:hAnsi="Helvetica" w:cs="Helvetica"/>
+          <w:color w:val="333333"/>
+          <w:sz w:val="20"/>
+          <w:szCs w:val="20"/>
+          <w:lang w:val="en"/>
+        </w:rPr>
+        <w:t xml:space="preserve"> </w:t>
+      </w:r>
+      <w:r>
+        <w:rPr>
+          <w:rFonts w:ascii="Helvetica" w:hAnsi="Helvetica" w:cs="Helvetica"/>
+          <w:color w:val="333333"/>
+          <w:sz w:val="20"/>
+          <w:szCs w:val="20"/>
+          <w:lang w:val="en"/>
+        </w:rPr>
+        <w:t>justify</w:t>
+      </w:r>
+      <w:r>
+        <w:rPr>
+          <w:rFonts w:ascii="Helvetica" w:hAnsi="Helvetica" w:cs="Helvetica"/>
+          <w:color w:val="333333"/>
+          <w:sz w:val="20"/>
+          <w:szCs w:val="20"/>
+          <w:lang w:val="en"/>
+        </w:rPr>
+        <w:t xml:space="preserve"> the value of an apartment. Hoping to change this, I decided to conduct an analysis of the housing rental market in </w:t>
+      </w:r>
+      <w:r>
+        <w:rPr>
+          <w:rFonts w:ascii="Helvetica" w:hAnsi="Helvetica" w:cs="Helvetica"/>
+          <w:color w:val="333333"/>
+          <w:sz w:val="20"/>
+          <w:szCs w:val="20"/>
+          <w:lang w:val="en"/>
+        </w:rPr>
+        <w:t>t</w:t>
+      </w:r>
+      <w:r>
+        <w:rPr>
+          <w:rFonts w:ascii="Helvetica" w:hAnsi="Helvetica" w:cs="Helvetica"/>
+          <w:color w:val="333333"/>
+          <w:sz w:val="20"/>
+          <w:szCs w:val="20"/>
+          <w:lang w:val="en"/>
+        </w:rPr>
+        <w:t>he Washington D.C. tri-state area</w:t>
       </w:r>
     </w:p>
     <w:p>
@@ -139,27 +359,353 @@
           <w:szCs w:val="20"/>
           <w:lang w:val="en"/>
         </w:rPr>
-        <w:t>I have never owned a property and lack an understanding from the seller</w:t>
-      </w:r>
-      <w:r>
-        <w:rPr>
-          <w:rFonts w:ascii="Helvetica" w:hAnsi="Helvetica" w:cs="Helvetica"/>
-          <w:color w:val="333333"/>
-          <w:sz w:val="20"/>
-          <w:szCs w:val="20"/>
-          <w:lang w:val="en"/>
-        </w:rPr>
-        <w:t>’</w:t>
-      </w:r>
-      <w:r>
-        <w:rPr>
-          <w:rFonts w:ascii="Helvetica" w:hAnsi="Helvetica" w:cs="Helvetica"/>
-          <w:color w:val="333333"/>
-          <w:sz w:val="20"/>
-          <w:szCs w:val="20"/>
-          <w:lang w:val="en"/>
-        </w:rPr>
-        <w:t xml:space="preserve">s viewpoint. To change this, my project focuses on housing listing data from Craigslist to determine the relative value of different features in the listing. Craigslist does not provide data on final sales prices; thus, using craigslist listings could not provide accurate demand-side metrics on true price of a listing. Yet, the expanse Craigslist data does provide </w:t>
+        <w:t>M</w:t>
+      </w:r>
+      <w:r>
+        <w:rPr>
+          <w:rFonts w:ascii="Helvetica" w:hAnsi="Helvetica" w:cs="Helvetica"/>
+          <w:color w:val="333333"/>
+          <w:sz w:val="20"/>
+          <w:szCs w:val="20"/>
+          <w:lang w:val="en"/>
+        </w:rPr>
+        <w:t xml:space="preserve">y project </w:t>
+      </w:r>
+      <w:r>
+        <w:rPr>
+          <w:rFonts w:ascii="Helvetica" w:hAnsi="Helvetica" w:cs="Helvetica"/>
+          <w:color w:val="333333"/>
+          <w:sz w:val="20"/>
+          <w:szCs w:val="20"/>
+          <w:lang w:val="en"/>
+        </w:rPr>
+        <w:t xml:space="preserve">analysis </w:t>
+      </w:r>
+      <w:r>
+        <w:rPr>
+          <w:rFonts w:ascii="Helvetica" w:hAnsi="Helvetica" w:cs="Helvetica"/>
+          <w:color w:val="333333"/>
+          <w:sz w:val="20"/>
+          <w:szCs w:val="20"/>
+          <w:lang w:val="en"/>
+        </w:rPr>
+        <w:t>focuses on housing listing data from Craigslist</w:t>
+      </w:r>
+      <w:r>
+        <w:rPr>
+          <w:rFonts w:ascii="Helvetica" w:hAnsi="Helvetica" w:cs="Helvetica"/>
+          <w:color w:val="333333"/>
+          <w:sz w:val="20"/>
+          <w:szCs w:val="20"/>
+          <w:lang w:val="en"/>
+        </w:rPr>
+        <w:t>, which I</w:t>
+      </w:r>
+      <w:r>
+        <w:rPr>
+          <w:rFonts w:ascii="Helvetica" w:hAnsi="Helvetica" w:cs="Helvetica"/>
+          <w:color w:val="333333"/>
+          <w:sz w:val="20"/>
+          <w:szCs w:val="20"/>
+          <w:lang w:val="en"/>
+        </w:rPr>
+        <w:t xml:space="preserve"> used</w:t>
+      </w:r>
+      <w:r>
+        <w:rPr>
+          <w:rFonts w:ascii="Helvetica" w:hAnsi="Helvetica" w:cs="Helvetica"/>
+          <w:color w:val="333333"/>
+          <w:sz w:val="20"/>
+          <w:szCs w:val="20"/>
+          <w:lang w:val="en"/>
+        </w:rPr>
+        <w:t xml:space="preserve"> to determine the relative value of d</w:t>
+      </w:r>
+      <w:r>
+        <w:rPr>
+          <w:rFonts w:ascii="Helvetica" w:hAnsi="Helvetica" w:cs="Helvetica"/>
+          <w:color w:val="333333"/>
+          <w:sz w:val="20"/>
+          <w:szCs w:val="20"/>
+          <w:lang w:val="en"/>
+        </w:rPr>
+        <w:t>ifferent features</w:t>
+      </w:r>
+      <w:r>
+        <w:rPr>
+          <w:rFonts w:ascii="Helvetica" w:hAnsi="Helvetica" w:cs="Helvetica"/>
+          <w:color w:val="333333"/>
+          <w:sz w:val="20"/>
+          <w:szCs w:val="20"/>
+          <w:lang w:val="en"/>
+        </w:rPr>
+        <w:t xml:space="preserve"> in the listing</w:t>
+      </w:r>
+      <w:r>
+        <w:rPr>
+          <w:rFonts w:ascii="Helvetica" w:hAnsi="Helvetica" w:cs="Helvetica"/>
+          <w:color w:val="333333"/>
+          <w:sz w:val="20"/>
+          <w:szCs w:val="20"/>
+          <w:lang w:val="en"/>
+        </w:rPr>
+        <w:t>s</w:t>
+      </w:r>
+      <w:r>
+        <w:rPr>
+          <w:rFonts w:ascii="Helvetica" w:hAnsi="Helvetica" w:cs="Helvetica"/>
+          <w:color w:val="333333"/>
+          <w:sz w:val="20"/>
+          <w:szCs w:val="20"/>
+          <w:lang w:val="en"/>
+        </w:rPr>
+        <w:t xml:space="preserve">. </w:t>
+      </w:r>
+      <w:r>
+        <w:rPr>
+          <w:rFonts w:ascii="Helvetica" w:hAnsi="Helvetica" w:cs="Helvetica"/>
+          <w:color w:val="333333"/>
+          <w:sz w:val="20"/>
+          <w:szCs w:val="20"/>
+          <w:lang w:val="en"/>
+        </w:rPr>
+        <w:t>More so, I selected this topic as my final project for the General Assembly Da</w:t>
+      </w:r>
+      <w:r>
+        <w:rPr>
+          <w:rFonts w:ascii="Helvetica" w:hAnsi="Helvetica" w:cs="Helvetica"/>
+          <w:color w:val="333333"/>
+          <w:sz w:val="20"/>
+          <w:szCs w:val="20"/>
+          <w:lang w:val="en"/>
+        </w:rPr>
+        <w:t>ta Science course as it provided</w:t>
+      </w:r>
+      <w:r>
+        <w:rPr>
+          <w:rFonts w:ascii="Helvetica" w:hAnsi="Helvetica" w:cs="Helvetica"/>
+          <w:color w:val="333333"/>
+          <w:sz w:val="20"/>
+          <w:szCs w:val="20"/>
+          <w:lang w:val="en"/>
+        </w:rPr>
+        <w:t xml:space="preserve"> vast analysis possibilities. Craigslist </w:t>
+      </w:r>
+      <w:r>
+        <w:rPr>
+          <w:rFonts w:ascii="Helvetica" w:hAnsi="Helvetica" w:cs="Helvetica"/>
+          <w:color w:val="333333"/>
+          <w:sz w:val="20"/>
+          <w:szCs w:val="20"/>
+          <w:lang w:val="en"/>
+        </w:rPr>
+        <w:t xml:space="preserve">listings have </w:t>
+      </w:r>
+      <w:r>
+        <w:rPr>
+          <w:rFonts w:ascii="Helvetica" w:hAnsi="Helvetica" w:cs="Helvetica"/>
+          <w:color w:val="333333"/>
+          <w:sz w:val="20"/>
+          <w:szCs w:val="20"/>
+          <w:lang w:val="en"/>
+        </w:rPr>
+        <w:t xml:space="preserve">text descriptions, </w:t>
+      </w:r>
+      <w:r>
+        <w:rPr>
+          <w:rFonts w:ascii="Helvetica" w:hAnsi="Helvetica" w:cs="Helvetica"/>
+          <w:color w:val="333333"/>
+          <w:sz w:val="20"/>
+          <w:szCs w:val="20"/>
+          <w:lang w:val="en"/>
+        </w:rPr>
+        <w:t xml:space="preserve">images, </w:t>
+      </w:r>
+      <w:r>
+        <w:rPr>
+          <w:rFonts w:ascii="Helvetica" w:hAnsi="Helvetica" w:cs="Helvetica"/>
+          <w:color w:val="333333"/>
+          <w:sz w:val="20"/>
+          <w:szCs w:val="20"/>
+          <w:lang w:val="en"/>
+        </w:rPr>
+        <w:t xml:space="preserve">preset </w:t>
+      </w:r>
+      <w:r>
+        <w:rPr>
+          <w:rFonts w:ascii="Helvetica" w:hAnsi="Helvetica" w:cs="Helvetica"/>
+          <w:color w:val="333333"/>
+          <w:sz w:val="20"/>
+          <w:szCs w:val="20"/>
+          <w:lang w:val="en"/>
+        </w:rPr>
+        <w:t>metadata and tags,</w:t>
+      </w:r>
+      <w:r>
+        <w:rPr>
+          <w:rFonts w:ascii="Helvetica" w:hAnsi="Helvetica" w:cs="Helvetica"/>
+          <w:color w:val="333333"/>
+          <w:sz w:val="20"/>
+          <w:szCs w:val="20"/>
+          <w:lang w:val="en"/>
+        </w:rPr>
+        <w:t xml:space="preserve"> and </w:t>
+      </w:r>
+      <w:proofErr w:type="spellStart"/>
+      <w:r>
+        <w:rPr>
+          <w:rFonts w:ascii="Helvetica" w:hAnsi="Helvetica" w:cs="Helvetica"/>
+          <w:color w:val="333333"/>
+          <w:sz w:val="20"/>
+          <w:szCs w:val="20"/>
+          <w:lang w:val="en"/>
+        </w:rPr>
+        <w:t>geolocation</w:t>
+      </w:r>
+      <w:proofErr w:type="spellEnd"/>
+      <w:r>
+        <w:rPr>
+          <w:rFonts w:ascii="Helvetica" w:hAnsi="Helvetica" w:cs="Helvetica"/>
+          <w:color w:val="333333"/>
+          <w:sz w:val="20"/>
+          <w:szCs w:val="20"/>
+          <w:lang w:val="en"/>
+        </w:rPr>
+        <w:t xml:space="preserve"> data. This provided many avenues to complete my overall goal to improve my data </w:t>
+      </w:r>
+      <w:proofErr w:type="spellStart"/>
+      <w:r>
+        <w:rPr>
+          <w:rFonts w:ascii="Helvetica" w:hAnsi="Helvetica" w:cs="Helvetica"/>
+          <w:color w:val="333333"/>
+          <w:sz w:val="20"/>
+          <w:szCs w:val="20"/>
+          <w:lang w:val="en"/>
+        </w:rPr>
+        <w:t>munging</w:t>
+      </w:r>
+      <w:proofErr w:type="spellEnd"/>
+      <w:r>
+        <w:rPr>
+          <w:rFonts w:ascii="Helvetica" w:hAnsi="Helvetica" w:cs="Helvetica"/>
+          <w:color w:val="333333"/>
+          <w:sz w:val="20"/>
+          <w:szCs w:val="20"/>
+          <w:lang w:val="en"/>
+        </w:rPr>
+        <w:t xml:space="preserve"> and analysis skillset by </w:t>
+      </w:r>
+      <w:r>
+        <w:rPr>
+          <w:rFonts w:ascii="Helvetica" w:hAnsi="Helvetica" w:cs="Helvetica"/>
+          <w:color w:val="333333"/>
+          <w:sz w:val="20"/>
+          <w:szCs w:val="20"/>
+          <w:lang w:val="en"/>
+        </w:rPr>
+        <w:t xml:space="preserve">working with messy data and </w:t>
+      </w:r>
+      <w:r>
+        <w:rPr>
+          <w:rFonts w:ascii="Helvetica" w:hAnsi="Helvetica" w:cs="Helvetica"/>
+          <w:color w:val="333333"/>
+          <w:sz w:val="20"/>
+          <w:szCs w:val="20"/>
+          <w:lang w:val="en"/>
+        </w:rPr>
+        <w:t xml:space="preserve">conducting a wide range of analyses. </w:t>
+      </w:r>
+    </w:p>
+    <w:p>
+      <w:pPr>
+        <w:pStyle w:val="NormalWeb"/>
+        <w:rPr>
+          <w:rFonts w:ascii="Helvetica" w:hAnsi="Helvetica" w:cs="Helvetica"/>
+          <w:color w:val="333333"/>
+          <w:sz w:val="20"/>
+          <w:szCs w:val="20"/>
+          <w:lang w:val="en"/>
+        </w:rPr>
+      </w:pPr>
+      <w:r>
+        <w:rPr>
+          <w:rFonts w:ascii="Helvetica" w:hAnsi="Helvetica" w:cs="Helvetica"/>
+          <w:color w:val="333333"/>
+          <w:sz w:val="20"/>
+          <w:szCs w:val="20"/>
+          <w:lang w:val="en"/>
+        </w:rPr>
+        <w:t>Craigslist does not provide f</w:t>
+      </w:r>
+      <w:r>
+        <w:rPr>
+          <w:rFonts w:ascii="Helvetica" w:hAnsi="Helvetica" w:cs="Helvetica"/>
+          <w:color w:val="333333"/>
+          <w:sz w:val="20"/>
+          <w:szCs w:val="20"/>
+          <w:lang w:val="en"/>
+        </w:rPr>
+        <w:t xml:space="preserve">inal sales prices; thus, Craigslist listings </w:t>
+      </w:r>
+      <w:r>
+        <w:rPr>
+          <w:rFonts w:ascii="Helvetica" w:hAnsi="Helvetica" w:cs="Helvetica"/>
+          <w:color w:val="333333"/>
+          <w:sz w:val="20"/>
+          <w:szCs w:val="20"/>
+          <w:lang w:val="en"/>
+        </w:rPr>
+        <w:t xml:space="preserve">do </w:t>
+      </w:r>
+      <w:r>
+        <w:rPr>
+          <w:rFonts w:ascii="Helvetica" w:hAnsi="Helvetica" w:cs="Helvetica"/>
+          <w:color w:val="333333"/>
+          <w:sz w:val="20"/>
+          <w:szCs w:val="20"/>
+          <w:lang w:val="en"/>
+        </w:rPr>
+        <w:t>not provide accurate demand-side metrics on</w:t>
+      </w:r>
+      <w:r>
+        <w:rPr>
+          <w:rFonts w:ascii="Helvetica" w:hAnsi="Helvetica" w:cs="Helvetica"/>
+          <w:color w:val="333333"/>
+          <w:sz w:val="20"/>
+          <w:szCs w:val="20"/>
+          <w:lang w:val="en"/>
+        </w:rPr>
+        <w:t xml:space="preserve"> the</w:t>
+      </w:r>
+      <w:r>
+        <w:rPr>
+          <w:rFonts w:ascii="Helvetica" w:hAnsi="Helvetica" w:cs="Helvetica"/>
+          <w:color w:val="333333"/>
+          <w:sz w:val="20"/>
+          <w:szCs w:val="20"/>
+          <w:lang w:val="en"/>
+        </w:rPr>
+        <w:t xml:space="preserve"> true </w:t>
+      </w:r>
+      <w:r>
+        <w:rPr>
+          <w:rFonts w:ascii="Helvetica" w:hAnsi="Helvetica" w:cs="Helvetica"/>
+          <w:color w:val="333333"/>
+          <w:sz w:val="20"/>
+          <w:szCs w:val="20"/>
+          <w:lang w:val="en"/>
+        </w:rPr>
+        <w:t>value</w:t>
+      </w:r>
+      <w:r>
+        <w:rPr>
+          <w:rFonts w:ascii="Helvetica" w:hAnsi="Helvetica" w:cs="Helvetica"/>
+          <w:color w:val="333333"/>
+          <w:sz w:val="20"/>
+          <w:szCs w:val="20"/>
+          <w:lang w:val="en"/>
+        </w:rPr>
+        <w:t xml:space="preserve"> of a listing. Yet, Craigslist data does provide </w:t>
       </w:r>
       <w:r>
         <w:rPr>
@@ -191,28 +737,6 @@
         </w:rPr>
         <w:t>on the perceived value from the seller’s standpoint.</w:t>
       </w:r>
-    </w:p>
-    <w:p>
-      <w:pPr>
-        <w:pStyle w:val="NormalWeb"/>
-        <w:rPr>
-          <w:rFonts w:ascii="Helvetica" w:hAnsi="Helvetica" w:cs="Helvetica"/>
-          <w:color w:val="333333"/>
-          <w:sz w:val="20"/>
-          <w:szCs w:val="20"/>
-          <w:lang w:val="en"/>
-        </w:rPr>
-      </w:pPr>
-      <w:r>
-        <w:rPr>
-          <w:rFonts w:ascii="Helvetica" w:hAnsi="Helvetica" w:cs="Helvetica"/>
-          <w:color w:val="333333"/>
-          <w:sz w:val="20"/>
-          <w:szCs w:val="20"/>
-          <w:lang w:val="en"/>
-        </w:rPr>
-        <w:t>More so, I have selected this topic as my final project for the General Assembly Data Science course as it provides vast analysis possibilities. Craigslist data includes text descriptions, preset listing metadata and tags, images, and geolocation data. My goal for the project was to improve my data munging and analysis skillset by conducting a wide range of analyses.</w:t>
-      </w:r>
       <w:r>
         <w:rPr>
           <w:rFonts w:ascii="Helvetica" w:hAnsi="Helvetica" w:cs="Helvetica"/>
@@ -223,6 +747,36 @@
         </w:rPr>
         <w:t xml:space="preserve"> </w:t>
       </w:r>
+      <w:r>
+        <w:rPr>
+          <w:rFonts w:ascii="Helvetica" w:hAnsi="Helvetica" w:cs="Helvetica"/>
+          <w:color w:val="333333"/>
+          <w:sz w:val="20"/>
+          <w:szCs w:val="20"/>
+          <w:lang w:val="en"/>
+        </w:rPr>
+        <w:t>As I have never owned a property, I lack an understanding of the seller’</w:t>
+      </w:r>
+      <w:r>
+        <w:rPr>
+          <w:rFonts w:ascii="Helvetica" w:hAnsi="Helvetica" w:cs="Helvetica"/>
+          <w:color w:val="333333"/>
+          <w:sz w:val="20"/>
+          <w:szCs w:val="20"/>
+          <w:lang w:val="en"/>
+        </w:rPr>
+        <w:t>s viewpoint</w:t>
+      </w:r>
+      <w:r>
+        <w:rPr>
+          <w:rFonts w:ascii="Helvetica" w:hAnsi="Helvetica" w:cs="Helvetica"/>
+          <w:color w:val="333333"/>
+          <w:sz w:val="20"/>
+          <w:szCs w:val="20"/>
+          <w:lang w:val="en"/>
+        </w:rPr>
+        <w:t>. Accordingly, my project question is to determine what factor correlate with a seller’s listed price for online housing listings.</w:t>
+      </w:r>
     </w:p>
     <w:p>
       <w:pPr>
@@ -267,15 +821,34 @@
           <w:szCs w:val="20"/>
           <w:lang w:val="en"/>
         </w:rPr>
-        <w:t xml:space="preserve"> collection and description</w:t>
-      </w:r>
-      <w:bookmarkStart w:id="0" w:name="_GoBack"/>
-      <w:bookmarkEnd w:id="0"/>
+        <w:t xml:space="preserve"> collection</w:t>
+      </w:r>
+      <w:r>
+        <w:rPr>
+          <w:rFonts w:ascii="Helvetica" w:eastAsia="Times New Roman" w:hAnsi="Helvetica" w:cs="Helvetica"/>
+          <w:b/>
+          <w:color w:val="333333"/>
+          <w:sz w:val="20"/>
+          <w:szCs w:val="20"/>
+          <w:lang w:val="en"/>
+        </w:rPr>
+        <w:t xml:space="preserve"> methodology</w:t>
+      </w:r>
+      <w:r>
+        <w:rPr>
+          <w:rFonts w:ascii="Helvetica" w:eastAsia="Times New Roman" w:hAnsi="Helvetica" w:cs="Helvetica"/>
+          <w:b/>
+          <w:color w:val="333333"/>
+          <w:sz w:val="20"/>
+          <w:szCs w:val="20"/>
+          <w:lang w:val="en"/>
+        </w:rPr>
+        <w:t xml:space="preserve"> and description</w:t>
+      </w:r>
     </w:p>
     <w:p>
       <w:pPr>
         <w:spacing w:before="100" w:beforeAutospacing="1" w:after="100" w:afterAutospacing="1" w:line="240" w:lineRule="auto"/>
-        <w:ind w:left="360"/>
         <w:rPr>
           <w:rFonts w:ascii="Helvetica" w:eastAsia="Times New Roman" w:hAnsi="Helvetica" w:cs="Helvetica"/>
           <w:color w:val="333333"/>
@@ -362,77 +935,7 @@
           <w:szCs w:val="20"/>
           <w:lang w:val="en"/>
         </w:rPr>
-        <w:t xml:space="preserve">data collection methodologies and tools. </w:t>
-      </w:r>
-      <w:r>
-        <w:rPr>
-          <w:rFonts w:ascii="Helvetica" w:eastAsia="Times New Roman" w:hAnsi="Helvetica" w:cs="Helvetica"/>
-          <w:color w:val="333333"/>
-          <w:sz w:val="20"/>
-          <w:szCs w:val="20"/>
-          <w:lang w:val="en"/>
-        </w:rPr>
-        <w:t>To obtain my dataset I took a two-step process, building a web scraper to acquire</w:t>
-      </w:r>
-      <w:r>
-        <w:rPr>
-          <w:rFonts w:ascii="Helvetica" w:eastAsia="Times New Roman" w:hAnsi="Helvetica" w:cs="Helvetica"/>
-          <w:color w:val="333333"/>
-          <w:sz w:val="20"/>
-          <w:szCs w:val="20"/>
-          <w:lang w:val="en"/>
-        </w:rPr>
-        <w:t xml:space="preserve"> online </w:t>
-      </w:r>
-      <w:r>
-        <w:rPr>
-          <w:rFonts w:ascii="Helvetica" w:eastAsia="Times New Roman" w:hAnsi="Helvetica" w:cs="Helvetica"/>
-          <w:color w:val="333333"/>
-          <w:sz w:val="20"/>
-          <w:szCs w:val="20"/>
-          <w:lang w:val="en"/>
-        </w:rPr>
-        <w:t>housing listings</w:t>
-      </w:r>
-      <w:r>
-        <w:rPr>
-          <w:rFonts w:ascii="Helvetica" w:eastAsia="Times New Roman" w:hAnsi="Helvetica" w:cs="Helvetica"/>
-          <w:color w:val="333333"/>
-          <w:sz w:val="20"/>
-          <w:szCs w:val="20"/>
-          <w:lang w:val="en"/>
-        </w:rPr>
-        <w:t>,</w:t>
-      </w:r>
-      <w:r>
-        <w:rPr>
-          <w:rFonts w:ascii="Helvetica" w:eastAsia="Times New Roman" w:hAnsi="Helvetica" w:cs="Helvetica"/>
-          <w:color w:val="333333"/>
-          <w:sz w:val="20"/>
-          <w:szCs w:val="20"/>
-          <w:lang w:val="en"/>
-        </w:rPr>
-        <w:t xml:space="preserve"> and </w:t>
-      </w:r>
-      <w:r>
-        <w:rPr>
-          <w:rFonts w:ascii="Helvetica" w:eastAsia="Times New Roman" w:hAnsi="Helvetica" w:cs="Helvetica"/>
-          <w:color w:val="333333"/>
-          <w:sz w:val="20"/>
-          <w:szCs w:val="20"/>
-          <w:lang w:val="en"/>
-        </w:rPr>
-        <w:t xml:space="preserve">then </w:t>
-      </w:r>
-      <w:r>
-        <w:rPr>
-          <w:rFonts w:ascii="Helvetica" w:eastAsia="Times New Roman" w:hAnsi="Helvetica" w:cs="Helvetica"/>
-          <w:color w:val="333333"/>
-          <w:sz w:val="20"/>
-          <w:szCs w:val="20"/>
-          <w:lang w:val="en"/>
-        </w:rPr>
-        <w:t>collecting geographically relevant data from the Google Places API.</w:t>
+        <w:t>data collection methodologies and tools. To obtain my dataset I took a two-step process, building a web scraper to acquire online housing listings, and then collecting geographically relevant data from the Google Places API.</w:t>
       </w:r>
     </w:p>
     <w:p>
@@ -456,53 +959,122 @@
           <w:szCs w:val="20"/>
           <w:lang w:val="en"/>
         </w:rPr>
-        <w:t>Data Scraping:</w:t>
+        <w:t>Web</w:t>
+      </w:r>
+      <w:r>
+        <w:rPr>
+          <w:rFonts w:ascii="Helvetica" w:eastAsia="Times New Roman" w:hAnsi="Helvetica" w:cs="Helvetica"/>
+          <w:b/>
+          <w:color w:val="333333"/>
+          <w:sz w:val="20"/>
+          <w:szCs w:val="20"/>
+          <w:lang w:val="en"/>
+        </w:rPr>
+        <w:t xml:space="preserve"> Scraping:</w:t>
       </w:r>
     </w:p>
     <w:p>
       <w:pPr>
         <w:spacing w:before="100" w:beforeAutospacing="1" w:after="100" w:afterAutospacing="1" w:line="240" w:lineRule="auto"/>
-        <w:ind w:left="360"/>
-        <w:rPr>
-          <w:rFonts w:ascii="Helvetica" w:eastAsia="Times New Roman" w:hAnsi="Helvetica" w:cs="Helvetica"/>
-          <w:color w:val="333333"/>
-          <w:sz w:val="20"/>
-          <w:szCs w:val="20"/>
-          <w:lang w:val="en"/>
-        </w:rPr>
-      </w:pPr>
-      <w:r>
-        <w:rPr>
-          <w:rFonts w:ascii="Helvetica" w:eastAsia="Times New Roman" w:hAnsi="Helvetica" w:cs="Helvetica"/>
-          <w:color w:val="333333"/>
-          <w:sz w:val="20"/>
-          <w:szCs w:val="20"/>
-          <w:lang w:val="en"/>
-        </w:rPr>
-        <w:t>Data scraping is…</w:t>
+        <w:rPr>
+          <w:rFonts w:ascii="Helvetica" w:eastAsia="Times New Roman" w:hAnsi="Helvetica" w:cs="Helvetica"/>
+          <w:color w:val="333333"/>
+          <w:sz w:val="8"/>
+          <w:szCs w:val="20"/>
+          <w:lang w:val="en"/>
+        </w:rPr>
+      </w:pPr>
+      <w:r>
+        <w:rPr>
+          <w:rFonts w:ascii="Helvetica" w:eastAsia="Times New Roman" w:hAnsi="Helvetica" w:cs="Helvetica"/>
+          <w:color w:val="333333"/>
+          <w:sz w:val="20"/>
+          <w:szCs w:val="20"/>
+          <w:lang w:val="en"/>
+        </w:rPr>
+        <w:t>Web scraping is a systematic means to extract data from a website. Using the tag structure of HTML and CSS, a web sc</w:t>
+      </w:r>
+      <w:r>
+        <w:rPr>
+          <w:rFonts w:ascii="Helvetica" w:eastAsia="Times New Roman" w:hAnsi="Helvetica" w:cs="Helvetica"/>
+          <w:color w:val="333333"/>
+          <w:sz w:val="20"/>
+          <w:szCs w:val="20"/>
+          <w:lang w:val="en"/>
+        </w:rPr>
+        <w:t>raper can automate the process to collect</w:t>
+      </w:r>
+      <w:r>
+        <w:rPr>
+          <w:rFonts w:ascii="Helvetica" w:eastAsia="Times New Roman" w:hAnsi="Helvetica" w:cs="Helvetica"/>
+          <w:color w:val="333333"/>
+          <w:sz w:val="20"/>
+          <w:szCs w:val="20"/>
+          <w:lang w:val="en"/>
+        </w:rPr>
+        <w:t xml:space="preserve"> data of interest</w:t>
+      </w:r>
+      <w:r>
+        <w:rPr>
+          <w:rFonts w:ascii="Helvetica" w:eastAsia="Times New Roman" w:hAnsi="Helvetica" w:cs="Helvetica"/>
+          <w:color w:val="333333"/>
+          <w:sz w:val="20"/>
+          <w:szCs w:val="20"/>
+          <w:lang w:val="en"/>
+        </w:rPr>
+        <w:t xml:space="preserve"> in an efficient and timely manner</w:t>
+      </w:r>
+      <w:r>
+        <w:rPr>
+          <w:rFonts w:ascii="Helvetica" w:eastAsia="Times New Roman" w:hAnsi="Helvetica" w:cs="Helvetica"/>
+          <w:color w:val="333333"/>
+          <w:sz w:val="20"/>
+          <w:szCs w:val="20"/>
+          <w:lang w:val="en"/>
+        </w:rPr>
+        <w:t>.</w:t>
       </w:r>
     </w:p>
     <w:p>
       <w:pPr>
         <w:spacing w:before="100" w:beforeAutospacing="1" w:after="100" w:afterAutospacing="1" w:line="240" w:lineRule="auto"/>
-        <w:ind w:left="360"/>
-        <w:rPr>
-          <w:rFonts w:ascii="Helvetica" w:eastAsia="Times New Roman" w:hAnsi="Helvetica" w:cs="Helvetica"/>
-          <w:color w:val="333333"/>
-          <w:sz w:val="20"/>
-          <w:szCs w:val="20"/>
-          <w:lang w:val="en"/>
-        </w:rPr>
-      </w:pPr>
-      <w:r>
-        <w:rPr>
-          <w:rFonts w:ascii="Helvetica" w:eastAsia="Times New Roman" w:hAnsi="Helvetica" w:cs="Helvetica"/>
-          <w:color w:val="333333"/>
-          <w:sz w:val="20"/>
-          <w:szCs w:val="20"/>
-          <w:lang w:val="en"/>
-        </w:rPr>
-        <w:t xml:space="preserve">I choose to develop a data scraper for Craigslist housing listings. My initial analysis uncovered that the HTML and CSS tags on Craigslist were well formated, lending themselves to work well with a data scraper. The robots.txt files at </w:t>
+        <w:rPr>
+          <w:rFonts w:ascii="Helvetica" w:eastAsia="Times New Roman" w:hAnsi="Helvetica" w:cs="Helvetica"/>
+          <w:color w:val="333333"/>
+          <w:sz w:val="20"/>
+          <w:szCs w:val="20"/>
+          <w:lang w:val="en"/>
+        </w:rPr>
+      </w:pPr>
+      <w:r>
+        <w:rPr>
+          <w:rFonts w:ascii="Helvetica" w:eastAsia="Times New Roman" w:hAnsi="Helvetica" w:cs="Helvetica"/>
+          <w:color w:val="333333"/>
+          <w:sz w:val="20"/>
+          <w:szCs w:val="20"/>
+          <w:lang w:val="en"/>
+        </w:rPr>
+        <w:t xml:space="preserve">I choose to develop a data scraper for Craigslist housing listings. My initial analysis uncovered that the HTML and CSS tags on Craigslist were well </w:t>
+      </w:r>
+      <w:r>
+        <w:rPr>
+          <w:rFonts w:ascii="Helvetica" w:eastAsia="Times New Roman" w:hAnsi="Helvetica" w:cs="Helvetica"/>
+          <w:color w:val="333333"/>
+          <w:sz w:val="20"/>
+          <w:szCs w:val="20"/>
+          <w:lang w:val="en"/>
+        </w:rPr>
+        <w:t>formatted</w:t>
+      </w:r>
+      <w:r>
+        <w:rPr>
+          <w:rFonts w:ascii="Helvetica" w:eastAsia="Times New Roman" w:hAnsi="Helvetica" w:cs="Helvetica"/>
+          <w:color w:val="333333"/>
+          <w:sz w:val="20"/>
+          <w:szCs w:val="20"/>
+          <w:lang w:val="en"/>
+        </w:rPr>
+        <w:t xml:space="preserve">, lending themselves to work well with a data scraper. The robots.txt files at </w:t>
       </w:r>
       <w:hyperlink r:id="rId5" w:history="1">
         <w:r>
@@ -524,7 +1096,27 @@
           <w:szCs w:val="20"/>
           <w:lang w:val="en"/>
         </w:rPr>
-        <w:t xml:space="preserve"> did not explicitly disallow the analysis of housing listing data. Most importantly, Craiglist was an ideal choice due to its multiple types of provided data:</w:t>
+        <w:t xml:space="preserve"> did not explicitly disallow the analysis of housing listing data. </w:t>
+      </w:r>
+      <w:r>
+        <w:rPr>
+          <w:rFonts w:ascii="Helvetica" w:eastAsia="Times New Roman" w:hAnsi="Helvetica" w:cs="Helvetica"/>
+          <w:color w:val="333333"/>
+          <w:sz w:val="20"/>
+          <w:szCs w:val="20"/>
+          <w:lang w:val="en"/>
+        </w:rPr>
+        <w:t>Using the web scraper, I collected</w:t>
+      </w:r>
+      <w:r>
+        <w:rPr>
+          <w:rFonts w:ascii="Helvetica" w:eastAsia="Times New Roman" w:hAnsi="Helvetica" w:cs="Helvetica"/>
+          <w:color w:val="333333"/>
+          <w:sz w:val="20"/>
+          <w:szCs w:val="20"/>
+          <w:lang w:val="en"/>
+        </w:rPr>
+        <w:t xml:space="preserve"> multiple types of provided data:</w:t>
       </w:r>
     </w:p>
     <w:p>
@@ -640,7 +1232,31 @@
           <w:color w:val="333333"/>
           <w:lang w:val="en"/>
         </w:rPr>
-        <w:t xml:space="preserve">    {'availability': u'available now',</w:t>
+        <w:t xml:space="preserve">    -A</w:t>
+      </w:r>
+      <w:r>
+        <w:rPr>
+          <w:rStyle w:val="HTMLCode"/>
+          <w:color w:val="333333"/>
+          <w:lang w:val="en"/>
+        </w:rPr>
+        <w:t>vailability</w:t>
+      </w:r>
+      <w:r>
+        <w:rPr>
+          <w:rStyle w:val="HTMLCode"/>
+          <w:color w:val="333333"/>
+          <w:lang w:val="en"/>
+        </w:rPr>
+        <w:t xml:space="preserve">: </w:t>
+      </w:r>
+      <w:r>
+        <w:rPr>
+          <w:rStyle w:val="HTMLCode"/>
+          <w:color w:val="333333"/>
+          <w:lang w:val="en"/>
+        </w:rPr>
+        <w:t>available now</w:t>
       </w:r>
     </w:p>
     <w:p>
@@ -659,7 +1275,31 @@
           <w:color w:val="333333"/>
           <w:lang w:val="en"/>
         </w:rPr>
-        <w:t xml:space="preserve">     'bathroom': u' 1',</w:t>
+        <w:t xml:space="preserve">    -B</w:t>
+      </w:r>
+      <w:r>
+        <w:rPr>
+          <w:rStyle w:val="HTMLCode"/>
+          <w:color w:val="333333"/>
+          <w:lang w:val="en"/>
+        </w:rPr>
+        <w:t>athroom</w:t>
+      </w:r>
+      <w:r>
+        <w:rPr>
+          <w:rStyle w:val="HTMLCode"/>
+          <w:color w:val="333333"/>
+          <w:lang w:val="en"/>
+        </w:rPr>
+        <w:t xml:space="preserve">: </w:t>
+      </w:r>
+      <w:r>
+        <w:rPr>
+          <w:rStyle w:val="HTMLCode"/>
+          <w:color w:val="333333"/>
+          <w:lang w:val="en"/>
+        </w:rPr>
+        <w:t>1</w:t>
       </w:r>
     </w:p>
     <w:p>
@@ -678,7 +1318,31 @@
           <w:color w:val="333333"/>
           <w:lang w:val="en"/>
         </w:rPr>
-        <w:t xml:space="preserve">     'bedroom': u'1 ',</w:t>
+        <w:t xml:space="preserve">    -B</w:t>
+      </w:r>
+      <w:r>
+        <w:rPr>
+          <w:rStyle w:val="HTMLCode"/>
+          <w:color w:val="333333"/>
+          <w:lang w:val="en"/>
+        </w:rPr>
+        <w:t>edroom</w:t>
+      </w:r>
+      <w:r>
+        <w:rPr>
+          <w:rStyle w:val="HTMLCode"/>
+          <w:color w:val="333333"/>
+          <w:lang w:val="en"/>
+        </w:rPr>
+        <w:t xml:space="preserve">: </w:t>
+      </w:r>
+      <w:r>
+        <w:rPr>
+          <w:rStyle w:val="HTMLCode"/>
+          <w:color w:val="333333"/>
+          <w:lang w:val="en"/>
+        </w:rPr>
+        <w:t xml:space="preserve">1 </w:t>
       </w:r>
     </w:p>
     <w:p>
@@ -697,8 +1361,42 @@
           <w:color w:val="333333"/>
           <w:lang w:val="en"/>
         </w:rPr>
-        <w:t xml:space="preserve">     'cat': u'cats are OK - purrr',</w:t>
-      </w:r>
+        <w:t xml:space="preserve">    -C</w:t>
+      </w:r>
+      <w:r>
+        <w:rPr>
+          <w:rStyle w:val="HTMLCode"/>
+          <w:color w:val="333333"/>
+          <w:lang w:val="en"/>
+        </w:rPr>
+        <w:t>at</w:t>
+      </w:r>
+      <w:r>
+        <w:rPr>
+          <w:rStyle w:val="HTMLCode"/>
+          <w:color w:val="333333"/>
+          <w:lang w:val="en"/>
+        </w:rPr>
+        <w:t xml:space="preserve">: </w:t>
+      </w:r>
+      <w:r>
+        <w:rPr>
+          <w:rStyle w:val="HTMLCode"/>
+          <w:color w:val="333333"/>
+          <w:lang w:val="en"/>
+        </w:rPr>
+        <w:t xml:space="preserve">cats are OK - </w:t>
+      </w:r>
+      <w:proofErr w:type="spellStart"/>
+      <w:r>
+        <w:rPr>
+          <w:rStyle w:val="HTMLCode"/>
+          <w:color w:val="333333"/>
+          <w:lang w:val="en"/>
+        </w:rPr>
+        <w:t>purrr</w:t>
+      </w:r>
+      <w:proofErr w:type="spellEnd"/>
     </w:p>
     <w:p>
       <w:pPr>
@@ -716,7 +1414,41 @@
           <w:color w:val="333333"/>
           <w:lang w:val="en"/>
         </w:rPr>
-        <w:t xml:space="preserve">     'data_available': u'2015-04-15',</w:t>
+        <w:t xml:space="preserve">    -</w:t>
+      </w:r>
+      <w:proofErr w:type="spellStart"/>
+      <w:r>
+        <w:rPr>
+          <w:rStyle w:val="HTMLCode"/>
+          <w:color w:val="333333"/>
+          <w:lang w:val="en"/>
+        </w:rPr>
+        <w:t>Date</w:t>
+      </w:r>
+      <w:r>
+        <w:rPr>
+          <w:rStyle w:val="HTMLCode"/>
+          <w:color w:val="333333"/>
+          <w:lang w:val="en"/>
+        </w:rPr>
+        <w:t>_available</w:t>
+      </w:r>
+      <w:proofErr w:type="spellEnd"/>
+      <w:r>
+        <w:rPr>
+          <w:rStyle w:val="HTMLCode"/>
+          <w:color w:val="333333"/>
+          <w:lang w:val="en"/>
+        </w:rPr>
+        <w:t xml:space="preserve">: </w:t>
+      </w:r>
+      <w:r>
+        <w:rPr>
+          <w:rStyle w:val="HTMLCode"/>
+          <w:color w:val="333333"/>
+          <w:lang w:val="en"/>
+        </w:rPr>
+        <w:t>2015-04-15</w:t>
       </w:r>
     </w:p>
     <w:p>
@@ -735,8 +1467,42 @@
           <w:color w:val="333333"/>
           <w:lang w:val="en"/>
         </w:rPr>
-        <w:t xml:space="preserve">     'dog': u'dogs are OK - wooof',</w:t>
-      </w:r>
+        <w:t xml:space="preserve">    -D</w:t>
+      </w:r>
+      <w:r>
+        <w:rPr>
+          <w:rStyle w:val="HTMLCode"/>
+          <w:color w:val="333333"/>
+          <w:lang w:val="en"/>
+        </w:rPr>
+        <w:t>og</w:t>
+      </w:r>
+      <w:r>
+        <w:rPr>
+          <w:rStyle w:val="HTMLCode"/>
+          <w:color w:val="333333"/>
+          <w:lang w:val="en"/>
+        </w:rPr>
+        <w:t xml:space="preserve">: </w:t>
+      </w:r>
+      <w:r>
+        <w:rPr>
+          <w:rStyle w:val="HTMLCode"/>
+          <w:color w:val="333333"/>
+          <w:lang w:val="en"/>
+        </w:rPr>
+        <w:t xml:space="preserve">dogs are OK - </w:t>
+      </w:r>
+      <w:proofErr w:type="spellStart"/>
+      <w:r>
+        <w:rPr>
+          <w:rStyle w:val="HTMLCode"/>
+          <w:color w:val="333333"/>
+          <w:lang w:val="en"/>
+        </w:rPr>
+        <w:t>wooof</w:t>
+      </w:r>
+      <w:proofErr w:type="spellEnd"/>
     </w:p>
     <w:p>
       <w:pPr>
@@ -754,7 +1520,41 @@
           <w:color w:val="333333"/>
           <w:lang w:val="en"/>
         </w:rPr>
-        <w:t xml:space="preserve">     'housing_type': u'apartment',</w:t>
+        <w:t xml:space="preserve">    -</w:t>
+      </w:r>
+      <w:proofErr w:type="spellStart"/>
+      <w:r>
+        <w:rPr>
+          <w:rStyle w:val="HTMLCode"/>
+          <w:color w:val="333333"/>
+          <w:lang w:val="en"/>
+        </w:rPr>
+        <w:t>H</w:t>
+      </w:r>
+      <w:r>
+        <w:rPr>
+          <w:rStyle w:val="HTMLCode"/>
+          <w:color w:val="333333"/>
+          <w:lang w:val="en"/>
+        </w:rPr>
+        <w:t>ousing_type</w:t>
+      </w:r>
+      <w:proofErr w:type="spellEnd"/>
+      <w:r>
+        <w:rPr>
+          <w:rStyle w:val="HTMLCode"/>
+          <w:color w:val="333333"/>
+          <w:lang w:val="en"/>
+        </w:rPr>
+        <w:t xml:space="preserve">: </w:t>
+      </w:r>
+      <w:r>
+        <w:rPr>
+          <w:rStyle w:val="HTMLCode"/>
+          <w:color w:val="333333"/>
+          <w:lang w:val="en"/>
+        </w:rPr>
+        <w:t>apartment</w:t>
       </w:r>
     </w:p>
     <w:p>
@@ -773,7 +1573,31 @@
           <w:color w:val="333333"/>
           <w:lang w:val="en"/>
         </w:rPr>
-        <w:t xml:space="preserve">     'laundry': u'w/d in unit',</w:t>
+        <w:t xml:space="preserve">    -L</w:t>
+      </w:r>
+      <w:r>
+        <w:rPr>
+          <w:rStyle w:val="HTMLCode"/>
+          <w:color w:val="333333"/>
+          <w:lang w:val="en"/>
+        </w:rPr>
+        <w:t>aundry</w:t>
+      </w:r>
+      <w:r>
+        <w:rPr>
+          <w:rStyle w:val="HTMLCode"/>
+          <w:color w:val="333333"/>
+          <w:lang w:val="en"/>
+        </w:rPr>
+        <w:t xml:space="preserve">: </w:t>
+      </w:r>
+      <w:r>
+        <w:rPr>
+          <w:rStyle w:val="HTMLCode"/>
+          <w:color w:val="333333"/>
+          <w:lang w:val="en"/>
+        </w:rPr>
+        <w:t>w/d in unit</w:t>
       </w:r>
     </w:p>
     <w:p>
@@ -792,7 +1616,31 @@
           <w:color w:val="333333"/>
           <w:lang w:val="en"/>
         </w:rPr>
-        <w:t xml:space="preserve">     'parking': u'attached garage',</w:t>
+        <w:t xml:space="preserve">    -P</w:t>
+      </w:r>
+      <w:r>
+        <w:rPr>
+          <w:rStyle w:val="HTMLCode"/>
+          <w:color w:val="333333"/>
+          <w:lang w:val="en"/>
+        </w:rPr>
+        <w:t>arking</w:t>
+      </w:r>
+      <w:r>
+        <w:rPr>
+          <w:rStyle w:val="HTMLCode"/>
+          <w:color w:val="333333"/>
+          <w:lang w:val="en"/>
+        </w:rPr>
+        <w:t xml:space="preserve">: </w:t>
+      </w:r>
+      <w:r>
+        <w:rPr>
+          <w:rStyle w:val="HTMLCode"/>
+          <w:color w:val="333333"/>
+          <w:lang w:val="en"/>
+        </w:rPr>
+        <w:t>attached garage</w:t>
       </w:r>
     </w:p>
     <w:p>
@@ -811,7 +1659,31 @@
           <w:color w:val="333333"/>
           <w:lang w:val="en"/>
         </w:rPr>
-        <w:t xml:space="preserve">     'smoking': u'no smoking',</w:t>
+        <w:t xml:space="preserve">    -S</w:t>
+      </w:r>
+      <w:r>
+        <w:rPr>
+          <w:rStyle w:val="HTMLCode"/>
+          <w:color w:val="333333"/>
+          <w:lang w:val="en"/>
+        </w:rPr>
+        <w:t>moking</w:t>
+      </w:r>
+      <w:r>
+        <w:rPr>
+          <w:rStyle w:val="HTMLCode"/>
+          <w:color w:val="333333"/>
+          <w:lang w:val="en"/>
+        </w:rPr>
+        <w:t xml:space="preserve">: </w:t>
+      </w:r>
+      <w:r>
+        <w:rPr>
+          <w:rStyle w:val="HTMLCode"/>
+          <w:color w:val="333333"/>
+          <w:lang w:val="en"/>
+        </w:rPr>
+        <w:t>no smoking</w:t>
       </w:r>
     </w:p>
     <w:p>
@@ -830,7 +1702,25 @@
           <w:color w:val="333333"/>
           <w:lang w:val="en"/>
         </w:rPr>
-        <w:t xml:space="preserve">     'square_footage': u'763'}</w:t>
+        <w:t xml:space="preserve">    -</w:t>
+      </w:r>
+      <w:proofErr w:type="spellStart"/>
+      <w:r>
+        <w:rPr>
+          <w:rStyle w:val="HTMLCode"/>
+          <w:color w:val="333333"/>
+          <w:lang w:val="en"/>
+        </w:rPr>
+        <w:t>Square_footage</w:t>
+      </w:r>
+      <w:proofErr w:type="spellEnd"/>
+      <w:r>
+        <w:rPr>
+          <w:rStyle w:val="HTMLCode"/>
+          <w:color w:val="333333"/>
+          <w:lang w:val="en"/>
+        </w:rPr>
+        <w:t>: 763ft2</w:t>
       </w:r>
     </w:p>
     <w:p>
@@ -888,7 +1778,43 @@
           <w:color w:val="333333"/>
           <w:lang w:val="en"/>
         </w:rPr>
-        <w:t xml:space="preserve">     'city': u'Arlington',</w:t>
+        <w:t xml:space="preserve">     '</w:t>
+      </w:r>
+      <w:proofErr w:type="gramStart"/>
+      <w:r>
+        <w:rPr>
+          <w:rStyle w:val="HTMLCode"/>
+          <w:color w:val="333333"/>
+          <w:lang w:val="en"/>
+        </w:rPr>
+        <w:t>city</w:t>
+      </w:r>
+      <w:proofErr w:type="gramEnd"/>
+      <w:r>
+        <w:rPr>
+          <w:rStyle w:val="HTMLCode"/>
+          <w:color w:val="333333"/>
+          <w:lang w:val="en"/>
+        </w:rPr>
+        <w:t xml:space="preserve">': </w:t>
+      </w:r>
+      <w:proofErr w:type="spellStart"/>
+      <w:r>
+        <w:rPr>
+          <w:rStyle w:val="HTMLCode"/>
+          <w:color w:val="333333"/>
+          <w:lang w:val="en"/>
+        </w:rPr>
+        <w:t>u'Arlington</w:t>
+      </w:r>
+      <w:proofErr w:type="spellEnd"/>
+      <w:r>
+        <w:rPr>
+          <w:rStyle w:val="HTMLCode"/>
+          <w:color w:val="333333"/>
+          <w:lang w:val="en"/>
+        </w:rPr>
+        <w:t>',</w:t>
       </w:r>
     </w:p>
     <w:p>
@@ -907,7 +1833,43 @@
           <w:color w:val="333333"/>
           <w:lang w:val="en"/>
         </w:rPr>
-        <w:t xml:space="preserve">     'country': u'US',</w:t>
+        <w:t xml:space="preserve">     '</w:t>
+      </w:r>
+      <w:proofErr w:type="gramStart"/>
+      <w:r>
+        <w:rPr>
+          <w:rStyle w:val="HTMLCode"/>
+          <w:color w:val="333333"/>
+          <w:lang w:val="en"/>
+        </w:rPr>
+        <w:t>country</w:t>
+      </w:r>
+      <w:proofErr w:type="gramEnd"/>
+      <w:r>
+        <w:rPr>
+          <w:rStyle w:val="HTMLCode"/>
+          <w:color w:val="333333"/>
+          <w:lang w:val="en"/>
+        </w:rPr>
+        <w:t xml:space="preserve">': </w:t>
+      </w:r>
+      <w:proofErr w:type="spellStart"/>
+      <w:r>
+        <w:rPr>
+          <w:rStyle w:val="HTMLCode"/>
+          <w:color w:val="333333"/>
+          <w:lang w:val="en"/>
+        </w:rPr>
+        <w:t>u'US</w:t>
+      </w:r>
+      <w:proofErr w:type="spellEnd"/>
+      <w:r>
+        <w:rPr>
+          <w:rStyle w:val="HTMLCode"/>
+          <w:color w:val="333333"/>
+          <w:lang w:val="en"/>
+        </w:rPr>
+        <w:t>',</w:t>
       </w:r>
     </w:p>
     <w:p>
@@ -926,7 +1888,25 @@
           <w:color w:val="333333"/>
           <w:lang w:val="en"/>
         </w:rPr>
-        <w:t xml:space="preserve">     'latitude': u'11.111111',</w:t>
+        <w:t xml:space="preserve">     '</w:t>
+      </w:r>
+      <w:proofErr w:type="gramStart"/>
+      <w:r>
+        <w:rPr>
+          <w:rStyle w:val="HTMLCode"/>
+          <w:color w:val="333333"/>
+          <w:lang w:val="en"/>
+        </w:rPr>
+        <w:t>latitude</w:t>
+      </w:r>
+      <w:proofErr w:type="gramEnd"/>
+      <w:r>
+        <w:rPr>
+          <w:rStyle w:val="HTMLCode"/>
+          <w:color w:val="333333"/>
+          <w:lang w:val="en"/>
+        </w:rPr>
+        <w:t>': u'11.111111',</w:t>
       </w:r>
     </w:p>
     <w:p>
@@ -945,7 +1925,25 @@
           <w:color w:val="333333"/>
           <w:lang w:val="en"/>
         </w:rPr>
-        <w:t xml:space="preserve">     'location_data_accuracy': u'10',</w:t>
+        <w:t xml:space="preserve">     '</w:t>
+      </w:r>
+      <w:proofErr w:type="spellStart"/>
+      <w:r>
+        <w:rPr>
+          <w:rStyle w:val="HTMLCode"/>
+          <w:color w:val="333333"/>
+          <w:lang w:val="en"/>
+        </w:rPr>
+        <w:t>location_data_accuracy</w:t>
+      </w:r>
+      <w:proofErr w:type="spellEnd"/>
+      <w:r>
+        <w:rPr>
+          <w:rStyle w:val="HTMLCode"/>
+          <w:color w:val="333333"/>
+          <w:lang w:val="en"/>
+        </w:rPr>
+        <w:t>': u'10',</w:t>
       </w:r>
     </w:p>
     <w:p>
@@ -964,7 +1962,25 @@
           <w:color w:val="333333"/>
           <w:lang w:val="en"/>
         </w:rPr>
-        <w:t xml:space="preserve">     'longitude': u'-22.222222',</w:t>
+        <w:t xml:space="preserve">     '</w:t>
+      </w:r>
+      <w:proofErr w:type="gramStart"/>
+      <w:r>
+        <w:rPr>
+          <w:rStyle w:val="HTMLCode"/>
+          <w:color w:val="333333"/>
+          <w:lang w:val="en"/>
+        </w:rPr>
+        <w:t>longitude</w:t>
+      </w:r>
+      <w:proofErr w:type="gramEnd"/>
+      <w:r>
+        <w:rPr>
+          <w:rStyle w:val="HTMLCode"/>
+          <w:color w:val="333333"/>
+          <w:lang w:val="en"/>
+        </w:rPr>
+        <w:t>': u'-22.222222',</w:t>
       </w:r>
     </w:p>
     <w:p>
@@ -983,7 +1999,25 @@
           <w:color w:val="333333"/>
           <w:lang w:val="en"/>
         </w:rPr>
-        <w:t xml:space="preserve">     'state': u'VA'}</w:t>
+        <w:t xml:space="preserve">     'state': </w:t>
+      </w:r>
+      <w:proofErr w:type="spellStart"/>
+      <w:r>
+        <w:rPr>
+          <w:rStyle w:val="HTMLCode"/>
+          <w:color w:val="333333"/>
+          <w:lang w:val="en"/>
+        </w:rPr>
+        <w:t>u'VA</w:t>
+      </w:r>
+      <w:proofErr w:type="spellEnd"/>
+      <w:r>
+        <w:rPr>
+          <w:rStyle w:val="HTMLCode"/>
+          <w:color w:val="333333"/>
+          <w:lang w:val="en"/>
+        </w:rPr>
+        <w:t>'}</w:t>
       </w:r>
     </w:p>
     <w:p>
@@ -1045,50 +2079,135 @@
     </w:p>
     <w:p>
       <w:pPr>
-        <w:pStyle w:val="HTMLPreformatted"/>
-        <w:ind w:left="720"/>
-        <w:rPr>
-          <w:rStyle w:val="HTMLCode"/>
-          <w:color w:val="333333"/>
-          <w:lang w:val="en"/>
-        </w:rPr>
-      </w:pPr>
-      <w:r>
-        <w:rPr>
-          <w:rStyle w:val="HTMLCode"/>
-          <w:color w:val="333333"/>
-          <w:lang w:val="en"/>
-        </w:rPr>
-        <w:t xml:space="preserve">    -image link</w:t>
-      </w:r>
-    </w:p>
-    <w:p>
-      <w:pPr>
         <w:spacing w:before="100" w:beforeAutospacing="1" w:after="100" w:afterAutospacing="1" w:line="240" w:lineRule="auto"/>
-        <w:ind w:left="360"/>
-        <w:rPr>
-          <w:rFonts w:ascii="Helvetica" w:eastAsia="Times New Roman" w:hAnsi="Helvetica" w:cs="Helvetica"/>
-          <w:color w:val="333333"/>
-          <w:sz w:val="20"/>
-          <w:szCs w:val="20"/>
-          <w:lang w:val="en"/>
-        </w:rPr>
-      </w:pPr>
-      <w:r>
-        <w:rPr>
-          <w:rFonts w:ascii="Helvetica" w:eastAsia="Times New Roman" w:hAnsi="Helvetica" w:cs="Helvetica"/>
-          <w:color w:val="333333"/>
-          <w:sz w:val="20"/>
-          <w:szCs w:val="20"/>
-          <w:lang w:val="en"/>
-        </w:rPr>
-        <w:t>APIs are</w:t>
+        <w:rPr>
+          <w:rFonts w:ascii="Helvetica" w:eastAsia="Times New Roman" w:hAnsi="Helvetica" w:cs="Helvetica"/>
+          <w:b/>
+          <w:color w:val="333333"/>
+          <w:sz w:val="20"/>
+          <w:szCs w:val="20"/>
+          <w:lang w:val="en"/>
+        </w:rPr>
+      </w:pPr>
+      <w:r>
+        <w:rPr>
+          <w:rFonts w:ascii="Helvetica" w:eastAsia="Times New Roman" w:hAnsi="Helvetica" w:cs="Helvetica"/>
+          <w:b/>
+          <w:color w:val="333333"/>
+          <w:sz w:val="20"/>
+          <w:szCs w:val="20"/>
+          <w:lang w:val="en"/>
+        </w:rPr>
+        <w:t>Application Programming Interface</w:t>
       </w:r>
     </w:p>
     <w:p>
       <w:pPr>
         <w:spacing w:before="100" w:beforeAutospacing="1" w:after="100" w:afterAutospacing="1" w:line="240" w:lineRule="auto"/>
-        <w:ind w:left="360"/>
+        <w:rPr>
+          <w:rFonts w:ascii="Helvetica" w:eastAsia="Times New Roman" w:hAnsi="Helvetica" w:cs="Helvetica"/>
+          <w:b/>
+          <w:color w:val="333333"/>
+          <w:sz w:val="20"/>
+          <w:szCs w:val="20"/>
+          <w:lang w:val="en"/>
+        </w:rPr>
+      </w:pPr>
+      <w:r>
+        <w:rPr>
+          <w:rFonts w:ascii="Helvetica" w:eastAsia="Times New Roman" w:hAnsi="Helvetica" w:cs="Helvetica"/>
+          <w:color w:val="333333"/>
+          <w:sz w:val="20"/>
+          <w:szCs w:val="20"/>
+          <w:lang w:val="en"/>
+        </w:rPr>
+        <w:t>Application Programming Interface</w:t>
+      </w:r>
+      <w:r>
+        <w:rPr>
+          <w:rFonts w:ascii="Helvetica" w:eastAsia="Times New Roman" w:hAnsi="Helvetica" w:cs="Helvetica"/>
+          <w:color w:val="333333"/>
+          <w:sz w:val="20"/>
+          <w:szCs w:val="20"/>
+          <w:lang w:val="en"/>
+        </w:rPr>
+        <w:t>s</w:t>
+      </w:r>
+      <w:r>
+        <w:rPr>
+          <w:rFonts w:ascii="Helvetica" w:eastAsia="Times New Roman" w:hAnsi="Helvetica" w:cs="Helvetica"/>
+          <w:b/>
+          <w:color w:val="333333"/>
+          <w:sz w:val="20"/>
+          <w:szCs w:val="20"/>
+          <w:lang w:val="en"/>
+        </w:rPr>
+        <w:t xml:space="preserve"> (</w:t>
+      </w:r>
+      <w:r>
+        <w:rPr>
+          <w:rFonts w:ascii="Helvetica" w:eastAsia="Times New Roman" w:hAnsi="Helvetica" w:cs="Helvetica"/>
+          <w:color w:val="333333"/>
+          <w:sz w:val="20"/>
+          <w:szCs w:val="20"/>
+          <w:lang w:val="en"/>
+        </w:rPr>
+        <w:t>APIs</w:t>
+      </w:r>
+      <w:r>
+        <w:rPr>
+          <w:rFonts w:ascii="Helvetica" w:eastAsia="Times New Roman" w:hAnsi="Helvetica" w:cs="Helvetica"/>
+          <w:color w:val="333333"/>
+          <w:sz w:val="20"/>
+          <w:szCs w:val="20"/>
+          <w:lang w:val="en"/>
+        </w:rPr>
+        <w:t xml:space="preserve">) </w:t>
+      </w:r>
+      <w:r>
+        <w:rPr>
+          <w:rFonts w:ascii="Helvetica" w:eastAsia="Times New Roman" w:hAnsi="Helvetica" w:cs="Helvetica"/>
+          <w:color w:val="333333"/>
+          <w:sz w:val="20"/>
+          <w:szCs w:val="20"/>
+          <w:lang w:val="en"/>
+        </w:rPr>
+        <w:t xml:space="preserve">provide a programmatic means to </w:t>
+      </w:r>
+      <w:r>
+        <w:rPr>
+          <w:rFonts w:ascii="Helvetica" w:eastAsia="Times New Roman" w:hAnsi="Helvetica" w:cs="Helvetica"/>
+          <w:color w:val="333333"/>
+          <w:sz w:val="20"/>
+          <w:szCs w:val="20"/>
+          <w:lang w:val="en"/>
+        </w:rPr>
+        <w:t xml:space="preserve">access </w:t>
+      </w:r>
+      <w:r>
+        <w:rPr>
+          <w:rFonts w:ascii="Helvetica" w:eastAsia="Times New Roman" w:hAnsi="Helvetica" w:cs="Helvetica"/>
+          <w:color w:val="333333"/>
+          <w:sz w:val="20"/>
+          <w:szCs w:val="20"/>
+          <w:lang w:val="en"/>
+        </w:rPr>
+        <w:t>stored data. In comparison, to web scraping, APIs provide les</w:t>
+      </w:r>
+      <w:r>
+        <w:rPr>
+          <w:rFonts w:ascii="Helvetica" w:eastAsia="Times New Roman" w:hAnsi="Helvetica" w:cs="Helvetica"/>
+          <w:color w:val="333333"/>
+          <w:sz w:val="20"/>
+          <w:szCs w:val="20"/>
+          <w:lang w:val="en"/>
+        </w:rPr>
+        <w:t>s data access, but significantly simplify the process to acquire data.</w:t>
+      </w:r>
+    </w:p>
+    <w:p>
+      <w:pPr>
+        <w:spacing w:before="100" w:beforeAutospacing="1" w:after="100" w:afterAutospacing="1" w:line="240" w:lineRule="auto"/>
         <w:rPr>
           <w:rFonts w:ascii="Arial" w:hAnsi="Arial" w:cs="Arial"/>
           <w:color w:val="222222"/>
@@ -1105,9 +2224,12 @@
           <w:szCs w:val="21"/>
           <w:shd w:val="clear" w:color="auto" w:fill="FFFFFF"/>
         </w:rPr>
-        <w:t>According to Google, “T</w:t>
-      </w:r>
-      <w:r>
+        <w:t>According to Google, “The Google Places API Web Service allows you to query for place information on a variety of categories, such as: establishments, prominent points of interest, geographic locations, and more. You can search for places either by proximity or a text string. A Place Search returns a list of places along with summary information about each place”</w:t>
+      </w:r>
+    </w:p>
+    <w:p>
+      <w:pPr>
+        <w:spacing w:before="100" w:beforeAutospacing="1" w:after="100" w:afterAutospacing="1" w:line="240" w:lineRule="auto"/>
         <w:rPr>
           <w:rFonts w:ascii="Arial" w:hAnsi="Arial" w:cs="Arial"/>
           <w:color w:val="222222"/>
@@ -1115,8 +2237,7 @@
           <w:szCs w:val="21"/>
           <w:shd w:val="clear" w:color="auto" w:fill="FFFFFF"/>
         </w:rPr>
-        <w:t>he Google Places API Web Service allows you to query for place information on a variety of categories, such as: establishments, prominent points of interest, geographic locations, and more. You can search for places either by proximity or a text string. A Place Search returns a list of places along with summar</w:t>
-      </w:r>
+      </w:pPr>
       <w:r>
         <w:rPr>
           <w:rFonts w:ascii="Arial" w:hAnsi="Arial" w:cs="Arial"/>
@@ -1125,13 +2246,9 @@
           <w:szCs w:val="21"/>
           <w:shd w:val="clear" w:color="auto" w:fill="FFFFFF"/>
         </w:rPr>
-        <w:t>y information about each place”</w:t>
-      </w:r>
-    </w:p>
-    <w:p>
-      <w:pPr>
-        <w:spacing w:before="100" w:beforeAutospacing="1" w:after="100" w:afterAutospacing="1" w:line="240" w:lineRule="auto"/>
-        <w:ind w:left="360"/>
+        <w:t>Using the latitude and longitude provided in each housing listing, I used the Google Places API to</w:t>
+      </w:r>
+      <w:r>
         <w:rPr>
           <w:rFonts w:ascii="Arial" w:hAnsi="Arial" w:cs="Arial"/>
           <w:color w:val="222222"/>
@@ -1139,7 +2256,8 @@
           <w:szCs w:val="21"/>
           <w:shd w:val="clear" w:color="auto" w:fill="FFFFFF"/>
         </w:rPr>
-      </w:pPr>
+        <w:t xml:space="preserve"> collect relevant information about</w:t>
+      </w:r>
       <w:r>
         <w:rPr>
           <w:rFonts w:ascii="Arial" w:hAnsi="Arial" w:cs="Arial"/>
@@ -1148,7 +2266,7 @@
           <w:szCs w:val="21"/>
           <w:shd w:val="clear" w:color="auto" w:fill="FFFFFF"/>
         </w:rPr>
-        <w:t xml:space="preserve">Using the latitude and longitude provided in each housing listing, I used the Google Places API to collect relevant information on nearby establishments. </w:t>
+        <w:t xml:space="preserve"> establishments</w:t>
       </w:r>
       <w:r>
         <w:rPr>
@@ -1158,13 +2276,9 @@
           <w:szCs w:val="21"/>
           <w:shd w:val="clear" w:color="auto" w:fill="FFFFFF"/>
         </w:rPr>
-        <w:t>My hypothesis was that, while not mentioned in most listings, nearby establishments played a role in the sellers listed price. If correct, I could use this information in my personal housing search to avoid expensive, but not personally relevant establishments; this data would also be relevant for sellers who could justify high prices by listing valued local establishments.</w:t>
-      </w:r>
-    </w:p>
-    <w:p>
-      <w:pPr>
-        <w:spacing w:before="100" w:beforeAutospacing="1" w:after="100" w:afterAutospacing="1" w:line="240" w:lineRule="auto"/>
-        <w:ind w:left="360"/>
+        <w:t xml:space="preserve"> nearby each listing</w:t>
+      </w:r>
+      <w:r>
         <w:rPr>
           <w:rFonts w:ascii="Arial" w:hAnsi="Arial" w:cs="Arial"/>
           <w:color w:val="222222"/>
@@ -1172,7 +2286,8 @@
           <w:szCs w:val="21"/>
           <w:shd w:val="clear" w:color="auto" w:fill="FFFFFF"/>
         </w:rPr>
-      </w:pPr>
+        <w:t xml:space="preserve">. </w:t>
+      </w:r>
       <w:r>
         <w:rPr>
           <w:rFonts w:ascii="Arial" w:hAnsi="Arial" w:cs="Arial"/>
@@ -1181,7 +2296,7 @@
           <w:szCs w:val="21"/>
           <w:shd w:val="clear" w:color="auto" w:fill="FFFFFF"/>
         </w:rPr>
-        <w:t>My analysis focused on nearby establishments within a one-mile radius</w:t>
+        <w:t>My hypothesis was that, while not mentioned in most listin</w:t>
       </w:r>
       <w:r>
         <w:rPr>
@@ -1191,13 +2306,154 @@
           <w:szCs w:val="21"/>
           <w:shd w:val="clear" w:color="auto" w:fill="FFFFFF"/>
         </w:rPr>
-        <w:t>, including grocery stores, gyms, movie theatres, train stations, subway stations, airports, barnes and nobles retailers, Deloitte Consulting Offices, and Starbucks</w:t>
+        <w:t>gs, nearby establishments play</w:t>
+      </w:r>
+      <w:r>
+        <w:rPr>
+          <w:rFonts w:ascii="Arial" w:hAnsi="Arial" w:cs="Arial"/>
+          <w:color w:val="222222"/>
+          <w:sz w:val="21"/>
+          <w:szCs w:val="21"/>
+          <w:shd w:val="clear" w:color="auto" w:fill="FFFFFF"/>
+        </w:rPr>
+        <w:t xml:space="preserve"> a role in the sellers listed price. If correct, I could use this information in my personal housing search to avoid expensive, but not personally relevant establishments; this data would also be relevant for sellers who could justify high prices by </w:t>
+      </w:r>
+      <w:r>
+        <w:rPr>
+          <w:rFonts w:ascii="Arial" w:hAnsi="Arial" w:cs="Arial"/>
+          <w:color w:val="222222"/>
+          <w:sz w:val="21"/>
+          <w:szCs w:val="21"/>
+          <w:shd w:val="clear" w:color="auto" w:fill="FFFFFF"/>
+        </w:rPr>
+        <w:t>mentioning highly</w:t>
+      </w:r>
+      <w:r>
+        <w:rPr>
+          <w:rFonts w:ascii="Arial" w:hAnsi="Arial" w:cs="Arial"/>
+          <w:color w:val="222222"/>
+          <w:sz w:val="21"/>
+          <w:szCs w:val="21"/>
+          <w:shd w:val="clear" w:color="auto" w:fill="FFFFFF"/>
+        </w:rPr>
+        <w:t xml:space="preserve"> valued local establishments</w:t>
+      </w:r>
+      <w:r>
+        <w:rPr>
+          <w:rFonts w:ascii="Arial" w:hAnsi="Arial" w:cs="Arial"/>
+          <w:color w:val="222222"/>
+          <w:sz w:val="21"/>
+          <w:szCs w:val="21"/>
+          <w:shd w:val="clear" w:color="auto" w:fill="FFFFFF"/>
+        </w:rPr>
+        <w:t xml:space="preserve"> in their listings</w:t>
+      </w:r>
+      <w:r>
+        <w:rPr>
+          <w:rFonts w:ascii="Arial" w:hAnsi="Arial" w:cs="Arial"/>
+          <w:color w:val="222222"/>
+          <w:sz w:val="21"/>
+          <w:szCs w:val="21"/>
+          <w:shd w:val="clear" w:color="auto" w:fill="FFFFFF"/>
+        </w:rPr>
+        <w:t>.</w:t>
       </w:r>
     </w:p>
     <w:p>
       <w:pPr>
         <w:spacing w:before="100" w:beforeAutospacing="1" w:after="100" w:afterAutospacing="1" w:line="240" w:lineRule="auto"/>
         <w:rPr>
+          <w:rFonts w:ascii="Arial" w:hAnsi="Arial" w:cs="Arial"/>
+          <w:color w:val="222222"/>
+          <w:sz w:val="21"/>
+          <w:szCs w:val="21"/>
+          <w:shd w:val="clear" w:color="auto" w:fill="FFFFFF"/>
+        </w:rPr>
+      </w:pPr>
+      <w:r>
+        <w:rPr>
+          <w:rFonts w:ascii="Arial" w:hAnsi="Arial" w:cs="Arial"/>
+          <w:color w:val="222222"/>
+          <w:sz w:val="21"/>
+          <w:szCs w:val="21"/>
+          <w:shd w:val="clear" w:color="auto" w:fill="FFFFFF"/>
+        </w:rPr>
+        <w:t>My analysis focused on nearby establishments within a one-mile radius</w:t>
+      </w:r>
+      <w:r>
+        <w:rPr>
+          <w:rFonts w:ascii="Arial" w:hAnsi="Arial" w:cs="Arial"/>
+          <w:color w:val="222222"/>
+          <w:sz w:val="21"/>
+          <w:szCs w:val="21"/>
+          <w:shd w:val="clear" w:color="auto" w:fill="FFFFFF"/>
+        </w:rPr>
+        <w:t>, including grocery stores, gyms, movie theatres, train statio</w:t>
+      </w:r>
+      <w:r>
+        <w:rPr>
+          <w:rFonts w:ascii="Arial" w:hAnsi="Arial" w:cs="Arial"/>
+          <w:color w:val="222222"/>
+          <w:sz w:val="21"/>
+          <w:szCs w:val="21"/>
+          <w:shd w:val="clear" w:color="auto" w:fill="FFFFFF"/>
+        </w:rPr>
+        <w:t>ns, subway stations, airports, Barnes and N</w:t>
+      </w:r>
+      <w:r>
+        <w:rPr>
+          <w:rFonts w:ascii="Arial" w:hAnsi="Arial" w:cs="Arial"/>
+          <w:color w:val="222222"/>
+          <w:sz w:val="21"/>
+          <w:szCs w:val="21"/>
+          <w:shd w:val="clear" w:color="auto" w:fill="FFFFFF"/>
+        </w:rPr>
+        <w:t xml:space="preserve">obles </w:t>
+      </w:r>
+      <w:r>
+        <w:rPr>
+          <w:rFonts w:ascii="Arial" w:hAnsi="Arial" w:cs="Arial"/>
+          <w:color w:val="222222"/>
+          <w:sz w:val="21"/>
+          <w:szCs w:val="21"/>
+          <w:shd w:val="clear" w:color="auto" w:fill="FFFFFF"/>
+        </w:rPr>
+        <w:t>stores, Deloitte Consulting o</w:t>
+      </w:r>
+      <w:r>
+        <w:rPr>
+          <w:rFonts w:ascii="Arial" w:hAnsi="Arial" w:cs="Arial"/>
+          <w:color w:val="222222"/>
+          <w:sz w:val="21"/>
+          <w:szCs w:val="21"/>
+          <w:shd w:val="clear" w:color="auto" w:fill="FFFFFF"/>
+        </w:rPr>
+        <w:t>ffices, and Starbucks</w:t>
+      </w:r>
+      <w:r>
+        <w:rPr>
+          <w:rFonts w:ascii="Arial" w:hAnsi="Arial" w:cs="Arial"/>
+          <w:color w:val="222222"/>
+          <w:sz w:val="21"/>
+          <w:szCs w:val="21"/>
+          <w:shd w:val="clear" w:color="auto" w:fill="FFFFFF"/>
+        </w:rPr>
+        <w:t xml:space="preserve"> coffee shops</w:t>
+      </w:r>
+      <w:r>
+        <w:rPr>
+          <w:rFonts w:ascii="Arial" w:hAnsi="Arial" w:cs="Arial"/>
+          <w:color w:val="222222"/>
+          <w:sz w:val="21"/>
+          <w:szCs w:val="21"/>
+          <w:shd w:val="clear" w:color="auto" w:fill="FFFFFF"/>
+        </w:rPr>
+        <w:t>.</w:t>
+      </w:r>
+    </w:p>
+    <w:p>
+      <w:pPr>
+        <w:rPr>
           <w:rFonts w:ascii="Helvetica" w:eastAsia="Times New Roman" w:hAnsi="Helvetica" w:cs="Helvetica"/>
           <w:b/>
           <w:color w:val="333333"/>
@@ -1215,30 +2471,76 @@
           <w:szCs w:val="20"/>
           <w:lang w:val="en"/>
         </w:rPr>
+        <w:br w:type="page"/>
+      </w:r>
+    </w:p>
+    <w:p>
+      <w:pPr>
+        <w:spacing w:before="100" w:beforeAutospacing="1" w:after="100" w:afterAutospacing="1" w:line="240" w:lineRule="auto"/>
+        <w:rPr>
+          <w:rFonts w:ascii="Helvetica" w:eastAsia="Times New Roman" w:hAnsi="Helvetica" w:cs="Helvetica"/>
+          <w:b/>
+          <w:color w:val="333333"/>
+          <w:sz w:val="20"/>
+          <w:szCs w:val="20"/>
+          <w:lang w:val="en"/>
+        </w:rPr>
+      </w:pPr>
+      <w:bookmarkStart w:id="0" w:name="_GoBack"/>
+      <w:bookmarkEnd w:id="0"/>
+      <w:r>
+        <w:rPr>
+          <w:rFonts w:ascii="Helvetica" w:eastAsia="Times New Roman" w:hAnsi="Helvetica" w:cs="Helvetica"/>
+          <w:b/>
+          <w:color w:val="333333"/>
+          <w:sz w:val="20"/>
+          <w:szCs w:val="20"/>
+          <w:lang w:val="en"/>
+        </w:rPr>
+        <w:lastRenderedPageBreak/>
         <w:t>Description of any pre-processing steps you took</w:t>
       </w:r>
     </w:p>
     <w:p>
       <w:pPr>
         <w:spacing w:before="100" w:beforeAutospacing="1" w:after="100" w:afterAutospacing="1" w:line="240" w:lineRule="auto"/>
-        <w:ind w:left="360"/>
-        <w:rPr>
-          <w:rFonts w:ascii="Helvetica" w:eastAsia="Times New Roman" w:hAnsi="Helvetica" w:cs="Helvetica"/>
-          <w:color w:val="333333"/>
-          <w:sz w:val="20"/>
-          <w:szCs w:val="20"/>
-          <w:lang w:val="en"/>
-        </w:rPr>
-      </w:pPr>
-      <w:r>
-        <w:rPr>
-          <w:rFonts w:ascii="Helvetica" w:eastAsia="Times New Roman" w:hAnsi="Helvetica" w:cs="Helvetica"/>
-          <w:color w:val="333333"/>
-          <w:sz w:val="20"/>
-          <w:szCs w:val="20"/>
-          <w:lang w:val="en"/>
-        </w:rPr>
-        <w:t xml:space="preserve">The nature of the online listings required extensive data cleaning. In my analysis, I created a separate Ipython Notebook to </w:t>
+        <w:rPr>
+          <w:rFonts w:ascii="Helvetica" w:eastAsia="Times New Roman" w:hAnsi="Helvetica" w:cs="Helvetica"/>
+          <w:color w:val="333333"/>
+          <w:sz w:val="20"/>
+          <w:szCs w:val="20"/>
+          <w:lang w:val="en"/>
+        </w:rPr>
+      </w:pPr>
+      <w:r>
+        <w:rPr>
+          <w:rFonts w:ascii="Helvetica" w:eastAsia="Times New Roman" w:hAnsi="Helvetica" w:cs="Helvetica"/>
+          <w:color w:val="333333"/>
+          <w:sz w:val="20"/>
+          <w:szCs w:val="20"/>
+          <w:lang w:val="en"/>
+        </w:rPr>
+        <w:t xml:space="preserve">The </w:t>
+      </w:r>
+      <w:r>
+        <w:rPr>
+          <w:rFonts w:ascii="Helvetica" w:eastAsia="Times New Roman" w:hAnsi="Helvetica" w:cs="Helvetica"/>
+          <w:color w:val="333333"/>
+          <w:sz w:val="20"/>
+          <w:szCs w:val="20"/>
+          <w:lang w:val="en"/>
+        </w:rPr>
+        <w:t xml:space="preserve">messy state </w:t>
+      </w:r>
+      <w:r>
+        <w:rPr>
+          <w:rFonts w:ascii="Helvetica" w:eastAsia="Times New Roman" w:hAnsi="Helvetica" w:cs="Helvetica"/>
+          <w:color w:val="333333"/>
+          <w:sz w:val="20"/>
+          <w:szCs w:val="20"/>
+          <w:lang w:val="en"/>
+        </w:rPr>
+        <w:t xml:space="preserve">of online listings required extensive data cleaning. In my analysis, I created a separate Ipython Notebook to </w:t>
       </w:r>
       <w:r>
         <w:rPr>
@@ -1254,7 +2556,6 @@
     <w:p>
       <w:pPr>
         <w:spacing w:before="100" w:beforeAutospacing="1" w:after="100" w:afterAutospacing="1" w:line="240" w:lineRule="auto"/>
-        <w:ind w:left="360"/>
         <w:rPr>
           <w:rFonts w:ascii="Helvetica" w:eastAsia="Times New Roman" w:hAnsi="Helvetica" w:cs="Helvetica"/>
           <w:color w:val="333333"/>
@@ -1279,7 +2580,6 @@
     <w:p>
       <w:pPr>
         <w:spacing w:before="100" w:beforeAutospacing="1" w:after="100" w:afterAutospacing="1" w:line="240" w:lineRule="auto"/>
-        <w:ind w:left="360"/>
         <w:rPr>
           <w:rFonts w:ascii="Helvetica" w:eastAsia="Times New Roman" w:hAnsi="Helvetica" w:cs="Helvetica"/>
           <w:color w:val="333333"/>
@@ -1306,7 +2606,27 @@
           <w:szCs w:val="20"/>
           <w:lang w:val="en"/>
         </w:rPr>
-        <w:t>s a corner stone to my analysis, so I removed all listings without a listed price as they were not relevant. Next, I detected and removed outliers. Most listing feel in</w:t>
+        <w:t>s a corner stone to my analysis, so I removed all listings without a listed price as they were not relevant. Next, I detected and re</w:t>
+      </w:r>
+      <w:r>
+        <w:rPr>
+          <w:rFonts w:ascii="Helvetica" w:eastAsia="Times New Roman" w:hAnsi="Helvetica" w:cs="Helvetica"/>
+          <w:color w:val="333333"/>
+          <w:sz w:val="20"/>
+          <w:szCs w:val="20"/>
+          <w:lang w:val="en"/>
+        </w:rPr>
+        <w:t>moved outliers. Most listing fel</w:t>
+      </w:r>
+      <w:r>
+        <w:rPr>
+          <w:rFonts w:ascii="Helvetica" w:eastAsia="Times New Roman" w:hAnsi="Helvetica" w:cs="Helvetica"/>
+          <w:color w:val="333333"/>
+          <w:sz w:val="20"/>
+          <w:szCs w:val="20"/>
+          <w:lang w:val="en"/>
+        </w:rPr>
+        <w:t>l in</w:t>
       </w:r>
       <w:r>
         <w:rPr>
@@ -1352,7 +2672,6 @@
     <w:p>
       <w:pPr>
         <w:spacing w:before="100" w:beforeAutospacing="1" w:after="100" w:afterAutospacing="1" w:line="240" w:lineRule="auto"/>
-        <w:ind w:left="360"/>
         <w:rPr>
           <w:rFonts w:ascii="Helvetica" w:eastAsia="Times New Roman" w:hAnsi="Helvetica" w:cs="Helvetica"/>
           <w:color w:val="333333"/>
@@ -1377,24 +2696,45 @@
     <w:p>
       <w:pPr>
         <w:spacing w:before="100" w:beforeAutospacing="1" w:after="100" w:afterAutospacing="1" w:line="240" w:lineRule="auto"/>
-        <w:ind w:left="360"/>
-        <w:rPr>
-          <w:rFonts w:ascii="Helvetica" w:eastAsia="Times New Roman" w:hAnsi="Helvetica" w:cs="Helvetica"/>
-          <w:color w:val="333333"/>
-          <w:sz w:val="20"/>
-          <w:szCs w:val="20"/>
-          <w:lang w:val="en"/>
-        </w:rPr>
-      </w:pPr>
-      <w:r>
-        <w:rPr>
-          <w:rFonts w:ascii="Helvetica" w:eastAsia="Times New Roman" w:hAnsi="Helvetica" w:cs="Helvetica"/>
-          <w:color w:val="333333"/>
-          <w:sz w:val="20"/>
-          <w:szCs w:val="20"/>
-          <w:lang w:val="en"/>
-        </w:rPr>
-        <w:t>Craigslist listings often include detailed geolocation data. Most</w:t>
+        <w:rPr>
+          <w:rFonts w:ascii="Helvetica" w:eastAsia="Times New Roman" w:hAnsi="Helvetica" w:cs="Helvetica"/>
+          <w:color w:val="333333"/>
+          <w:sz w:val="20"/>
+          <w:szCs w:val="20"/>
+          <w:lang w:val="en"/>
+        </w:rPr>
+      </w:pPr>
+      <w:r>
+        <w:rPr>
+          <w:rFonts w:ascii="Helvetica" w:eastAsia="Times New Roman" w:hAnsi="Helvetica" w:cs="Helvetica"/>
+          <w:color w:val="333333"/>
+          <w:sz w:val="20"/>
+          <w:szCs w:val="20"/>
+          <w:lang w:val="en"/>
+        </w:rPr>
+        <w:t xml:space="preserve">Craigslist listings often include detailed </w:t>
+      </w:r>
+      <w:proofErr w:type="spellStart"/>
+      <w:r>
+        <w:rPr>
+          <w:rFonts w:ascii="Helvetica" w:eastAsia="Times New Roman" w:hAnsi="Helvetica" w:cs="Helvetica"/>
+          <w:color w:val="333333"/>
+          <w:sz w:val="20"/>
+          <w:szCs w:val="20"/>
+          <w:lang w:val="en"/>
+        </w:rPr>
+        <w:t>geolocation</w:t>
+      </w:r>
+      <w:proofErr w:type="spellEnd"/>
+      <w:r>
+        <w:rPr>
+          <w:rFonts w:ascii="Helvetica" w:eastAsia="Times New Roman" w:hAnsi="Helvetica" w:cs="Helvetica"/>
+          <w:color w:val="333333"/>
+          <w:sz w:val="20"/>
+          <w:szCs w:val="20"/>
+          <w:lang w:val="en"/>
+        </w:rPr>
+        <w:t xml:space="preserve"> data. Most</w:t>
       </w:r>
       <w:r>
         <w:rPr>
@@ -1425,6 +2765,63 @@
           <w:lang w:val="en"/>
         </w:rPr>
         <w:t xml:space="preserve"> step data cleaning process:</w:t>
+      </w:r>
+    </w:p>
+    <w:p>
+      <w:pPr>
+        <w:pStyle w:val="ListParagraph"/>
+        <w:numPr>
+          <w:ilvl w:val="0"/>
+          <w:numId w:val="10"/>
+        </w:numPr>
+        <w:spacing w:before="100" w:beforeAutospacing="1" w:after="100" w:afterAutospacing="1" w:line="240" w:lineRule="auto"/>
+        <w:rPr>
+          <w:rFonts w:ascii="Helvetica" w:eastAsia="Times New Roman" w:hAnsi="Helvetica" w:cs="Helvetica"/>
+          <w:color w:val="333333"/>
+          <w:sz w:val="20"/>
+          <w:szCs w:val="20"/>
+          <w:lang w:val="en"/>
+        </w:rPr>
+      </w:pPr>
+      <w:r>
+        <w:rPr>
+          <w:rFonts w:ascii="Helvetica" w:eastAsia="Times New Roman" w:hAnsi="Helvetica" w:cs="Helvetica"/>
+          <w:color w:val="333333"/>
+          <w:sz w:val="20"/>
+          <w:szCs w:val="20"/>
+          <w:lang w:val="en"/>
+        </w:rPr>
+        <w:t>Turn</w:t>
+      </w:r>
+      <w:r>
+        <w:rPr>
+          <w:rFonts w:ascii="Helvetica" w:eastAsia="Times New Roman" w:hAnsi="Helvetica" w:cs="Helvetica"/>
+          <w:color w:val="333333"/>
+          <w:sz w:val="20"/>
+          <w:szCs w:val="20"/>
+          <w:lang w:val="en"/>
+        </w:rPr>
+        <w:t xml:space="preserve"> all </w:t>
+      </w:r>
+      <w:r>
+        <w:rPr>
+          <w:rFonts w:ascii="Helvetica" w:eastAsia="Times New Roman" w:hAnsi="Helvetica" w:cs="Helvetica"/>
+          <w:color w:val="333333"/>
+          <w:sz w:val="20"/>
+          <w:szCs w:val="20"/>
+          <w:lang w:val="en"/>
+        </w:rPr>
+        <w:t>instances to lower case to reduce differences in</w:t>
+      </w:r>
+      <w:r>
+        <w:rPr>
+          <w:rFonts w:ascii="Helvetica" w:eastAsia="Times New Roman" w:hAnsi="Helvetica" w:cs="Helvetica"/>
+          <w:color w:val="333333"/>
+          <w:sz w:val="20"/>
+          <w:szCs w:val="20"/>
+          <w:lang w:val="en"/>
+        </w:rPr>
+        <w:t xml:space="preserve"> capitalization. </w:t>
       </w:r>
     </w:p>
     <w:p>
@@ -1432,7 +2829,7 @@
         <w:pStyle w:val="ListParagraph"/>
         <w:numPr>
           <w:ilvl w:val="1"/>
-          <w:numId w:val="7"/>
+          <w:numId w:val="10"/>
         </w:numPr>
         <w:spacing w:before="100" w:beforeAutospacing="1" w:after="100" w:afterAutospacing="1" w:line="240" w:lineRule="auto"/>
         <w:rPr>
@@ -1451,46 +2848,37 @@
           <w:szCs w:val="20"/>
           <w:lang w:val="en"/>
         </w:rPr>
-        <w:lastRenderedPageBreak/>
-        <w:t>Turn</w:t>
-      </w:r>
-      <w:r>
-        <w:rPr>
-          <w:rFonts w:ascii="Helvetica" w:eastAsia="Times New Roman" w:hAnsi="Helvetica" w:cs="Helvetica"/>
-          <w:color w:val="333333"/>
-          <w:sz w:val="20"/>
-          <w:szCs w:val="20"/>
-          <w:lang w:val="en"/>
-        </w:rPr>
-        <w:t xml:space="preserve"> all </w:t>
-      </w:r>
-      <w:r>
-        <w:rPr>
-          <w:rFonts w:ascii="Helvetica" w:eastAsia="Times New Roman" w:hAnsi="Helvetica" w:cs="Helvetica"/>
-          <w:color w:val="333333"/>
-          <w:sz w:val="20"/>
-          <w:szCs w:val="20"/>
-          <w:lang w:val="en"/>
-        </w:rPr>
-        <w:t>instances to lower case to reduce differences in</w:t>
-      </w:r>
-      <w:r>
-        <w:rPr>
-          <w:rFonts w:ascii="Helvetica" w:eastAsia="Times New Roman" w:hAnsi="Helvetica" w:cs="Helvetica"/>
-          <w:color w:val="333333"/>
-          <w:sz w:val="20"/>
-          <w:szCs w:val="20"/>
-          <w:lang w:val="en"/>
-        </w:rPr>
-        <w:t xml:space="preserve"> capitalization. </w:t>
-      </w:r>
+        <w:t>e</w:t>
+      </w:r>
+      <w:r>
+        <w:rPr>
+          <w:rFonts w:ascii="Helvetica" w:eastAsia="Times New Roman" w:hAnsi="Helvetica" w:cs="Helvetica"/>
+          <w:color w:val="333333"/>
+          <w:sz w:val="20"/>
+          <w:szCs w:val="20"/>
+          <w:lang w:val="en"/>
+        </w:rPr>
+        <w:t xml:space="preserve">.g. Maryland  and MARYLAND both became </w:t>
+      </w:r>
+      <w:proofErr w:type="spellStart"/>
+      <w:r>
+        <w:rPr>
+          <w:rFonts w:ascii="Helvetica" w:eastAsia="Times New Roman" w:hAnsi="Helvetica" w:cs="Helvetica"/>
+          <w:color w:val="333333"/>
+          <w:sz w:val="20"/>
+          <w:szCs w:val="20"/>
+          <w:lang w:val="en"/>
+        </w:rPr>
+        <w:t>maryland</w:t>
+      </w:r>
+      <w:proofErr w:type="spellEnd"/>
     </w:p>
     <w:p>
       <w:pPr>
         <w:pStyle w:val="ListParagraph"/>
         <w:numPr>
-          <w:ilvl w:val="2"/>
-          <w:numId w:val="7"/>
+          <w:ilvl w:val="0"/>
+          <w:numId w:val="10"/>
         </w:numPr>
         <w:spacing w:before="100" w:beforeAutospacing="1" w:after="100" w:afterAutospacing="1" w:line="240" w:lineRule="auto"/>
         <w:rPr>
@@ -1509,17 +2897,37 @@
           <w:szCs w:val="20"/>
           <w:lang w:val="en"/>
         </w:rPr>
-        <w:t>e</w:t>
-      </w:r>
-      <w:r>
-        <w:rPr>
-          <w:rFonts w:ascii="Helvetica" w:eastAsia="Times New Roman" w:hAnsi="Helvetica" w:cs="Helvetica"/>
-          <w:color w:val="333333"/>
-          <w:sz w:val="20"/>
-          <w:szCs w:val="20"/>
-          <w:lang w:val="en"/>
-        </w:rPr>
-        <w:t>.g. Maryland  and MARYLAND both became maryland</w:t>
+        <w:t>R</w:t>
+      </w:r>
+      <w:r>
+        <w:rPr>
+          <w:rFonts w:ascii="Helvetica" w:eastAsia="Times New Roman" w:hAnsi="Helvetica" w:cs="Helvetica"/>
+          <w:color w:val="333333"/>
+          <w:sz w:val="20"/>
+          <w:szCs w:val="20"/>
+          <w:lang w:val="en"/>
+        </w:rPr>
+        <w:t>eplace</w:t>
+      </w:r>
+      <w:r>
+        <w:rPr>
+          <w:rFonts w:ascii="Helvetica" w:eastAsia="Times New Roman" w:hAnsi="Helvetica" w:cs="Helvetica"/>
+          <w:color w:val="333333"/>
+          <w:sz w:val="20"/>
+          <w:szCs w:val="20"/>
+          <w:lang w:val="en"/>
+        </w:rPr>
+        <w:t xml:space="preserve"> all encodings </w:t>
+      </w:r>
+      <w:r>
+        <w:rPr>
+          <w:rFonts w:ascii="Helvetica" w:eastAsia="Times New Roman" w:hAnsi="Helvetica" w:cs="Helvetica"/>
+          <w:color w:val="333333"/>
+          <w:sz w:val="20"/>
+          <w:szCs w:val="20"/>
+          <w:lang w:val="en"/>
+        </w:rPr>
+        <w:t>with blank string</w:t>
       </w:r>
     </w:p>
     <w:p>
@@ -1527,7 +2935,7 @@
         <w:pStyle w:val="ListParagraph"/>
         <w:numPr>
           <w:ilvl w:val="1"/>
-          <w:numId w:val="7"/>
+          <w:numId w:val="10"/>
         </w:numPr>
         <w:spacing w:before="100" w:beforeAutospacing="1" w:after="100" w:afterAutospacing="1" w:line="240" w:lineRule="auto"/>
         <w:rPr>
@@ -1546,45 +2954,27 @@
           <w:szCs w:val="20"/>
           <w:lang w:val="en"/>
         </w:rPr>
-        <w:t>R</w:t>
-      </w:r>
-      <w:r>
-        <w:rPr>
-          <w:rFonts w:ascii="Helvetica" w:eastAsia="Times New Roman" w:hAnsi="Helvetica" w:cs="Helvetica"/>
-          <w:color w:val="333333"/>
-          <w:sz w:val="20"/>
-          <w:szCs w:val="20"/>
-          <w:lang w:val="en"/>
-        </w:rPr>
-        <w:t>eplace</w:t>
-      </w:r>
-      <w:r>
-        <w:rPr>
-          <w:rFonts w:ascii="Helvetica" w:eastAsia="Times New Roman" w:hAnsi="Helvetica" w:cs="Helvetica"/>
-          <w:color w:val="333333"/>
-          <w:sz w:val="20"/>
-          <w:szCs w:val="20"/>
-          <w:lang w:val="en"/>
-        </w:rPr>
-        <w:t xml:space="preserve"> all encodings </w:t>
-      </w:r>
-      <w:r>
-        <w:rPr>
-          <w:rFonts w:ascii="Helvetica" w:eastAsia="Times New Roman" w:hAnsi="Helvetica" w:cs="Helvetica"/>
-          <w:color w:val="333333"/>
-          <w:sz w:val="20"/>
-          <w:szCs w:val="20"/>
-          <w:lang w:val="en"/>
-        </w:rPr>
-        <w:t>with blank string</w:t>
-      </w:r>
+        <w:t xml:space="preserve">e.g. washington%2edc became </w:t>
+      </w:r>
+      <w:proofErr w:type="spellStart"/>
+      <w:r>
+        <w:rPr>
+          <w:rFonts w:ascii="Helvetica" w:eastAsia="Times New Roman" w:hAnsi="Helvetica" w:cs="Helvetica"/>
+          <w:color w:val="333333"/>
+          <w:sz w:val="20"/>
+          <w:szCs w:val="20"/>
+          <w:lang w:val="en"/>
+        </w:rPr>
+        <w:t>washingtondc</w:t>
+      </w:r>
+      <w:proofErr w:type="spellEnd"/>
     </w:p>
     <w:p>
       <w:pPr>
         <w:pStyle w:val="ListParagraph"/>
         <w:numPr>
-          <w:ilvl w:val="2"/>
-          <w:numId w:val="7"/>
+          <w:ilvl w:val="0"/>
+          <w:numId w:val="10"/>
         </w:numPr>
         <w:spacing w:before="100" w:beforeAutospacing="1" w:after="100" w:afterAutospacing="1" w:line="240" w:lineRule="auto"/>
         <w:rPr>
@@ -1603,7 +2993,17 @@
           <w:szCs w:val="20"/>
           <w:lang w:val="en"/>
         </w:rPr>
-        <w:t>e.g. washington%2edc became washingtondc</w:t>
+        <w:t xml:space="preserve"> </w:t>
+      </w:r>
+      <w:r>
+        <w:rPr>
+          <w:rFonts w:ascii="Helvetica" w:eastAsia="Times New Roman" w:hAnsi="Helvetica" w:cs="Helvetica"/>
+          <w:color w:val="333333"/>
+          <w:sz w:val="20"/>
+          <w:szCs w:val="20"/>
+          <w:lang w:val="en"/>
+        </w:rPr>
+        <w:t>Correct misspellings</w:t>
       </w:r>
     </w:p>
     <w:p>
@@ -1611,7 +3011,7 @@
         <w:pStyle w:val="ListParagraph"/>
         <w:numPr>
           <w:ilvl w:val="1"/>
-          <w:numId w:val="7"/>
+          <w:numId w:val="10"/>
         </w:numPr>
         <w:spacing w:before="100" w:beforeAutospacing="1" w:after="100" w:afterAutospacing="1" w:line="240" w:lineRule="auto"/>
         <w:rPr>
@@ -1630,25 +3030,71 @@
           <w:szCs w:val="20"/>
           <w:lang w:val="en"/>
         </w:rPr>
-        <w:t xml:space="preserve"> </w:t>
-      </w:r>
-      <w:r>
-        <w:rPr>
-          <w:rFonts w:ascii="Helvetica" w:eastAsia="Times New Roman" w:hAnsi="Helvetica" w:cs="Helvetica"/>
-          <w:color w:val="333333"/>
-          <w:sz w:val="20"/>
-          <w:szCs w:val="20"/>
-          <w:lang w:val="en"/>
-        </w:rPr>
-        <w:t>Correct misspellings</w:t>
-      </w:r>
+        <w:t xml:space="preserve">e.g. </w:t>
+      </w:r>
+      <w:proofErr w:type="spellStart"/>
+      <w:r>
+        <w:rPr>
+          <w:rFonts w:ascii="Helvetica" w:eastAsia="Times New Roman" w:hAnsi="Helvetica" w:cs="Helvetica"/>
+          <w:color w:val="333333"/>
+          <w:sz w:val="20"/>
+          <w:szCs w:val="20"/>
+          <w:lang w:val="en"/>
+        </w:rPr>
+        <w:t>mayland</w:t>
+      </w:r>
+      <w:proofErr w:type="spellEnd"/>
+      <w:r>
+        <w:rPr>
+          <w:rFonts w:ascii="Helvetica" w:eastAsia="Times New Roman" w:hAnsi="Helvetica" w:cs="Helvetica"/>
+          <w:color w:val="333333"/>
+          <w:sz w:val="20"/>
+          <w:szCs w:val="20"/>
+          <w:lang w:val="en"/>
+        </w:rPr>
+        <w:t xml:space="preserve"> and </w:t>
+      </w:r>
+      <w:proofErr w:type="spellStart"/>
+      <w:r>
+        <w:rPr>
+          <w:rFonts w:ascii="Helvetica" w:eastAsia="Times New Roman" w:hAnsi="Helvetica" w:cs="Helvetica"/>
+          <w:color w:val="333333"/>
+          <w:sz w:val="20"/>
+          <w:szCs w:val="20"/>
+          <w:lang w:val="en"/>
+        </w:rPr>
+        <w:t>marylnd</w:t>
+      </w:r>
+      <w:proofErr w:type="spellEnd"/>
+      <w:r>
+        <w:rPr>
+          <w:rFonts w:ascii="Helvetica" w:eastAsia="Times New Roman" w:hAnsi="Helvetica" w:cs="Helvetica"/>
+          <w:color w:val="333333"/>
+          <w:sz w:val="20"/>
+          <w:szCs w:val="20"/>
+          <w:lang w:val="en"/>
+        </w:rPr>
+        <w:t xml:space="preserve"> became </w:t>
+      </w:r>
+      <w:proofErr w:type="spellStart"/>
+      <w:r>
+        <w:rPr>
+          <w:rFonts w:ascii="Helvetica" w:eastAsia="Times New Roman" w:hAnsi="Helvetica" w:cs="Helvetica"/>
+          <w:color w:val="333333"/>
+          <w:sz w:val="20"/>
+          <w:szCs w:val="20"/>
+          <w:lang w:val="en"/>
+        </w:rPr>
+        <w:t>maryland</w:t>
+      </w:r>
+      <w:proofErr w:type="spellEnd"/>
     </w:p>
     <w:p>
       <w:pPr>
         <w:pStyle w:val="ListParagraph"/>
         <w:numPr>
-          <w:ilvl w:val="2"/>
-          <w:numId w:val="7"/>
+          <w:ilvl w:val="0"/>
+          <w:numId w:val="10"/>
         </w:numPr>
         <w:spacing w:before="100" w:beforeAutospacing="1" w:after="100" w:afterAutospacing="1" w:line="240" w:lineRule="auto"/>
         <w:rPr>
@@ -1667,7 +3113,7 @@
           <w:szCs w:val="20"/>
           <w:lang w:val="en"/>
         </w:rPr>
-        <w:t>e.g. mayland and marylnd became maryland</w:t>
+        <w:t>Group logical instances</w:t>
       </w:r>
     </w:p>
     <w:p>
@@ -1675,7 +3121,7 @@
         <w:pStyle w:val="ListParagraph"/>
         <w:numPr>
           <w:ilvl w:val="1"/>
-          <w:numId w:val="7"/>
+          <w:numId w:val="10"/>
         </w:numPr>
         <w:spacing w:before="100" w:beforeAutospacing="1" w:after="100" w:afterAutospacing="1" w:line="240" w:lineRule="auto"/>
         <w:rPr>
@@ -1694,75 +3140,80 @@
           <w:szCs w:val="20"/>
           <w:lang w:val="en"/>
         </w:rPr>
-        <w:t>Group logical instances</w:t>
-      </w:r>
-    </w:p>
-    <w:p>
-      <w:pPr>
-        <w:pStyle w:val="ListParagraph"/>
-        <w:numPr>
-          <w:ilvl w:val="2"/>
-          <w:numId w:val="7"/>
-        </w:numPr>
+        <w:t xml:space="preserve">e.g. dc and </w:t>
+      </w:r>
+      <w:proofErr w:type="spellStart"/>
+      <w:r>
+        <w:rPr>
+          <w:rFonts w:ascii="Helvetica" w:eastAsia="Times New Roman" w:hAnsi="Helvetica" w:cs="Helvetica"/>
+          <w:color w:val="333333"/>
+          <w:sz w:val="20"/>
+          <w:szCs w:val="20"/>
+          <w:lang w:val="en"/>
+        </w:rPr>
+        <w:t>washington</w:t>
+      </w:r>
+      <w:proofErr w:type="spellEnd"/>
+      <w:r>
+        <w:rPr>
+          <w:rFonts w:ascii="Helvetica" w:eastAsia="Times New Roman" w:hAnsi="Helvetica" w:cs="Helvetica"/>
+          <w:color w:val="333333"/>
+          <w:sz w:val="20"/>
+          <w:szCs w:val="20"/>
+          <w:lang w:val="en"/>
+        </w:rPr>
+        <w:t xml:space="preserve"> became </w:t>
+      </w:r>
+      <w:proofErr w:type="spellStart"/>
+      <w:r>
+        <w:rPr>
+          <w:rFonts w:ascii="Helvetica" w:eastAsia="Times New Roman" w:hAnsi="Helvetica" w:cs="Helvetica"/>
+          <w:color w:val="333333"/>
+          <w:sz w:val="20"/>
+          <w:szCs w:val="20"/>
+          <w:lang w:val="en"/>
+        </w:rPr>
+        <w:t>washingtondc</w:t>
+      </w:r>
+      <w:proofErr w:type="spellEnd"/>
+      <w:r>
+        <w:rPr>
+          <w:rFonts w:ascii="Helvetica" w:eastAsia="Times New Roman" w:hAnsi="Helvetica" w:cs="Helvetica"/>
+          <w:color w:val="333333"/>
+          <w:sz w:val="20"/>
+          <w:szCs w:val="20"/>
+          <w:lang w:val="en"/>
+        </w:rPr>
+        <w:t xml:space="preserve"> </w:t>
+      </w:r>
+    </w:p>
+    <w:p>
+      <w:pPr>
         <w:spacing w:before="100" w:beforeAutospacing="1" w:after="100" w:afterAutospacing="1" w:line="240" w:lineRule="auto"/>
         <w:rPr>
           <w:rFonts w:ascii="Helvetica" w:eastAsia="Times New Roman" w:hAnsi="Helvetica" w:cs="Helvetica"/>
           <w:color w:val="333333"/>
           <w:sz w:val="20"/>
           <w:szCs w:val="20"/>
-          <w:lang w:val="en"/>
-        </w:rPr>
-      </w:pPr>
-      <w:r>
-        <w:rPr>
-          <w:rFonts w:ascii="Helvetica" w:eastAsia="Times New Roman" w:hAnsi="Helvetica" w:cs="Helvetica"/>
-          <w:color w:val="333333"/>
-          <w:sz w:val="20"/>
-          <w:szCs w:val="20"/>
-          <w:lang w:val="en"/>
-        </w:rPr>
-        <w:t>e.g. dc and washington became washingtondc</w:t>
-      </w:r>
-      <w:r>
-        <w:rPr>
-          <w:rFonts w:ascii="Helvetica" w:eastAsia="Times New Roman" w:hAnsi="Helvetica" w:cs="Helvetica"/>
-          <w:color w:val="333333"/>
-          <w:sz w:val="20"/>
-          <w:szCs w:val="20"/>
-          <w:lang w:val="en"/>
-        </w:rPr>
-        <w:t xml:space="preserve"> </w:t>
+          <w:u w:val="single"/>
+          <w:lang w:val="en"/>
+        </w:rPr>
+      </w:pPr>
+      <w:r>
+        <w:rPr>
+          <w:rFonts w:ascii="Helvetica" w:eastAsia="Times New Roman" w:hAnsi="Helvetica" w:cs="Helvetica"/>
+          <w:color w:val="333333"/>
+          <w:sz w:val="20"/>
+          <w:szCs w:val="20"/>
+          <w:u w:val="single"/>
+          <w:lang w:val="en"/>
+        </w:rPr>
+        <w:t>Square Footage</w:t>
       </w:r>
     </w:p>
     <w:p>
       <w:pPr>
         <w:spacing w:before="100" w:beforeAutospacing="1" w:after="100" w:afterAutospacing="1" w:line="240" w:lineRule="auto"/>
-        <w:ind w:left="360"/>
-        <w:rPr>
-          <w:rFonts w:ascii="Helvetica" w:eastAsia="Times New Roman" w:hAnsi="Helvetica" w:cs="Helvetica"/>
-          <w:color w:val="333333"/>
-          <w:sz w:val="20"/>
-          <w:szCs w:val="20"/>
-          <w:u w:val="single"/>
-          <w:lang w:val="en"/>
-        </w:rPr>
-      </w:pPr>
-      <w:r>
-        <w:rPr>
-          <w:rFonts w:ascii="Helvetica" w:eastAsia="Times New Roman" w:hAnsi="Helvetica" w:cs="Helvetica"/>
-          <w:color w:val="333333"/>
-          <w:sz w:val="20"/>
-          <w:szCs w:val="20"/>
-          <w:u w:val="single"/>
-          <w:lang w:val="en"/>
-        </w:rPr>
-        <w:t>Square Footage</w:t>
-      </w:r>
-    </w:p>
-    <w:p>
-      <w:pPr>
-        <w:spacing w:before="100" w:beforeAutospacing="1" w:after="100" w:afterAutospacing="1" w:line="240" w:lineRule="auto"/>
-        <w:ind w:left="360"/>
         <w:rPr>
           <w:rFonts w:ascii="Helvetica" w:eastAsia="Times New Roman" w:hAnsi="Helvetica" w:cs="Helvetica"/>
           <w:color w:val="333333"/>
@@ -1835,6 +3286,20 @@
         </w:rPr>
         <w:t>Feature engineering is</w:t>
       </w:r>
+      <w:r>
+        <w:rPr>
+          <w:rFonts w:cs="Helvetica"/>
+          <w:color w:val="000000"/>
+        </w:rPr>
+        <w:t xml:space="preserve"> the process of using existing fields in a dataset to create new variables. Feature engineering adds value to a data science analysis by extracting information from a data set an</w:t>
+      </w:r>
+      <w:r>
+        <w:rPr>
+          <w:rFonts w:cs="Helvetica"/>
+          <w:color w:val="000000"/>
+        </w:rPr>
+        <w:t>d making it machine accessible.</w:t>
+      </w:r>
     </w:p>
     <w:p>
       <w:pPr>
@@ -1898,6 +3363,7 @@
           <w:b/>
           <w:color w:val="000000"/>
         </w:rPr>
+        <w:lastRenderedPageBreak/>
         <w:t>Impute Missing Values</w:t>
       </w:r>
     </w:p>
@@ -1930,7 +3396,23 @@
           <w:rFonts w:cs="Helvetica"/>
           <w:color w:val="000000"/>
         </w:rPr>
-        <w:t>Due to the large amount of variables I collected, most listings were missing a portion of data. Modeling libraries in Python, such as scikit-learn, do not accept blank values. I too</w:t>
+        <w:t xml:space="preserve">Due to the large amount of variables I collected, most listings were missing a portion of data. Modeling libraries in Python, such as </w:t>
+      </w:r>
+      <w:proofErr w:type="spellStart"/>
+      <w:r>
+        <w:rPr>
+          <w:rFonts w:cs="Helvetica"/>
+          <w:color w:val="000000"/>
+        </w:rPr>
+        <w:t>scikit</w:t>
+      </w:r>
+      <w:proofErr w:type="spellEnd"/>
+      <w:r>
+        <w:rPr>
+          <w:rFonts w:cs="Helvetica"/>
+          <w:color w:val="000000"/>
+        </w:rPr>
+        <w:t>-learn, do not accept blank values. I too</w:t>
       </w:r>
       <w:r>
         <w:rPr>
@@ -1975,7 +3457,39 @@
           <w:rFonts w:cs="Helvetica"/>
           <w:color w:val="000000"/>
         </w:rPr>
-        <w:t xml:space="preserve"> I created a field specific ‘No_Field_Data’ variable (e.g. No_City_Data) </w:t>
+        <w:t xml:space="preserve"> I created a field specific ‘</w:t>
+      </w:r>
+      <w:proofErr w:type="spellStart"/>
+      <w:r>
+        <w:rPr>
+          <w:rFonts w:cs="Helvetica"/>
+          <w:color w:val="000000"/>
+        </w:rPr>
+        <w:t>No_Field_Data</w:t>
+      </w:r>
+      <w:proofErr w:type="spellEnd"/>
+      <w:r>
+        <w:rPr>
+          <w:rFonts w:cs="Helvetica"/>
+          <w:color w:val="000000"/>
+        </w:rPr>
+        <w:t xml:space="preserve">’ variable (e.g. </w:t>
+      </w:r>
+      <w:proofErr w:type="spellStart"/>
+      <w:r>
+        <w:rPr>
+          <w:rFonts w:cs="Helvetica"/>
+          <w:color w:val="000000"/>
+        </w:rPr>
+        <w:t>No_City_Data</w:t>
+      </w:r>
+      <w:proofErr w:type="spellEnd"/>
+      <w:r>
+        <w:rPr>
+          <w:rFonts w:cs="Helvetica"/>
+          <w:color w:val="000000"/>
+        </w:rPr>
+        <w:t xml:space="preserve">) </w:t>
       </w:r>
     </w:p>
     <w:p>
@@ -2088,7 +3602,29 @@
           <w:szCs w:val="20"/>
           <w:lang w:val="en"/>
         </w:rPr>
-        <w:t xml:space="preserve"> variables with True (1) or False (0) values. For instance, craigslist provided data whether cats were allowed as text. I converted these values to (1) = yes, cat are allowed </w:t>
+        <w:t xml:space="preserve"> variables with </w:t>
+      </w:r>
+      <w:proofErr w:type="gramStart"/>
+      <w:r>
+        <w:rPr>
+          <w:rFonts w:ascii="Helvetica" w:eastAsia="Times New Roman" w:hAnsi="Helvetica" w:cs="Helvetica"/>
+          <w:color w:val="333333"/>
+          <w:sz w:val="20"/>
+          <w:szCs w:val="20"/>
+          <w:lang w:val="en"/>
+        </w:rPr>
+        <w:t>True</w:t>
+      </w:r>
+      <w:proofErr w:type="gramEnd"/>
+      <w:r>
+        <w:rPr>
+          <w:rFonts w:ascii="Helvetica" w:eastAsia="Times New Roman" w:hAnsi="Helvetica" w:cs="Helvetica"/>
+          <w:color w:val="333333"/>
+          <w:sz w:val="20"/>
+          <w:szCs w:val="20"/>
+          <w:lang w:val="en"/>
+        </w:rPr>
+        <w:t xml:space="preserve"> (1) or False (0) values. For instance, craigslist provided data whether cats were allowed as text. I converted these values to (1) = yes, cat are allowed </w:t>
       </w:r>
       <w:r>
         <w:rPr>
@@ -2108,7 +3644,51 @@
           <w:szCs w:val="20"/>
           <w:lang w:val="en"/>
         </w:rPr>
-        <w:t xml:space="preserve"> I conducted this process for a variables with binary answers and used pandas.get_dummies() function to convert all other categorical variables with more </w:t>
+        <w:t xml:space="preserve"> I conducted this process for a variables with binary answers and used </w:t>
+      </w:r>
+      <w:proofErr w:type="spellStart"/>
+      <w:r>
+        <w:rPr>
+          <w:rFonts w:ascii="Helvetica" w:eastAsia="Times New Roman" w:hAnsi="Helvetica" w:cs="Helvetica"/>
+          <w:color w:val="333333"/>
+          <w:sz w:val="20"/>
+          <w:szCs w:val="20"/>
+          <w:lang w:val="en"/>
+        </w:rPr>
+        <w:t>pandas.get_</w:t>
+      </w:r>
+      <w:proofErr w:type="gramStart"/>
+      <w:r>
+        <w:rPr>
+          <w:rFonts w:ascii="Helvetica" w:eastAsia="Times New Roman" w:hAnsi="Helvetica" w:cs="Helvetica"/>
+          <w:color w:val="333333"/>
+          <w:sz w:val="20"/>
+          <w:szCs w:val="20"/>
+          <w:lang w:val="en"/>
+        </w:rPr>
+        <w:t>dummies</w:t>
+      </w:r>
+      <w:proofErr w:type="spellEnd"/>
+      <w:r>
+        <w:rPr>
+          <w:rFonts w:ascii="Helvetica" w:eastAsia="Times New Roman" w:hAnsi="Helvetica" w:cs="Helvetica"/>
+          <w:color w:val="333333"/>
+          <w:sz w:val="20"/>
+          <w:szCs w:val="20"/>
+          <w:lang w:val="en"/>
+        </w:rPr>
+        <w:t>(</w:t>
+      </w:r>
+      <w:proofErr w:type="gramEnd"/>
+      <w:r>
+        <w:rPr>
+          <w:rFonts w:ascii="Helvetica" w:eastAsia="Times New Roman" w:hAnsi="Helvetica" w:cs="Helvetica"/>
+          <w:color w:val="333333"/>
+          <w:sz w:val="20"/>
+          <w:szCs w:val="20"/>
+          <w:lang w:val="en"/>
+        </w:rPr>
+        <w:t xml:space="preserve">) function to convert all other categorical variables with more </w:t>
       </w:r>
       <w:r>
         <w:rPr>
@@ -2142,7 +3722,31 @@
           <w:highlight w:val="yellow"/>
           <w:lang w:val="en"/>
         </w:rPr>
-        <w:t>#smoking is not a good metric due to mass of NaN values</w:t>
+        <w:t xml:space="preserve">#smoking is not a good metric due to mass of </w:t>
+      </w:r>
+      <w:proofErr w:type="spellStart"/>
+      <w:r>
+        <w:rPr>
+          <w:rFonts w:ascii="Helvetica" w:eastAsia="Times New Roman" w:hAnsi="Helvetica" w:cs="Helvetica"/>
+          <w:color w:val="333333"/>
+          <w:sz w:val="20"/>
+          <w:szCs w:val="20"/>
+          <w:highlight w:val="yellow"/>
+          <w:lang w:val="en"/>
+        </w:rPr>
+        <w:t>NaN</w:t>
+      </w:r>
+      <w:proofErr w:type="spellEnd"/>
+      <w:r>
+        <w:rPr>
+          <w:rFonts w:ascii="Helvetica" w:eastAsia="Times New Roman" w:hAnsi="Helvetica" w:cs="Helvetica"/>
+          <w:color w:val="333333"/>
+          <w:sz w:val="20"/>
+          <w:szCs w:val="20"/>
+          <w:highlight w:val="yellow"/>
+          <w:lang w:val="en"/>
+        </w:rPr>
+        <w:t xml:space="preserve"> values</w:t>
       </w:r>
     </w:p>
     <w:p>
@@ -2156,6 +3760,7 @@
           <w:lang w:val="en"/>
         </w:rPr>
       </w:pPr>
+      <w:proofErr w:type="gramStart"/>
       <w:r>
         <w:rPr>
           <w:rFonts w:ascii="Helvetica" w:eastAsia="Times New Roman" w:hAnsi="Helvetica" w:cs="Helvetica"/>
@@ -2165,7 +3770,43 @@
           <w:highlight w:val="yellow"/>
           <w:lang w:val="en"/>
         </w:rPr>
-        <w:t>data['smoking'] = [0 if smoking == 'no smoking' else 1 for smoking in data.smoking]</w:t>
+        <w:t>data[</w:t>
+      </w:r>
+      <w:proofErr w:type="gramEnd"/>
+      <w:r>
+        <w:rPr>
+          <w:rFonts w:ascii="Helvetica" w:eastAsia="Times New Roman" w:hAnsi="Helvetica" w:cs="Helvetica"/>
+          <w:color w:val="333333"/>
+          <w:sz w:val="20"/>
+          <w:szCs w:val="20"/>
+          <w:highlight w:val="yellow"/>
+          <w:lang w:val="en"/>
+        </w:rPr>
+        <w:t xml:space="preserve">'smoking'] = [0 if smoking == 'no smoking' else 1 for smoking in </w:t>
+      </w:r>
+      <w:proofErr w:type="spellStart"/>
+      <w:r>
+        <w:rPr>
+          <w:rFonts w:ascii="Helvetica" w:eastAsia="Times New Roman" w:hAnsi="Helvetica" w:cs="Helvetica"/>
+          <w:color w:val="333333"/>
+          <w:sz w:val="20"/>
+          <w:szCs w:val="20"/>
+          <w:highlight w:val="yellow"/>
+          <w:lang w:val="en"/>
+        </w:rPr>
+        <w:t>data.smoking</w:t>
+      </w:r>
+      <w:proofErr w:type="spellEnd"/>
+      <w:r>
+        <w:rPr>
+          <w:rFonts w:ascii="Helvetica" w:eastAsia="Times New Roman" w:hAnsi="Helvetica" w:cs="Helvetica"/>
+          <w:color w:val="333333"/>
+          <w:sz w:val="20"/>
+          <w:szCs w:val="20"/>
+          <w:highlight w:val="yellow"/>
+          <w:lang w:val="en"/>
+        </w:rPr>
+        <w:t>]</w:t>
       </w:r>
     </w:p>
     <w:p>
@@ -2223,27 +3864,7 @@
           <w:szCs w:val="20"/>
           <w:lang w:val="en"/>
         </w:rPr>
-        <w:t>In practice, my dat</w:t>
-      </w:r>
-      <w:r>
-        <w:rPr>
-          <w:rFonts w:ascii="Helvetica" w:eastAsia="Times New Roman" w:hAnsi="Helvetica" w:cs="Helvetica"/>
-          <w:color w:val="333333"/>
-          <w:sz w:val="20"/>
-          <w:szCs w:val="20"/>
-          <w:lang w:val="en"/>
-        </w:rPr>
-        <w:t>a cleaning process was conducted</w:t>
-      </w:r>
-      <w:r>
-        <w:rPr>
-          <w:rFonts w:ascii="Helvetica" w:eastAsia="Times New Roman" w:hAnsi="Helvetica" w:cs="Helvetica"/>
-          <w:color w:val="333333"/>
-          <w:sz w:val="20"/>
-          <w:szCs w:val="20"/>
-          <w:lang w:val="en"/>
-        </w:rPr>
-        <w:t xml:space="preserve"> in parallel with </w:t>
+        <w:t xml:space="preserve">In practice, my data cleaning process was conducted in parallel with </w:t>
       </w:r>
       <w:r>
         <w:rPr>
@@ -2305,7 +3926,29 @@
           <w:szCs w:val="20"/>
           <w:lang w:val="en"/>
         </w:rPr>
-        <w:t xml:space="preserve">By running the describe() function on my data set, I learned about the prevalence of missing data. While most of these were corrected in the data cleaning process, the airport proximity data still had complications. According to the Google Places API, none of the listings were within a one-mile radius of an airport. </w:t>
+        <w:t xml:space="preserve">By running the </w:t>
+      </w:r>
+      <w:proofErr w:type="gramStart"/>
+      <w:r>
+        <w:rPr>
+          <w:rFonts w:ascii="Helvetica" w:eastAsia="Times New Roman" w:hAnsi="Helvetica" w:cs="Helvetica"/>
+          <w:color w:val="333333"/>
+          <w:sz w:val="20"/>
+          <w:szCs w:val="20"/>
+          <w:lang w:val="en"/>
+        </w:rPr>
+        <w:t>describe(</w:t>
+      </w:r>
+      <w:proofErr w:type="gramEnd"/>
+      <w:r>
+        <w:rPr>
+          <w:rFonts w:ascii="Helvetica" w:eastAsia="Times New Roman" w:hAnsi="Helvetica" w:cs="Helvetica"/>
+          <w:color w:val="333333"/>
+          <w:sz w:val="20"/>
+          <w:szCs w:val="20"/>
+          <w:lang w:val="en"/>
+        </w:rPr>
+        <w:t xml:space="preserve">) function on my data set, I learned about the prevalence of missing data. While most of these were corrected in the data cleaning process, the airport proximity data still had complications. According to the Google Places API, none of the listings were within a one-mile radius of an airport. </w:t>
       </w:r>
       <w:r>
         <w:rPr>
@@ -2420,6 +4063,7 @@
           <w:szCs w:val="20"/>
           <w:lang w:val="en"/>
         </w:rPr>
+        <w:lastRenderedPageBreak/>
         <w:t>Details of your modeling process, including how you selected your models and validated them</w:t>
       </w:r>
     </w:p>
@@ -2535,770 +4179,7 @@
       </w:r>
     </w:p>
     <w:p/>
-    <w:p>
-      <w:r>
-        <w:br w:type="page"/>
-      </w:r>
-    </w:p>
     <w:p/>
-    <w:p>
-      <w:pPr>
-        <w:spacing w:after="225" w:line="240" w:lineRule="auto"/>
-        <w:outlineLvl w:val="2"/>
-        <w:rPr>
-          <w:rFonts w:ascii="Helvetica" w:eastAsia="Times New Roman" w:hAnsi="Helvetica" w:cs="Helvetica"/>
-          <w:b/>
-          <w:bCs/>
-          <w:color w:val="333333"/>
-          <w:sz w:val="24"/>
-          <w:szCs w:val="24"/>
-          <w:lang w:val="en"/>
-        </w:rPr>
-      </w:pPr>
-      <w:r>
-        <w:rPr>
-          <w:rFonts w:ascii="Helvetica" w:eastAsia="Times New Roman" w:hAnsi="Helvetica" w:cs="Helvetica"/>
-          <w:b/>
-          <w:bCs/>
-          <w:color w:val="333333"/>
-          <w:sz w:val="24"/>
-          <w:szCs w:val="24"/>
-          <w:lang w:val="en"/>
-        </w:rPr>
-        <w:t>May 18: First Draft Due</w:t>
-      </w:r>
-    </w:p>
-    <w:p>
-      <w:pPr>
-        <w:spacing w:before="100" w:beforeAutospacing="1" w:after="100" w:afterAutospacing="1" w:line="240" w:lineRule="auto"/>
-        <w:rPr>
-          <w:rFonts w:ascii="Helvetica" w:eastAsia="Times New Roman" w:hAnsi="Helvetica" w:cs="Helvetica"/>
-          <w:color w:val="333333"/>
-          <w:sz w:val="20"/>
-          <w:szCs w:val="20"/>
-          <w:lang w:val="en"/>
-        </w:rPr>
-      </w:pPr>
-      <w:r>
-        <w:rPr>
-          <w:rFonts w:ascii="Helvetica" w:eastAsia="Times New Roman" w:hAnsi="Helvetica" w:cs="Helvetica"/>
-          <w:b/>
-          <w:bCs/>
-          <w:color w:val="333333"/>
-          <w:sz w:val="20"/>
-          <w:szCs w:val="20"/>
-          <w:lang w:val="en"/>
-        </w:rPr>
-        <w:t>At a minimum</w:t>
-      </w:r>
-      <w:r>
-        <w:rPr>
-          <w:rFonts w:ascii="Helvetica" w:eastAsia="Times New Roman" w:hAnsi="Helvetica" w:cs="Helvetica"/>
-          <w:color w:val="333333"/>
-          <w:sz w:val="20"/>
-          <w:szCs w:val="20"/>
-          <w:lang w:val="en"/>
-        </w:rPr>
-        <w:t>, your project repository on GitHub should contain:</w:t>
-      </w:r>
-    </w:p>
-    <w:p>
-      <w:pPr>
-        <w:numPr>
-          <w:ilvl w:val="0"/>
-          <w:numId w:val="1"/>
-        </w:numPr>
-        <w:spacing w:before="100" w:beforeAutospacing="1" w:after="100" w:afterAutospacing="1" w:line="240" w:lineRule="auto"/>
-        <w:rPr>
-          <w:rFonts w:ascii="Helvetica" w:eastAsia="Times New Roman" w:hAnsi="Helvetica" w:cs="Helvetica"/>
-          <w:color w:val="333333"/>
-          <w:sz w:val="20"/>
-          <w:szCs w:val="20"/>
-          <w:lang w:val="en"/>
-        </w:rPr>
-      </w:pPr>
-      <w:r>
-        <w:rPr>
-          <w:rFonts w:ascii="Helvetica" w:eastAsia="Times New Roman" w:hAnsi="Helvetica" w:cs="Helvetica"/>
-          <w:color w:val="333333"/>
-          <w:sz w:val="20"/>
-          <w:szCs w:val="20"/>
-          <w:lang w:val="en"/>
-        </w:rPr>
-        <w:t xml:space="preserve">A draft of your project paper (in the format specified </w:t>
-      </w:r>
-      <w:hyperlink r:id="rId6" w:anchor="june-3-project-presentation-2" w:history="1">
-        <w:r>
-          <w:rPr>
-            <w:rFonts w:ascii="Helvetica" w:eastAsia="Times New Roman" w:hAnsi="Helvetica" w:cs="Helvetica"/>
-            <w:color w:val="4183C4"/>
-            <w:sz w:val="20"/>
-            <w:szCs w:val="20"/>
-            <w:lang w:val="en"/>
-          </w:rPr>
-          <w:t>below</w:t>
-        </w:r>
-      </w:hyperlink>
-      <w:r>
-        <w:rPr>
-          <w:rFonts w:ascii="Helvetica" w:eastAsia="Times New Roman" w:hAnsi="Helvetica" w:cs="Helvetica"/>
-          <w:color w:val="333333"/>
-          <w:sz w:val="20"/>
-          <w:szCs w:val="20"/>
-          <w:lang w:val="en"/>
-        </w:rPr>
-        <w:t>)</w:t>
-      </w:r>
-    </w:p>
-    <w:p>
-      <w:pPr>
-        <w:numPr>
-          <w:ilvl w:val="0"/>
-          <w:numId w:val="1"/>
-        </w:numPr>
-        <w:spacing w:before="100" w:beforeAutospacing="1" w:after="100" w:afterAutospacing="1" w:line="240" w:lineRule="auto"/>
-        <w:rPr>
-          <w:rFonts w:ascii="Helvetica" w:eastAsia="Times New Roman" w:hAnsi="Helvetica" w:cs="Helvetica"/>
-          <w:color w:val="333333"/>
-          <w:sz w:val="20"/>
-          <w:szCs w:val="20"/>
-          <w:lang w:val="en"/>
-        </w:rPr>
-      </w:pPr>
-      <w:r>
-        <w:rPr>
-          <w:rFonts w:ascii="Helvetica" w:eastAsia="Times New Roman" w:hAnsi="Helvetica" w:cs="Helvetica"/>
-          <w:color w:val="333333"/>
-          <w:sz w:val="20"/>
-          <w:szCs w:val="20"/>
-          <w:lang w:val="en"/>
-        </w:rPr>
-        <w:t>Code, with lots of comments</w:t>
-      </w:r>
-    </w:p>
-    <w:p>
-      <w:pPr>
-        <w:numPr>
-          <w:ilvl w:val="0"/>
-          <w:numId w:val="1"/>
-        </w:numPr>
-        <w:spacing w:before="100" w:beforeAutospacing="1" w:after="100" w:afterAutospacing="1" w:line="240" w:lineRule="auto"/>
-        <w:rPr>
-          <w:rFonts w:ascii="Helvetica" w:eastAsia="Times New Roman" w:hAnsi="Helvetica" w:cs="Helvetica"/>
-          <w:color w:val="333333"/>
-          <w:sz w:val="20"/>
-          <w:szCs w:val="20"/>
-          <w:lang w:val="en"/>
-        </w:rPr>
-      </w:pPr>
-      <w:r>
-        <w:rPr>
-          <w:rFonts w:ascii="Helvetica" w:eastAsia="Times New Roman" w:hAnsi="Helvetica" w:cs="Helvetica"/>
-          <w:color w:val="333333"/>
-          <w:sz w:val="20"/>
-          <w:szCs w:val="20"/>
-          <w:lang w:val="en"/>
-        </w:rPr>
-        <w:t>Visualizations of your data</w:t>
-      </w:r>
-    </w:p>
-    <w:p>
-      <w:pPr>
-        <w:spacing w:before="100" w:beforeAutospacing="1" w:after="100" w:afterAutospacing="1" w:line="240" w:lineRule="auto"/>
-        <w:rPr>
-          <w:rFonts w:ascii="Helvetica" w:eastAsia="Times New Roman" w:hAnsi="Helvetica" w:cs="Helvetica"/>
-          <w:color w:val="333333"/>
-          <w:sz w:val="20"/>
-          <w:szCs w:val="20"/>
-          <w:lang w:val="en"/>
-        </w:rPr>
-      </w:pPr>
-      <w:r>
-        <w:rPr>
-          <w:rFonts w:ascii="Helvetica" w:eastAsia="Times New Roman" w:hAnsi="Helvetica" w:cs="Helvetica"/>
-          <w:b/>
-          <w:bCs/>
-          <w:color w:val="333333"/>
-          <w:sz w:val="20"/>
-          <w:szCs w:val="20"/>
-          <w:lang w:val="en"/>
-        </w:rPr>
-        <w:t>Ideally</w:t>
-      </w:r>
-      <w:r>
-        <w:rPr>
-          <w:rFonts w:ascii="Helvetica" w:eastAsia="Times New Roman" w:hAnsi="Helvetica" w:cs="Helvetica"/>
-          <w:color w:val="333333"/>
-          <w:sz w:val="20"/>
-          <w:szCs w:val="20"/>
-          <w:lang w:val="en"/>
-        </w:rPr>
-        <w:t>, you would also include:</w:t>
-      </w:r>
-    </w:p>
-    <w:p>
-      <w:pPr>
-        <w:numPr>
-          <w:ilvl w:val="0"/>
-          <w:numId w:val="2"/>
-        </w:numPr>
-        <w:spacing w:before="100" w:beforeAutospacing="1" w:after="100" w:afterAutospacing="1" w:line="240" w:lineRule="auto"/>
-        <w:rPr>
-          <w:rFonts w:ascii="Helvetica" w:eastAsia="Times New Roman" w:hAnsi="Helvetica" w:cs="Helvetica"/>
-          <w:color w:val="333333"/>
-          <w:sz w:val="20"/>
-          <w:szCs w:val="20"/>
-          <w:lang w:val="en"/>
-        </w:rPr>
-      </w:pPr>
-      <w:r>
-        <w:rPr>
-          <w:rFonts w:ascii="Helvetica" w:eastAsia="Times New Roman" w:hAnsi="Helvetica" w:cs="Helvetica"/>
-          <w:color w:val="333333"/>
-          <w:sz w:val="20"/>
-          <w:szCs w:val="20"/>
-          <w:lang w:val="en"/>
-        </w:rPr>
-        <w:t>Draft slides for presentation #2</w:t>
-      </w:r>
-    </w:p>
-    <w:p>
-      <w:pPr>
-        <w:numPr>
-          <w:ilvl w:val="0"/>
-          <w:numId w:val="2"/>
-        </w:numPr>
-        <w:spacing w:before="100" w:beforeAutospacing="1" w:after="100" w:afterAutospacing="1" w:line="240" w:lineRule="auto"/>
-        <w:rPr>
-          <w:rFonts w:ascii="Helvetica" w:eastAsia="Times New Roman" w:hAnsi="Helvetica" w:cs="Helvetica"/>
-          <w:color w:val="333333"/>
-          <w:sz w:val="20"/>
-          <w:szCs w:val="20"/>
-          <w:lang w:val="en"/>
-        </w:rPr>
-      </w:pPr>
-      <w:r>
-        <w:rPr>
-          <w:rFonts w:ascii="Helvetica" w:eastAsia="Times New Roman" w:hAnsi="Helvetica" w:cs="Helvetica"/>
-          <w:color w:val="333333"/>
-          <w:sz w:val="20"/>
-          <w:szCs w:val="20"/>
-          <w:lang w:val="en"/>
-        </w:rPr>
-        <w:t>Data and data dictionary</w:t>
-      </w:r>
-    </w:p>
-    <w:p>
-      <w:pPr>
-        <w:spacing w:before="100" w:beforeAutospacing="1" w:after="100" w:afterAutospacing="1" w:line="240" w:lineRule="auto"/>
-        <w:rPr>
-          <w:rFonts w:ascii="Helvetica" w:eastAsia="Times New Roman" w:hAnsi="Helvetica" w:cs="Helvetica"/>
-          <w:color w:val="333333"/>
-          <w:sz w:val="20"/>
-          <w:szCs w:val="20"/>
-          <w:lang w:val="en"/>
-        </w:rPr>
-      </w:pPr>
-      <w:r>
-        <w:rPr>
-          <w:rFonts w:ascii="Helvetica" w:eastAsia="Times New Roman" w:hAnsi="Helvetica" w:cs="Helvetica"/>
-          <w:color w:val="333333"/>
-          <w:sz w:val="20"/>
-          <w:szCs w:val="20"/>
-          <w:lang w:val="en"/>
-        </w:rPr>
-        <w:t xml:space="preserve">Your peers and instructors will provide feedback by May 25, according to </w:t>
-      </w:r>
-      <w:hyperlink r:id="rId7" w:history="1">
-        <w:r>
-          <w:rPr>
-            <w:rFonts w:ascii="Helvetica" w:eastAsia="Times New Roman" w:hAnsi="Helvetica" w:cs="Helvetica"/>
-            <w:color w:val="4183C4"/>
-            <w:sz w:val="20"/>
-            <w:szCs w:val="20"/>
-            <w:lang w:val="en"/>
-          </w:rPr>
-          <w:t>these guidelines</w:t>
-        </w:r>
-      </w:hyperlink>
-      <w:r>
-        <w:rPr>
-          <w:rFonts w:ascii="Helvetica" w:eastAsia="Times New Roman" w:hAnsi="Helvetica" w:cs="Helvetica"/>
-          <w:color w:val="333333"/>
-          <w:sz w:val="20"/>
-          <w:szCs w:val="20"/>
-          <w:lang w:val="en"/>
-        </w:rPr>
-        <w:t>.</w:t>
-      </w:r>
-    </w:p>
-    <w:p>
-      <w:pPr>
-        <w:spacing w:before="100" w:beforeAutospacing="1" w:after="100" w:afterAutospacing="1" w:line="240" w:lineRule="auto"/>
-        <w:rPr>
-          <w:rFonts w:ascii="Helvetica" w:eastAsia="Times New Roman" w:hAnsi="Helvetica" w:cs="Helvetica"/>
-          <w:color w:val="333333"/>
-          <w:sz w:val="20"/>
-          <w:szCs w:val="20"/>
-          <w:lang w:val="en"/>
-        </w:rPr>
-      </w:pPr>
-      <w:r>
-        <w:rPr>
-          <w:rFonts w:ascii="Helvetica" w:eastAsia="Times New Roman" w:hAnsi="Helvetica" w:cs="Helvetica"/>
-          <w:b/>
-          <w:bCs/>
-          <w:color w:val="333333"/>
-          <w:sz w:val="20"/>
-          <w:szCs w:val="20"/>
-          <w:lang w:val="en"/>
-        </w:rPr>
-        <w:t>Tips for success:</w:t>
-      </w:r>
-    </w:p>
-    <w:p>
-      <w:pPr>
-        <w:numPr>
-          <w:ilvl w:val="0"/>
-          <w:numId w:val="3"/>
-        </w:numPr>
-        <w:spacing w:before="100" w:beforeAutospacing="1" w:after="100" w:afterAutospacing="1" w:line="240" w:lineRule="auto"/>
-        <w:rPr>
-          <w:rFonts w:ascii="Helvetica" w:eastAsia="Times New Roman" w:hAnsi="Helvetica" w:cs="Helvetica"/>
-          <w:color w:val="333333"/>
-          <w:sz w:val="20"/>
-          <w:szCs w:val="20"/>
-          <w:lang w:val="en"/>
-        </w:rPr>
-      </w:pPr>
-      <w:r>
-        <w:rPr>
-          <w:rFonts w:ascii="Helvetica" w:eastAsia="Times New Roman" w:hAnsi="Helvetica" w:cs="Helvetica"/>
-          <w:color w:val="333333"/>
-          <w:sz w:val="20"/>
-          <w:szCs w:val="20"/>
-          <w:lang w:val="en"/>
-        </w:rPr>
-        <w:t>The work should stand "on its own", and should not depend upon the reader remembering your first project presentation.</w:t>
-      </w:r>
-    </w:p>
-    <w:p>
-      <w:pPr>
-        <w:numPr>
-          <w:ilvl w:val="0"/>
-          <w:numId w:val="3"/>
-        </w:numPr>
-        <w:spacing w:before="100" w:beforeAutospacing="1" w:after="100" w:afterAutospacing="1" w:line="240" w:lineRule="auto"/>
-        <w:rPr>
-          <w:rFonts w:ascii="Helvetica" w:eastAsia="Times New Roman" w:hAnsi="Helvetica" w:cs="Helvetica"/>
-          <w:color w:val="333333"/>
-          <w:sz w:val="20"/>
-          <w:szCs w:val="20"/>
-          <w:lang w:val="en"/>
-        </w:rPr>
-      </w:pPr>
-      <w:r>
-        <w:rPr>
-          <w:rFonts w:ascii="Helvetica" w:eastAsia="Times New Roman" w:hAnsi="Helvetica" w:cs="Helvetica"/>
-          <w:color w:val="333333"/>
-          <w:sz w:val="20"/>
-          <w:szCs w:val="20"/>
-          <w:lang w:val="en"/>
-        </w:rPr>
-        <w:t>The better you explain your project, and the easier it is to follow, the more useful feedback you will receive!</w:t>
-      </w:r>
-    </w:p>
-    <w:p>
-      <w:pPr>
-        <w:numPr>
-          <w:ilvl w:val="0"/>
-          <w:numId w:val="3"/>
-        </w:numPr>
-        <w:spacing w:before="100" w:beforeAutospacing="1" w:after="100" w:afterAutospacing="1" w:line="240" w:lineRule="auto"/>
-        <w:rPr>
-          <w:rFonts w:ascii="Helvetica" w:eastAsia="Times New Roman" w:hAnsi="Helvetica" w:cs="Helvetica"/>
-          <w:color w:val="333333"/>
-          <w:sz w:val="20"/>
-          <w:szCs w:val="20"/>
-          <w:lang w:val="en"/>
-        </w:rPr>
-      </w:pPr>
-      <w:r>
-        <w:rPr>
-          <w:rFonts w:ascii="Helvetica" w:eastAsia="Times New Roman" w:hAnsi="Helvetica" w:cs="Helvetica"/>
-          <w:color w:val="333333"/>
-          <w:sz w:val="20"/>
-          <w:szCs w:val="20"/>
-          <w:lang w:val="en"/>
-        </w:rPr>
-        <w:t>If your reviewers can actually run your code on the provided data, they will be able to give you more useful feedback on your code. (It can be very hard to make useful code suggestions on code that can't be run!)</w:t>
-      </w:r>
-    </w:p>
-    <w:p>
-      <w:pPr>
-        <w:spacing w:before="225" w:after="225" w:line="240" w:lineRule="auto"/>
-        <w:outlineLvl w:val="2"/>
-        <w:rPr>
-          <w:rFonts w:ascii="Helvetica" w:eastAsia="Times New Roman" w:hAnsi="Helvetica" w:cs="Helvetica"/>
-          <w:b/>
-          <w:bCs/>
-          <w:color w:val="333333"/>
-          <w:sz w:val="24"/>
-          <w:szCs w:val="24"/>
-          <w:lang w:val="en"/>
-        </w:rPr>
-      </w:pPr>
-      <w:r>
-        <w:rPr>
-          <w:rFonts w:ascii="Helvetica" w:eastAsia="Times New Roman" w:hAnsi="Helvetica" w:cs="Helvetica"/>
-          <w:b/>
-          <w:bCs/>
-          <w:color w:val="333333"/>
-          <w:sz w:val="24"/>
-          <w:szCs w:val="24"/>
-          <w:lang w:val="en"/>
-        </w:rPr>
-        <w:t>June 3: Project Presentation #2</w:t>
-      </w:r>
-    </w:p>
-    <w:p>
-      <w:pPr>
-        <w:spacing w:before="100" w:beforeAutospacing="1" w:after="100" w:afterAutospacing="1" w:line="240" w:lineRule="auto"/>
-        <w:rPr>
-          <w:rFonts w:ascii="Helvetica" w:eastAsia="Times New Roman" w:hAnsi="Helvetica" w:cs="Helvetica"/>
-          <w:color w:val="333333"/>
-          <w:sz w:val="20"/>
-          <w:szCs w:val="20"/>
-          <w:lang w:val="en"/>
-        </w:rPr>
-      </w:pPr>
-      <w:r>
-        <w:rPr>
-          <w:rFonts w:ascii="Helvetica" w:eastAsia="Times New Roman" w:hAnsi="Helvetica" w:cs="Helvetica"/>
-          <w:color w:val="333333"/>
-          <w:sz w:val="20"/>
-          <w:szCs w:val="20"/>
-          <w:lang w:val="en"/>
-        </w:rPr>
-        <w:t xml:space="preserve">Your </w:t>
-      </w:r>
-      <w:r>
-        <w:rPr>
-          <w:rFonts w:ascii="Helvetica" w:eastAsia="Times New Roman" w:hAnsi="Helvetica" w:cs="Helvetica"/>
-          <w:b/>
-          <w:bCs/>
-          <w:color w:val="333333"/>
-          <w:sz w:val="20"/>
-          <w:szCs w:val="20"/>
-          <w:lang w:val="en"/>
-        </w:rPr>
-        <w:t>project paper</w:t>
-      </w:r>
-      <w:r>
-        <w:rPr>
-          <w:rFonts w:ascii="Helvetica" w:eastAsia="Times New Roman" w:hAnsi="Helvetica" w:cs="Helvetica"/>
-          <w:color w:val="333333"/>
-          <w:sz w:val="20"/>
-          <w:szCs w:val="20"/>
-          <w:lang w:val="en"/>
-        </w:rPr>
-        <w:t xml:space="preserve"> should be written with a technical audience in mind. Here are the components you should cover:</w:t>
-      </w:r>
-    </w:p>
-    <w:p>
-      <w:pPr>
-        <w:spacing w:before="100" w:beforeAutospacing="1" w:after="100" w:afterAutospacing="1" w:line="240" w:lineRule="auto"/>
-        <w:rPr>
-          <w:rFonts w:ascii="Helvetica" w:eastAsia="Times New Roman" w:hAnsi="Helvetica" w:cs="Helvetica"/>
-          <w:color w:val="333333"/>
-          <w:sz w:val="20"/>
-          <w:szCs w:val="20"/>
-          <w:lang w:val="en"/>
-        </w:rPr>
-      </w:pPr>
-      <w:r>
-        <w:rPr>
-          <w:rFonts w:ascii="Helvetica" w:eastAsia="Times New Roman" w:hAnsi="Helvetica" w:cs="Helvetica"/>
-          <w:color w:val="333333"/>
-          <w:sz w:val="20"/>
-          <w:szCs w:val="20"/>
-          <w:lang w:val="en"/>
-        </w:rPr>
-        <w:t>Your project repository on GitHub should contain the following:</w:t>
-      </w:r>
-    </w:p>
-    <w:p>
-      <w:pPr>
-        <w:numPr>
-          <w:ilvl w:val="0"/>
-          <w:numId w:val="5"/>
-        </w:numPr>
-        <w:spacing w:before="100" w:beforeAutospacing="1" w:after="100" w:afterAutospacing="1" w:line="240" w:lineRule="auto"/>
-        <w:rPr>
-          <w:rFonts w:ascii="Helvetica" w:eastAsia="Times New Roman" w:hAnsi="Helvetica" w:cs="Helvetica"/>
-          <w:color w:val="333333"/>
-          <w:sz w:val="20"/>
-          <w:szCs w:val="20"/>
-          <w:lang w:val="en"/>
-        </w:rPr>
-      </w:pPr>
-      <w:r>
-        <w:rPr>
-          <w:rFonts w:ascii="Helvetica" w:eastAsia="Times New Roman" w:hAnsi="Helvetica" w:cs="Helvetica"/>
-          <w:b/>
-          <w:bCs/>
-          <w:color w:val="333333"/>
-          <w:sz w:val="20"/>
-          <w:szCs w:val="20"/>
-          <w:lang w:val="en"/>
-        </w:rPr>
-        <w:t>Project paper:</w:t>
-      </w:r>
-      <w:r>
-        <w:rPr>
-          <w:rFonts w:ascii="Helvetica" w:eastAsia="Times New Roman" w:hAnsi="Helvetica" w:cs="Helvetica"/>
-          <w:color w:val="333333"/>
-          <w:sz w:val="20"/>
-          <w:szCs w:val="20"/>
-          <w:lang w:val="en"/>
-        </w:rPr>
-        <w:t xml:space="preserve"> any format (PDF, Markdown, etc.)</w:t>
-      </w:r>
-    </w:p>
-    <w:p>
-      <w:pPr>
-        <w:numPr>
-          <w:ilvl w:val="0"/>
-          <w:numId w:val="5"/>
-        </w:numPr>
-        <w:spacing w:before="100" w:beforeAutospacing="1" w:after="100" w:afterAutospacing="1" w:line="240" w:lineRule="auto"/>
-        <w:rPr>
-          <w:rFonts w:ascii="Helvetica" w:eastAsia="Times New Roman" w:hAnsi="Helvetica" w:cs="Helvetica"/>
-          <w:color w:val="333333"/>
-          <w:sz w:val="20"/>
-          <w:szCs w:val="20"/>
-          <w:lang w:val="en"/>
-        </w:rPr>
-      </w:pPr>
-      <w:r>
-        <w:rPr>
-          <w:rFonts w:ascii="Helvetica" w:eastAsia="Times New Roman" w:hAnsi="Helvetica" w:cs="Helvetica"/>
-          <w:b/>
-          <w:bCs/>
-          <w:color w:val="333333"/>
-          <w:sz w:val="20"/>
-          <w:szCs w:val="20"/>
-          <w:lang w:val="en"/>
-        </w:rPr>
-        <w:t>Presentation slides:</w:t>
-      </w:r>
-      <w:r>
-        <w:rPr>
-          <w:rFonts w:ascii="Helvetica" w:eastAsia="Times New Roman" w:hAnsi="Helvetica" w:cs="Helvetica"/>
-          <w:color w:val="333333"/>
-          <w:sz w:val="20"/>
-          <w:szCs w:val="20"/>
-          <w:lang w:val="en"/>
-        </w:rPr>
-        <w:t xml:space="preserve"> any format (PDF, PowerPoint, Google Slides, etc.)</w:t>
-      </w:r>
-    </w:p>
-    <w:p>
-      <w:pPr>
-        <w:numPr>
-          <w:ilvl w:val="0"/>
-          <w:numId w:val="5"/>
-        </w:numPr>
-        <w:spacing w:before="100" w:beforeAutospacing="1" w:after="100" w:afterAutospacing="1" w:line="240" w:lineRule="auto"/>
-        <w:rPr>
-          <w:rFonts w:ascii="Helvetica" w:eastAsia="Times New Roman" w:hAnsi="Helvetica" w:cs="Helvetica"/>
-          <w:color w:val="333333"/>
-          <w:sz w:val="20"/>
-          <w:szCs w:val="20"/>
-          <w:lang w:val="en"/>
-        </w:rPr>
-      </w:pPr>
-      <w:r>
-        <w:rPr>
-          <w:rFonts w:ascii="Helvetica" w:eastAsia="Times New Roman" w:hAnsi="Helvetica" w:cs="Helvetica"/>
-          <w:b/>
-          <w:bCs/>
-          <w:color w:val="333333"/>
-          <w:sz w:val="20"/>
-          <w:szCs w:val="20"/>
-          <w:lang w:val="en"/>
-        </w:rPr>
-        <w:t>Code:</w:t>
-      </w:r>
-      <w:r>
-        <w:rPr>
-          <w:rFonts w:ascii="Helvetica" w:eastAsia="Times New Roman" w:hAnsi="Helvetica" w:cs="Helvetica"/>
-          <w:color w:val="333333"/>
-          <w:sz w:val="20"/>
-          <w:szCs w:val="20"/>
-          <w:lang w:val="en"/>
-        </w:rPr>
-        <w:t xml:space="preserve"> commented Python scripts, and any other code you used in the project</w:t>
-      </w:r>
-    </w:p>
-    <w:p>
-      <w:pPr>
-        <w:numPr>
-          <w:ilvl w:val="0"/>
-          <w:numId w:val="5"/>
-        </w:numPr>
-        <w:spacing w:before="100" w:beforeAutospacing="1" w:after="100" w:afterAutospacing="1" w:line="240" w:lineRule="auto"/>
-        <w:rPr>
-          <w:rFonts w:ascii="Helvetica" w:eastAsia="Times New Roman" w:hAnsi="Helvetica" w:cs="Helvetica"/>
-          <w:color w:val="333333"/>
-          <w:sz w:val="20"/>
-          <w:szCs w:val="20"/>
-          <w:lang w:val="en"/>
-        </w:rPr>
-      </w:pPr>
-      <w:r>
-        <w:rPr>
-          <w:rFonts w:ascii="Helvetica" w:eastAsia="Times New Roman" w:hAnsi="Helvetica" w:cs="Helvetica"/>
-          <w:b/>
-          <w:bCs/>
-          <w:color w:val="333333"/>
-          <w:sz w:val="20"/>
-          <w:szCs w:val="20"/>
-          <w:lang w:val="en"/>
-        </w:rPr>
-        <w:t>Visualizations:</w:t>
-      </w:r>
-      <w:r>
-        <w:rPr>
-          <w:rFonts w:ascii="Helvetica" w:eastAsia="Times New Roman" w:hAnsi="Helvetica" w:cs="Helvetica"/>
-          <w:color w:val="333333"/>
-          <w:sz w:val="20"/>
-          <w:szCs w:val="20"/>
-          <w:lang w:val="en"/>
-        </w:rPr>
-        <w:t xml:space="preserve"> integrated into your paper and/or slides</w:t>
-      </w:r>
-    </w:p>
-    <w:p>
-      <w:pPr>
-        <w:numPr>
-          <w:ilvl w:val="0"/>
-          <w:numId w:val="5"/>
-        </w:numPr>
-        <w:spacing w:before="100" w:beforeAutospacing="1" w:after="100" w:afterAutospacing="1" w:line="240" w:lineRule="auto"/>
-        <w:rPr>
-          <w:rFonts w:ascii="Helvetica" w:eastAsia="Times New Roman" w:hAnsi="Helvetica" w:cs="Helvetica"/>
-          <w:color w:val="333333"/>
-          <w:sz w:val="20"/>
-          <w:szCs w:val="20"/>
-          <w:lang w:val="en"/>
-        </w:rPr>
-      </w:pPr>
-      <w:r>
-        <w:rPr>
-          <w:rFonts w:ascii="Helvetica" w:eastAsia="Times New Roman" w:hAnsi="Helvetica" w:cs="Helvetica"/>
-          <w:b/>
-          <w:bCs/>
-          <w:color w:val="333333"/>
-          <w:sz w:val="20"/>
-          <w:szCs w:val="20"/>
-          <w:lang w:val="en"/>
-        </w:rPr>
-        <w:t>Data:</w:t>
-      </w:r>
-      <w:r>
-        <w:rPr>
-          <w:rFonts w:ascii="Helvetica" w:eastAsia="Times New Roman" w:hAnsi="Helvetica" w:cs="Helvetica"/>
-          <w:color w:val="333333"/>
-          <w:sz w:val="20"/>
-          <w:szCs w:val="20"/>
-          <w:lang w:val="en"/>
-        </w:rPr>
-        <w:t xml:space="preserve"> data files in "raw" or "processed" format</w:t>
-      </w:r>
-    </w:p>
-    <w:p>
-      <w:pPr>
-        <w:numPr>
-          <w:ilvl w:val="0"/>
-          <w:numId w:val="5"/>
-        </w:numPr>
-        <w:spacing w:before="100" w:beforeAutospacing="1" w:after="100" w:afterAutospacing="1" w:line="240" w:lineRule="auto"/>
-        <w:rPr>
-          <w:rFonts w:ascii="Helvetica" w:eastAsia="Times New Roman" w:hAnsi="Helvetica" w:cs="Helvetica"/>
-          <w:color w:val="333333"/>
-          <w:sz w:val="20"/>
-          <w:szCs w:val="20"/>
-          <w:lang w:val="en"/>
-        </w:rPr>
-      </w:pPr>
-      <w:r>
-        <w:rPr>
-          <w:rFonts w:ascii="Helvetica" w:eastAsia="Times New Roman" w:hAnsi="Helvetica" w:cs="Helvetica"/>
-          <w:b/>
-          <w:bCs/>
-          <w:color w:val="333333"/>
-          <w:sz w:val="20"/>
-          <w:szCs w:val="20"/>
-          <w:lang w:val="en"/>
-        </w:rPr>
-        <w:t>Data dictionary (aka "code book"):</w:t>
-      </w:r>
-      <w:r>
-        <w:rPr>
-          <w:rFonts w:ascii="Helvetica" w:eastAsia="Times New Roman" w:hAnsi="Helvetica" w:cs="Helvetica"/>
-          <w:color w:val="333333"/>
-          <w:sz w:val="20"/>
-          <w:szCs w:val="20"/>
-          <w:lang w:val="en"/>
-        </w:rPr>
-        <w:t xml:space="preserve"> description of each variable, including units</w:t>
-      </w:r>
-    </w:p>
-    <w:p>
-      <w:pPr>
-        <w:spacing w:before="100" w:beforeAutospacing="1" w:after="100" w:afterAutospacing="1" w:line="240" w:lineRule="auto"/>
-        <w:rPr>
-          <w:rFonts w:ascii="Helvetica" w:eastAsia="Times New Roman" w:hAnsi="Helvetica" w:cs="Helvetica"/>
-          <w:color w:val="333333"/>
-          <w:sz w:val="20"/>
-          <w:szCs w:val="20"/>
-          <w:lang w:val="en"/>
-        </w:rPr>
-      </w:pPr>
-      <w:r>
-        <w:rPr>
-          <w:rFonts w:ascii="Helvetica" w:eastAsia="Times New Roman" w:hAnsi="Helvetica" w:cs="Helvetica"/>
-          <w:color w:val="333333"/>
-          <w:sz w:val="20"/>
-          <w:szCs w:val="20"/>
-          <w:lang w:val="en"/>
-        </w:rPr>
-        <w:t xml:space="preserve">If it's not possible or practical to include your entire dataset, you should link to your data source and provide a sample of the data. (GitHub has a </w:t>
-      </w:r>
-      <w:hyperlink r:id="rId8" w:history="1">
-        <w:r>
-          <w:rPr>
-            <w:rFonts w:ascii="Helvetica" w:eastAsia="Times New Roman" w:hAnsi="Helvetica" w:cs="Helvetica"/>
-            <w:color w:val="4183C4"/>
-            <w:sz w:val="20"/>
-            <w:szCs w:val="20"/>
-            <w:lang w:val="en"/>
-          </w:rPr>
-          <w:t>size limit</w:t>
-        </w:r>
-      </w:hyperlink>
-      <w:r>
-        <w:rPr>
-          <w:rFonts w:ascii="Helvetica" w:eastAsia="Times New Roman" w:hAnsi="Helvetica" w:cs="Helvetica"/>
-          <w:color w:val="333333"/>
-          <w:sz w:val="20"/>
-          <w:szCs w:val="20"/>
-          <w:lang w:val="en"/>
-        </w:rPr>
-        <w:t xml:space="preserve"> of 100 MB per file and 1 GB per repository.) If your data is private, you can either include an "anonymized" version of your data or create a private GitHub repository.</w:t>
-      </w:r>
-    </w:p>
     <w:sectPr>
       <w:pgSz w:w="12240" w:h="15840"/>
       <w:pgMar w:top="1440" w:right="1440" w:bottom="1440" w:left="1440" w:header="720" w:footer="720" w:gutter="0"/>
@@ -4438,6 +5319,241 @@
       <w:lvlJc w:val="right"/>
       <w:pPr>
         <w:ind w:left="6480" w:hanging="180"/>
+      </w:pPr>
+    </w:lvl>
+  </w:abstractNum>
+  <w:abstractNum w:abstractNumId="8">
+    <w:nsid w:val="7D45065C"/>
+    <w:multiLevelType w:val="multilevel"/>
+    <w:tmpl w:val="58BEC984"/>
+    <w:lvl w:ilvl="0">
+      <w:start w:val="1"/>
+      <w:numFmt w:val="bullet"/>
+      <w:lvlText w:val=""/>
+      <w:lvlJc w:val="left"/>
+      <w:pPr>
+        <w:tabs>
+          <w:tab w:val="num" w:pos="720"/>
+        </w:tabs>
+        <w:ind w:left="720" w:hanging="360"/>
+      </w:pPr>
+      <w:rPr>
+        <w:rFonts w:ascii="Symbol" w:hAnsi="Symbol" w:hint="default"/>
+        <w:sz w:val="20"/>
+      </w:rPr>
+    </w:lvl>
+    <w:lvl w:ilvl="1">
+      <w:start w:val="1"/>
+      <w:numFmt w:val="bullet"/>
+      <w:lvlText w:val="o"/>
+      <w:lvlJc w:val="left"/>
+      <w:pPr>
+        <w:tabs>
+          <w:tab w:val="num" w:pos="1440"/>
+        </w:tabs>
+        <w:ind w:left="1440" w:hanging="360"/>
+      </w:pPr>
+      <w:rPr>
+        <w:rFonts w:ascii="Courier New" w:hAnsi="Courier New" w:hint="default"/>
+        <w:sz w:val="20"/>
+      </w:rPr>
+    </w:lvl>
+    <w:lvl w:ilvl="2" w:tentative="1">
+      <w:start w:val="1"/>
+      <w:numFmt w:val="bullet"/>
+      <w:lvlText w:val=""/>
+      <w:lvlJc w:val="left"/>
+      <w:pPr>
+        <w:tabs>
+          <w:tab w:val="num" w:pos="2160"/>
+        </w:tabs>
+        <w:ind w:left="2160" w:hanging="360"/>
+      </w:pPr>
+      <w:rPr>
+        <w:rFonts w:ascii="Wingdings" w:hAnsi="Wingdings" w:hint="default"/>
+        <w:sz w:val="20"/>
+      </w:rPr>
+    </w:lvl>
+    <w:lvl w:ilvl="3" w:tentative="1">
+      <w:start w:val="1"/>
+      <w:numFmt w:val="bullet"/>
+      <w:lvlText w:val=""/>
+      <w:lvlJc w:val="left"/>
+      <w:pPr>
+        <w:tabs>
+          <w:tab w:val="num" w:pos="2880"/>
+        </w:tabs>
+        <w:ind w:left="2880" w:hanging="360"/>
+      </w:pPr>
+      <w:rPr>
+        <w:rFonts w:ascii="Wingdings" w:hAnsi="Wingdings" w:hint="default"/>
+        <w:sz w:val="20"/>
+      </w:rPr>
+    </w:lvl>
+    <w:lvl w:ilvl="4" w:tentative="1">
+      <w:start w:val="1"/>
+      <w:numFmt w:val="bullet"/>
+      <w:lvlText w:val=""/>
+      <w:lvlJc w:val="left"/>
+      <w:pPr>
+        <w:tabs>
+          <w:tab w:val="num" w:pos="3600"/>
+        </w:tabs>
+        <w:ind w:left="3600" w:hanging="360"/>
+      </w:pPr>
+      <w:rPr>
+        <w:rFonts w:ascii="Wingdings" w:hAnsi="Wingdings" w:hint="default"/>
+        <w:sz w:val="20"/>
+      </w:rPr>
+    </w:lvl>
+    <w:lvl w:ilvl="5" w:tentative="1">
+      <w:start w:val="1"/>
+      <w:numFmt w:val="bullet"/>
+      <w:lvlText w:val=""/>
+      <w:lvlJc w:val="left"/>
+      <w:pPr>
+        <w:tabs>
+          <w:tab w:val="num" w:pos="4320"/>
+        </w:tabs>
+        <w:ind w:left="4320" w:hanging="360"/>
+      </w:pPr>
+      <w:rPr>
+        <w:rFonts w:ascii="Wingdings" w:hAnsi="Wingdings" w:hint="default"/>
+        <w:sz w:val="20"/>
+      </w:rPr>
+    </w:lvl>
+    <w:lvl w:ilvl="6" w:tentative="1">
+      <w:start w:val="1"/>
+      <w:numFmt w:val="bullet"/>
+      <w:lvlText w:val=""/>
+      <w:lvlJc w:val="left"/>
+      <w:pPr>
+        <w:tabs>
+          <w:tab w:val="num" w:pos="5040"/>
+        </w:tabs>
+        <w:ind w:left="5040" w:hanging="360"/>
+      </w:pPr>
+      <w:rPr>
+        <w:rFonts w:ascii="Wingdings" w:hAnsi="Wingdings" w:hint="default"/>
+        <w:sz w:val="20"/>
+      </w:rPr>
+    </w:lvl>
+    <w:lvl w:ilvl="7" w:tentative="1">
+      <w:start w:val="1"/>
+      <w:numFmt w:val="bullet"/>
+      <w:lvlText w:val=""/>
+      <w:lvlJc w:val="left"/>
+      <w:pPr>
+        <w:tabs>
+          <w:tab w:val="num" w:pos="5760"/>
+        </w:tabs>
+        <w:ind w:left="5760" w:hanging="360"/>
+      </w:pPr>
+      <w:rPr>
+        <w:rFonts w:ascii="Wingdings" w:hAnsi="Wingdings" w:hint="default"/>
+        <w:sz w:val="20"/>
+      </w:rPr>
+    </w:lvl>
+    <w:lvl w:ilvl="8" w:tentative="1">
+      <w:start w:val="1"/>
+      <w:numFmt w:val="bullet"/>
+      <w:lvlText w:val=""/>
+      <w:lvlJc w:val="left"/>
+      <w:pPr>
+        <w:tabs>
+          <w:tab w:val="num" w:pos="6480"/>
+        </w:tabs>
+        <w:ind w:left="6480" w:hanging="360"/>
+      </w:pPr>
+      <w:rPr>
+        <w:rFonts w:ascii="Wingdings" w:hAnsi="Wingdings" w:hint="default"/>
+        <w:sz w:val="20"/>
+      </w:rPr>
+    </w:lvl>
+  </w:abstractNum>
+  <w:abstractNum w:abstractNumId="9">
+    <w:nsid w:val="7DB85DF5"/>
+    <w:multiLevelType w:val="multilevel"/>
+    <w:tmpl w:val="0409001D"/>
+    <w:lvl w:ilvl="0">
+      <w:start w:val="1"/>
+      <w:numFmt w:val="decimal"/>
+      <w:lvlText w:val="%1)"/>
+      <w:lvlJc w:val="left"/>
+      <w:pPr>
+        <w:ind w:left="720" w:hanging="360"/>
+      </w:pPr>
+    </w:lvl>
+    <w:lvl w:ilvl="1">
+      <w:start w:val="1"/>
+      <w:numFmt w:val="lowerLetter"/>
+      <w:lvlText w:val="%2)"/>
+      <w:lvlJc w:val="left"/>
+      <w:pPr>
+        <w:ind w:left="1080" w:hanging="360"/>
+      </w:pPr>
+    </w:lvl>
+    <w:lvl w:ilvl="2">
+      <w:start w:val="1"/>
+      <w:numFmt w:val="lowerRoman"/>
+      <w:lvlText w:val="%3)"/>
+      <w:lvlJc w:val="left"/>
+      <w:pPr>
+        <w:ind w:left="1440" w:hanging="360"/>
+      </w:pPr>
+    </w:lvl>
+    <w:lvl w:ilvl="3">
+      <w:start w:val="1"/>
+      <w:numFmt w:val="decimal"/>
+      <w:lvlText w:val="(%4)"/>
+      <w:lvlJc w:val="left"/>
+      <w:pPr>
+        <w:ind w:left="1800" w:hanging="360"/>
+      </w:pPr>
+    </w:lvl>
+    <w:lvl w:ilvl="4">
+      <w:start w:val="1"/>
+      <w:numFmt w:val="lowerLetter"/>
+      <w:lvlText w:val="(%5)"/>
+      <w:lvlJc w:val="left"/>
+      <w:pPr>
+        <w:ind w:left="2160" w:hanging="360"/>
+      </w:pPr>
+    </w:lvl>
+    <w:lvl w:ilvl="5">
+      <w:start w:val="1"/>
+      <w:numFmt w:val="lowerRoman"/>
+      <w:lvlText w:val="(%6)"/>
+      <w:lvlJc w:val="left"/>
+      <w:pPr>
+        <w:ind w:left="2520" w:hanging="360"/>
+      </w:pPr>
+    </w:lvl>
+    <w:lvl w:ilvl="6">
+      <w:start w:val="1"/>
+      <w:numFmt w:val="decimal"/>
+      <w:lvlText w:val="%7."/>
+      <w:lvlJc w:val="left"/>
+      <w:pPr>
+        <w:ind w:left="2880" w:hanging="360"/>
+      </w:pPr>
+    </w:lvl>
+    <w:lvl w:ilvl="7">
+      <w:start w:val="1"/>
+      <w:numFmt w:val="lowerLetter"/>
+      <w:lvlText w:val="%8."/>
+      <w:lvlJc w:val="left"/>
+      <w:pPr>
+        <w:ind w:left="3240" w:hanging="360"/>
+      </w:pPr>
+    </w:lvl>
+    <w:lvl w:ilvl="8">
+      <w:start w:val="1"/>
+      <w:numFmt w:val="lowerRoman"/>
+      <w:lvlText w:val="%9."/>
+      <w:lvlJc w:val="left"/>
+      <w:pPr>
+        <w:ind w:left="3600" w:hanging="360"/>
       </w:pPr>
     </w:lvl>
   </w:abstractNum>
@@ -4464,6 +5580,12 @@
   </w:num>
   <w:num w:numId="8">
     <w:abstractNumId w:val="7"/>
+  </w:num>
+  <w:num w:numId="9">
+    <w:abstractNumId w:val="9"/>
+  </w:num>
+  <w:num w:numId="10">
+    <w:abstractNumId w:val="8"/>
   </w:num>
 </w:numbering>
 </file>

</xml_diff>

<commit_message>
improve square footage imputation
</commit_message>
<xml_diff>
--- a/Final_Project/General Assembly Data Science Final Project Paper.docx
+++ b/Final_Project/General Assembly Data Science Final Project Paper.docx
@@ -327,17 +327,7 @@
           <w:szCs w:val="20"/>
           <w:lang w:val="en"/>
         </w:rPr>
-        <w:t>t</w:t>
-      </w:r>
-      <w:r>
-        <w:rPr>
-          <w:rFonts w:ascii="Helvetica" w:hAnsi="Helvetica" w:cs="Helvetica"/>
-          <w:color w:val="333333"/>
-          <w:sz w:val="20"/>
-          <w:szCs w:val="20"/>
-          <w:lang w:val="en"/>
-        </w:rPr>
-        <w:t>he Washington D.C. tri-state area</w:t>
+        <w:t>the Washington D.C. tri-state area</w:t>
       </w:r>
     </w:p>
     <w:p>
@@ -469,131 +459,7 @@
           <w:szCs w:val="20"/>
           <w:lang w:val="en"/>
         </w:rPr>
-        <w:t>More so, I selected this topic as my final project for the General Assembly Da</w:t>
-      </w:r>
-      <w:r>
-        <w:rPr>
-          <w:rFonts w:ascii="Helvetica" w:hAnsi="Helvetica" w:cs="Helvetica"/>
-          <w:color w:val="333333"/>
-          <w:sz w:val="20"/>
-          <w:szCs w:val="20"/>
-          <w:lang w:val="en"/>
-        </w:rPr>
-        <w:t>ta Science course as it provided</w:t>
-      </w:r>
-      <w:r>
-        <w:rPr>
-          <w:rFonts w:ascii="Helvetica" w:hAnsi="Helvetica" w:cs="Helvetica"/>
-          <w:color w:val="333333"/>
-          <w:sz w:val="20"/>
-          <w:szCs w:val="20"/>
-          <w:lang w:val="en"/>
-        </w:rPr>
-        <w:t xml:space="preserve"> vast analysis possibilities. Craigslist </w:t>
-      </w:r>
-      <w:r>
-        <w:rPr>
-          <w:rFonts w:ascii="Helvetica" w:hAnsi="Helvetica" w:cs="Helvetica"/>
-          <w:color w:val="333333"/>
-          <w:sz w:val="20"/>
-          <w:szCs w:val="20"/>
-          <w:lang w:val="en"/>
-        </w:rPr>
-        <w:t xml:space="preserve">listings have </w:t>
-      </w:r>
-      <w:r>
-        <w:rPr>
-          <w:rFonts w:ascii="Helvetica" w:hAnsi="Helvetica" w:cs="Helvetica"/>
-          <w:color w:val="333333"/>
-          <w:sz w:val="20"/>
-          <w:szCs w:val="20"/>
-          <w:lang w:val="en"/>
-        </w:rPr>
-        <w:t xml:space="preserve">text descriptions, </w:t>
-      </w:r>
-      <w:r>
-        <w:rPr>
-          <w:rFonts w:ascii="Helvetica" w:hAnsi="Helvetica" w:cs="Helvetica"/>
-          <w:color w:val="333333"/>
-          <w:sz w:val="20"/>
-          <w:szCs w:val="20"/>
-          <w:lang w:val="en"/>
-        </w:rPr>
-        <w:t xml:space="preserve">images, </w:t>
-      </w:r>
-      <w:r>
-        <w:rPr>
-          <w:rFonts w:ascii="Helvetica" w:hAnsi="Helvetica" w:cs="Helvetica"/>
-          <w:color w:val="333333"/>
-          <w:sz w:val="20"/>
-          <w:szCs w:val="20"/>
-          <w:lang w:val="en"/>
-        </w:rPr>
-        <w:t xml:space="preserve">preset </w:t>
-      </w:r>
-      <w:r>
-        <w:rPr>
-          <w:rFonts w:ascii="Helvetica" w:hAnsi="Helvetica" w:cs="Helvetica"/>
-          <w:color w:val="333333"/>
-          <w:sz w:val="20"/>
-          <w:szCs w:val="20"/>
-          <w:lang w:val="en"/>
-        </w:rPr>
-        <w:t>metadata and tags,</w:t>
-      </w:r>
-      <w:r>
-        <w:rPr>
-          <w:rFonts w:ascii="Helvetica" w:hAnsi="Helvetica" w:cs="Helvetica"/>
-          <w:color w:val="333333"/>
-          <w:sz w:val="20"/>
-          <w:szCs w:val="20"/>
-          <w:lang w:val="en"/>
-        </w:rPr>
-        <w:t xml:space="preserve"> and </w:t>
-      </w:r>
-      <w:proofErr w:type="spellStart"/>
-      <w:r>
-        <w:rPr>
-          <w:rFonts w:ascii="Helvetica" w:hAnsi="Helvetica" w:cs="Helvetica"/>
-          <w:color w:val="333333"/>
-          <w:sz w:val="20"/>
-          <w:szCs w:val="20"/>
-          <w:lang w:val="en"/>
-        </w:rPr>
-        <w:t>geolocation</w:t>
-      </w:r>
-      <w:proofErr w:type="spellEnd"/>
-      <w:r>
-        <w:rPr>
-          <w:rFonts w:ascii="Helvetica" w:hAnsi="Helvetica" w:cs="Helvetica"/>
-          <w:color w:val="333333"/>
-          <w:sz w:val="20"/>
-          <w:szCs w:val="20"/>
-          <w:lang w:val="en"/>
-        </w:rPr>
-        <w:t xml:space="preserve"> data. This provided many avenues to complete my overall goal to improve my data </w:t>
-      </w:r>
-      <w:proofErr w:type="spellStart"/>
-      <w:r>
-        <w:rPr>
-          <w:rFonts w:ascii="Helvetica" w:hAnsi="Helvetica" w:cs="Helvetica"/>
-          <w:color w:val="333333"/>
-          <w:sz w:val="20"/>
-          <w:szCs w:val="20"/>
-          <w:lang w:val="en"/>
-        </w:rPr>
-        <w:t>munging</w:t>
-      </w:r>
-      <w:proofErr w:type="spellEnd"/>
-      <w:r>
-        <w:rPr>
-          <w:rFonts w:ascii="Helvetica" w:hAnsi="Helvetica" w:cs="Helvetica"/>
-          <w:color w:val="333333"/>
-          <w:sz w:val="20"/>
-          <w:szCs w:val="20"/>
-          <w:lang w:val="en"/>
-        </w:rPr>
-        <w:t xml:space="preserve"> and analysis skillset by </w:t>
+        <w:t xml:space="preserve">More so, I selected this topic as my final project for the General Assembly Data Science course as it provided vast analysis possibilities. Craigslist listings have text descriptions, images, preset metadata and tags, and geolocation data. This provided many avenues to complete my overall goal to improve my data munging and analysis skillset by </w:t>
       </w:r>
       <w:r>
         <w:rPr>
@@ -745,27 +611,7 @@
           <w:szCs w:val="20"/>
           <w:lang w:val="en"/>
         </w:rPr>
-        <w:t xml:space="preserve"> </w:t>
-      </w:r>
-      <w:r>
-        <w:rPr>
-          <w:rFonts w:ascii="Helvetica" w:hAnsi="Helvetica" w:cs="Helvetica"/>
-          <w:color w:val="333333"/>
-          <w:sz w:val="20"/>
-          <w:szCs w:val="20"/>
-          <w:lang w:val="en"/>
-        </w:rPr>
-        <w:t>As I have never owned a property, I lack an understanding of the seller’</w:t>
-      </w:r>
-      <w:r>
-        <w:rPr>
-          <w:rFonts w:ascii="Helvetica" w:hAnsi="Helvetica" w:cs="Helvetica"/>
-          <w:color w:val="333333"/>
-          <w:sz w:val="20"/>
-          <w:szCs w:val="20"/>
-          <w:lang w:val="en"/>
-        </w:rPr>
-        <w:t>s viewpoint</w:t>
+        <w:t xml:space="preserve"> As I have never owned a property, I lack an understanding of the seller’s viewpoint</w:t>
       </w:r>
       <w:r>
         <w:rPr>
@@ -1385,18 +1231,8 @@
           <w:color w:val="333333"/>
           <w:lang w:val="en"/>
         </w:rPr>
-        <w:t xml:space="preserve">cats are OK - </w:t>
-      </w:r>
-      <w:proofErr w:type="spellStart"/>
-      <w:r>
-        <w:rPr>
-          <w:rStyle w:val="HTMLCode"/>
-          <w:color w:val="333333"/>
-          <w:lang w:val="en"/>
-        </w:rPr>
-        <w:t>purrr</w:t>
-      </w:r>
-      <w:proofErr w:type="spellEnd"/>
+        <w:t>cats are OK - purrr</w:t>
+      </w:r>
     </w:p>
     <w:p>
       <w:pPr>
@@ -1414,16 +1250,7 @@
           <w:color w:val="333333"/>
           <w:lang w:val="en"/>
         </w:rPr>
-        <w:t xml:space="preserve">    -</w:t>
-      </w:r>
-      <w:proofErr w:type="spellStart"/>
-      <w:r>
-        <w:rPr>
-          <w:rStyle w:val="HTMLCode"/>
-          <w:color w:val="333333"/>
-          <w:lang w:val="en"/>
-        </w:rPr>
-        <w:t>Date</w:t>
+        <w:t xml:space="preserve">    -Date</w:t>
       </w:r>
       <w:r>
         <w:rPr>
@@ -1433,7 +1260,6 @@
         </w:rPr>
         <w:t>_available</w:t>
       </w:r>
-      <w:proofErr w:type="spellEnd"/>
       <w:r>
         <w:rPr>
           <w:rStyle w:val="HTMLCode"/>
@@ -1491,18 +1317,8 @@
           <w:color w:val="333333"/>
           <w:lang w:val="en"/>
         </w:rPr>
-        <w:t xml:space="preserve">dogs are OK - </w:t>
-      </w:r>
-      <w:proofErr w:type="spellStart"/>
-      <w:r>
-        <w:rPr>
-          <w:rStyle w:val="HTMLCode"/>
-          <w:color w:val="333333"/>
-          <w:lang w:val="en"/>
-        </w:rPr>
-        <w:t>wooof</w:t>
-      </w:r>
-      <w:proofErr w:type="spellEnd"/>
+        <w:t>dogs are OK - wooof</w:t>
+      </w:r>
     </w:p>
     <w:p>
       <w:pPr>
@@ -1520,16 +1336,7 @@
           <w:color w:val="333333"/>
           <w:lang w:val="en"/>
         </w:rPr>
-        <w:t xml:space="preserve">    -</w:t>
-      </w:r>
-      <w:proofErr w:type="spellStart"/>
-      <w:r>
-        <w:rPr>
-          <w:rStyle w:val="HTMLCode"/>
-          <w:color w:val="333333"/>
-          <w:lang w:val="en"/>
-        </w:rPr>
-        <w:t>H</w:t>
+        <w:t xml:space="preserve">    -H</w:t>
       </w:r>
       <w:r>
         <w:rPr>
@@ -1539,7 +1346,6 @@
         </w:rPr>
         <w:t>ousing_type</w:t>
       </w:r>
-      <w:proofErr w:type="spellEnd"/>
       <w:r>
         <w:rPr>
           <w:rStyle w:val="HTMLCode"/>
@@ -1702,25 +1508,7 @@
           <w:color w:val="333333"/>
           <w:lang w:val="en"/>
         </w:rPr>
-        <w:t xml:space="preserve">    -</w:t>
-      </w:r>
-      <w:proofErr w:type="spellStart"/>
-      <w:r>
-        <w:rPr>
-          <w:rStyle w:val="HTMLCode"/>
-          <w:color w:val="333333"/>
-          <w:lang w:val="en"/>
-        </w:rPr>
-        <w:t>Square_footage</w:t>
-      </w:r>
-      <w:proofErr w:type="spellEnd"/>
-      <w:r>
-        <w:rPr>
-          <w:rStyle w:val="HTMLCode"/>
-          <w:color w:val="333333"/>
-          <w:lang w:val="en"/>
-        </w:rPr>
-        <w:t>: 763ft2</w:t>
+        <w:t xml:space="preserve">    -Square_footage: 763ft2</w:t>
       </w:r>
     </w:p>
     <w:p>
@@ -1778,43 +1566,7 @@
           <w:color w:val="333333"/>
           <w:lang w:val="en"/>
         </w:rPr>
-        <w:t xml:space="preserve">     '</w:t>
-      </w:r>
-      <w:proofErr w:type="gramStart"/>
-      <w:r>
-        <w:rPr>
-          <w:rStyle w:val="HTMLCode"/>
-          <w:color w:val="333333"/>
-          <w:lang w:val="en"/>
-        </w:rPr>
-        <w:t>city</w:t>
-      </w:r>
-      <w:proofErr w:type="gramEnd"/>
-      <w:r>
-        <w:rPr>
-          <w:rStyle w:val="HTMLCode"/>
-          <w:color w:val="333333"/>
-          <w:lang w:val="en"/>
-        </w:rPr>
-        <w:t xml:space="preserve">': </w:t>
-      </w:r>
-      <w:proofErr w:type="spellStart"/>
-      <w:r>
-        <w:rPr>
-          <w:rStyle w:val="HTMLCode"/>
-          <w:color w:val="333333"/>
-          <w:lang w:val="en"/>
-        </w:rPr>
-        <w:t>u'Arlington</w:t>
-      </w:r>
-      <w:proofErr w:type="spellEnd"/>
-      <w:r>
-        <w:rPr>
-          <w:rStyle w:val="HTMLCode"/>
-          <w:color w:val="333333"/>
-          <w:lang w:val="en"/>
-        </w:rPr>
-        <w:t>',</w:t>
+        <w:t xml:space="preserve">     'city': u'Arlington',</w:t>
       </w:r>
     </w:p>
     <w:p>
@@ -1833,43 +1585,7 @@
           <w:color w:val="333333"/>
           <w:lang w:val="en"/>
         </w:rPr>
-        <w:t xml:space="preserve">     '</w:t>
-      </w:r>
-      <w:proofErr w:type="gramStart"/>
-      <w:r>
-        <w:rPr>
-          <w:rStyle w:val="HTMLCode"/>
-          <w:color w:val="333333"/>
-          <w:lang w:val="en"/>
-        </w:rPr>
-        <w:t>country</w:t>
-      </w:r>
-      <w:proofErr w:type="gramEnd"/>
-      <w:r>
-        <w:rPr>
-          <w:rStyle w:val="HTMLCode"/>
-          <w:color w:val="333333"/>
-          <w:lang w:val="en"/>
-        </w:rPr>
-        <w:t xml:space="preserve">': </w:t>
-      </w:r>
-      <w:proofErr w:type="spellStart"/>
-      <w:r>
-        <w:rPr>
-          <w:rStyle w:val="HTMLCode"/>
-          <w:color w:val="333333"/>
-          <w:lang w:val="en"/>
-        </w:rPr>
-        <w:t>u'US</w:t>
-      </w:r>
-      <w:proofErr w:type="spellEnd"/>
-      <w:r>
-        <w:rPr>
-          <w:rStyle w:val="HTMLCode"/>
-          <w:color w:val="333333"/>
-          <w:lang w:val="en"/>
-        </w:rPr>
-        <w:t>',</w:t>
+        <w:t xml:space="preserve">     'country': u'US',</w:t>
       </w:r>
     </w:p>
     <w:p>
@@ -1888,25 +1604,7 @@
           <w:color w:val="333333"/>
           <w:lang w:val="en"/>
         </w:rPr>
-        <w:t xml:space="preserve">     '</w:t>
-      </w:r>
-      <w:proofErr w:type="gramStart"/>
-      <w:r>
-        <w:rPr>
-          <w:rStyle w:val="HTMLCode"/>
-          <w:color w:val="333333"/>
-          <w:lang w:val="en"/>
-        </w:rPr>
-        <w:t>latitude</w:t>
-      </w:r>
-      <w:proofErr w:type="gramEnd"/>
-      <w:r>
-        <w:rPr>
-          <w:rStyle w:val="HTMLCode"/>
-          <w:color w:val="333333"/>
-          <w:lang w:val="en"/>
-        </w:rPr>
-        <w:t>': u'11.111111',</w:t>
+        <w:t xml:space="preserve">     'latitude': u'11.111111',</w:t>
       </w:r>
     </w:p>
     <w:p>
@@ -1925,25 +1623,7 @@
           <w:color w:val="333333"/>
           <w:lang w:val="en"/>
         </w:rPr>
-        <w:t xml:space="preserve">     '</w:t>
-      </w:r>
-      <w:proofErr w:type="spellStart"/>
-      <w:r>
-        <w:rPr>
-          <w:rStyle w:val="HTMLCode"/>
-          <w:color w:val="333333"/>
-          <w:lang w:val="en"/>
-        </w:rPr>
-        <w:t>location_data_accuracy</w:t>
-      </w:r>
-      <w:proofErr w:type="spellEnd"/>
-      <w:r>
-        <w:rPr>
-          <w:rStyle w:val="HTMLCode"/>
-          <w:color w:val="333333"/>
-          <w:lang w:val="en"/>
-        </w:rPr>
-        <w:t>': u'10',</w:t>
+        <w:t xml:space="preserve">     'location_data_accuracy': u'10',</w:t>
       </w:r>
     </w:p>
     <w:p>
@@ -1962,25 +1642,7 @@
           <w:color w:val="333333"/>
           <w:lang w:val="en"/>
         </w:rPr>
-        <w:t xml:space="preserve">     '</w:t>
-      </w:r>
-      <w:proofErr w:type="gramStart"/>
-      <w:r>
-        <w:rPr>
-          <w:rStyle w:val="HTMLCode"/>
-          <w:color w:val="333333"/>
-          <w:lang w:val="en"/>
-        </w:rPr>
-        <w:t>longitude</w:t>
-      </w:r>
-      <w:proofErr w:type="gramEnd"/>
-      <w:r>
-        <w:rPr>
-          <w:rStyle w:val="HTMLCode"/>
-          <w:color w:val="333333"/>
-          <w:lang w:val="en"/>
-        </w:rPr>
-        <w:t>': u'-22.222222',</w:t>
+        <w:t xml:space="preserve">     'longitude': u'-22.222222',</w:t>
       </w:r>
     </w:p>
     <w:p>
@@ -1999,25 +1661,7 @@
           <w:color w:val="333333"/>
           <w:lang w:val="en"/>
         </w:rPr>
-        <w:t xml:space="preserve">     'state': </w:t>
-      </w:r>
-      <w:proofErr w:type="spellStart"/>
-      <w:r>
-        <w:rPr>
-          <w:rStyle w:val="HTMLCode"/>
-          <w:color w:val="333333"/>
-          <w:lang w:val="en"/>
-        </w:rPr>
-        <w:t>u'VA</w:t>
-      </w:r>
-      <w:proofErr w:type="spellEnd"/>
-      <w:r>
-        <w:rPr>
-          <w:rStyle w:val="HTMLCode"/>
-          <w:color w:val="333333"/>
-          <w:lang w:val="en"/>
-        </w:rPr>
-        <w:t>'}</w:t>
+        <w:t xml:space="preserve">     'state': u'VA'}</w:t>
       </w:r>
     </w:p>
     <w:p>
@@ -2121,17 +1765,7 @@
           <w:szCs w:val="20"/>
           <w:lang w:val="en"/>
         </w:rPr>
-        <w:t>Application Programming Interface</w:t>
-      </w:r>
-      <w:r>
-        <w:rPr>
-          <w:rFonts w:ascii="Helvetica" w:eastAsia="Times New Roman" w:hAnsi="Helvetica" w:cs="Helvetica"/>
-          <w:color w:val="333333"/>
-          <w:sz w:val="20"/>
-          <w:szCs w:val="20"/>
-          <w:lang w:val="en"/>
-        </w:rPr>
-        <w:t>s</w:t>
+        <w:t>Application Programming Interfaces</w:t>
       </w:r>
       <w:r>
         <w:rPr>
@@ -2486,8 +2120,6 @@
           <w:lang w:val="en"/>
         </w:rPr>
       </w:pPr>
-      <w:bookmarkStart w:id="0" w:name="_GoBack"/>
-      <w:bookmarkEnd w:id="0"/>
       <w:r>
         <w:rPr>
           <w:rFonts w:ascii="Helvetica" w:eastAsia="Times New Roman" w:hAnsi="Helvetica" w:cs="Helvetica"/>
@@ -2712,29 +2344,7 @@
           <w:szCs w:val="20"/>
           <w:lang w:val="en"/>
         </w:rPr>
-        <w:t xml:space="preserve">Craigslist listings often include detailed </w:t>
-      </w:r>
-      <w:proofErr w:type="spellStart"/>
-      <w:r>
-        <w:rPr>
-          <w:rFonts w:ascii="Helvetica" w:eastAsia="Times New Roman" w:hAnsi="Helvetica" w:cs="Helvetica"/>
-          <w:color w:val="333333"/>
-          <w:sz w:val="20"/>
-          <w:szCs w:val="20"/>
-          <w:lang w:val="en"/>
-        </w:rPr>
-        <w:t>geolocation</w:t>
-      </w:r>
-      <w:proofErr w:type="spellEnd"/>
-      <w:r>
-        <w:rPr>
-          <w:rFonts w:ascii="Helvetica" w:eastAsia="Times New Roman" w:hAnsi="Helvetica" w:cs="Helvetica"/>
-          <w:color w:val="333333"/>
-          <w:sz w:val="20"/>
-          <w:szCs w:val="20"/>
-          <w:lang w:val="en"/>
-        </w:rPr>
-        <w:t xml:space="preserve"> data. Most</w:t>
+        <w:t>Craigslist listings often include detailed geolocation data. Most</w:t>
       </w:r>
       <w:r>
         <w:rPr>
@@ -2858,20 +2468,8 @@
           <w:szCs w:val="20"/>
           <w:lang w:val="en"/>
         </w:rPr>
-        <w:t xml:space="preserve">.g. Maryland  and MARYLAND both became </w:t>
-      </w:r>
-      <w:proofErr w:type="spellStart"/>
-      <w:r>
-        <w:rPr>
-          <w:rFonts w:ascii="Helvetica" w:eastAsia="Times New Roman" w:hAnsi="Helvetica" w:cs="Helvetica"/>
-          <w:color w:val="333333"/>
-          <w:sz w:val="20"/>
-          <w:szCs w:val="20"/>
-          <w:lang w:val="en"/>
-        </w:rPr>
-        <w:t>maryland</w:t>
-      </w:r>
-      <w:proofErr w:type="spellEnd"/>
+        <w:t>.g. Maryland  and MARYLAND both became maryland</w:t>
+      </w:r>
     </w:p>
     <w:p>
       <w:pPr>
@@ -2954,20 +2552,8 @@
           <w:szCs w:val="20"/>
           <w:lang w:val="en"/>
         </w:rPr>
-        <w:t xml:space="preserve">e.g. washington%2edc became </w:t>
-      </w:r>
-      <w:proofErr w:type="spellStart"/>
-      <w:r>
-        <w:rPr>
-          <w:rFonts w:ascii="Helvetica" w:eastAsia="Times New Roman" w:hAnsi="Helvetica" w:cs="Helvetica"/>
-          <w:color w:val="333333"/>
-          <w:sz w:val="20"/>
-          <w:szCs w:val="20"/>
-          <w:lang w:val="en"/>
-        </w:rPr>
-        <w:t>washingtondc</w:t>
-      </w:r>
-      <w:proofErr w:type="spellEnd"/>
+        <w:t>e.g. washington%2edc became washingtondc</w:t>
+      </w:r>
     </w:p>
     <w:p>
       <w:pPr>
@@ -3030,64 +2616,8 @@
           <w:szCs w:val="20"/>
           <w:lang w:val="en"/>
         </w:rPr>
-        <w:t xml:space="preserve">e.g. </w:t>
-      </w:r>
-      <w:proofErr w:type="spellStart"/>
-      <w:r>
-        <w:rPr>
-          <w:rFonts w:ascii="Helvetica" w:eastAsia="Times New Roman" w:hAnsi="Helvetica" w:cs="Helvetica"/>
-          <w:color w:val="333333"/>
-          <w:sz w:val="20"/>
-          <w:szCs w:val="20"/>
-          <w:lang w:val="en"/>
-        </w:rPr>
-        <w:t>mayland</w:t>
-      </w:r>
-      <w:proofErr w:type="spellEnd"/>
-      <w:r>
-        <w:rPr>
-          <w:rFonts w:ascii="Helvetica" w:eastAsia="Times New Roman" w:hAnsi="Helvetica" w:cs="Helvetica"/>
-          <w:color w:val="333333"/>
-          <w:sz w:val="20"/>
-          <w:szCs w:val="20"/>
-          <w:lang w:val="en"/>
-        </w:rPr>
-        <w:t xml:space="preserve"> and </w:t>
-      </w:r>
-      <w:proofErr w:type="spellStart"/>
-      <w:r>
-        <w:rPr>
-          <w:rFonts w:ascii="Helvetica" w:eastAsia="Times New Roman" w:hAnsi="Helvetica" w:cs="Helvetica"/>
-          <w:color w:val="333333"/>
-          <w:sz w:val="20"/>
-          <w:szCs w:val="20"/>
-          <w:lang w:val="en"/>
-        </w:rPr>
-        <w:t>marylnd</w:t>
-      </w:r>
-      <w:proofErr w:type="spellEnd"/>
-      <w:r>
-        <w:rPr>
-          <w:rFonts w:ascii="Helvetica" w:eastAsia="Times New Roman" w:hAnsi="Helvetica" w:cs="Helvetica"/>
-          <w:color w:val="333333"/>
-          <w:sz w:val="20"/>
-          <w:szCs w:val="20"/>
-          <w:lang w:val="en"/>
-        </w:rPr>
-        <w:t xml:space="preserve"> became </w:t>
-      </w:r>
-      <w:proofErr w:type="spellStart"/>
-      <w:r>
-        <w:rPr>
-          <w:rFonts w:ascii="Helvetica" w:eastAsia="Times New Roman" w:hAnsi="Helvetica" w:cs="Helvetica"/>
-          <w:color w:val="333333"/>
-          <w:sz w:val="20"/>
-          <w:szCs w:val="20"/>
-          <w:lang w:val="en"/>
-        </w:rPr>
-        <w:t>maryland</w:t>
-      </w:r>
-      <w:proofErr w:type="spellEnd"/>
+        <w:t>e.g. mayland and marylnd became maryland</w:t>
+      </w:r>
     </w:p>
     <w:p>
       <w:pPr>
@@ -3140,42 +2670,8 @@
           <w:szCs w:val="20"/>
           <w:lang w:val="en"/>
         </w:rPr>
-        <w:t xml:space="preserve">e.g. dc and </w:t>
-      </w:r>
-      <w:proofErr w:type="spellStart"/>
-      <w:r>
-        <w:rPr>
-          <w:rFonts w:ascii="Helvetica" w:eastAsia="Times New Roman" w:hAnsi="Helvetica" w:cs="Helvetica"/>
-          <w:color w:val="333333"/>
-          <w:sz w:val="20"/>
-          <w:szCs w:val="20"/>
-          <w:lang w:val="en"/>
-        </w:rPr>
-        <w:t>washington</w:t>
-      </w:r>
-      <w:proofErr w:type="spellEnd"/>
-      <w:r>
-        <w:rPr>
-          <w:rFonts w:ascii="Helvetica" w:eastAsia="Times New Roman" w:hAnsi="Helvetica" w:cs="Helvetica"/>
-          <w:color w:val="333333"/>
-          <w:sz w:val="20"/>
-          <w:szCs w:val="20"/>
-          <w:lang w:val="en"/>
-        </w:rPr>
-        <w:t xml:space="preserve"> became </w:t>
-      </w:r>
-      <w:proofErr w:type="spellStart"/>
-      <w:r>
-        <w:rPr>
-          <w:rFonts w:ascii="Helvetica" w:eastAsia="Times New Roman" w:hAnsi="Helvetica" w:cs="Helvetica"/>
-          <w:color w:val="333333"/>
-          <w:sz w:val="20"/>
-          <w:szCs w:val="20"/>
-          <w:lang w:val="en"/>
-        </w:rPr>
-        <w:t>washingtondc</w:t>
-      </w:r>
-      <w:proofErr w:type="spellEnd"/>
+        <w:t>e.g. dc and washington became washingtondc</w:t>
+      </w:r>
       <w:r>
         <w:rPr>
           <w:rFonts w:ascii="Helvetica" w:eastAsia="Times New Roman" w:hAnsi="Helvetica" w:cs="Helvetica"/>
@@ -3396,23 +2892,7 @@
           <w:rFonts w:cs="Helvetica"/>
           <w:color w:val="000000"/>
         </w:rPr>
-        <w:t xml:space="preserve">Due to the large amount of variables I collected, most listings were missing a portion of data. Modeling libraries in Python, such as </w:t>
-      </w:r>
-      <w:proofErr w:type="spellStart"/>
-      <w:r>
-        <w:rPr>
-          <w:rFonts w:cs="Helvetica"/>
-          <w:color w:val="000000"/>
-        </w:rPr>
-        <w:t>scikit</w:t>
-      </w:r>
-      <w:proofErr w:type="spellEnd"/>
-      <w:r>
-        <w:rPr>
-          <w:rFonts w:cs="Helvetica"/>
-          <w:color w:val="000000"/>
-        </w:rPr>
-        <w:t>-learn, do not accept blank values. I too</w:t>
+        <w:t>Due to the large amount of variables I collected, most listings were missing a portion of data. Modeling libraries in Python, such as scikit-learn, do not accept blank values. I too</w:t>
       </w:r>
       <w:r>
         <w:rPr>
@@ -3457,39 +2937,7 @@
           <w:rFonts w:cs="Helvetica"/>
           <w:color w:val="000000"/>
         </w:rPr>
-        <w:t xml:space="preserve"> I created a field specific ‘</w:t>
-      </w:r>
-      <w:proofErr w:type="spellStart"/>
-      <w:r>
-        <w:rPr>
-          <w:rFonts w:cs="Helvetica"/>
-          <w:color w:val="000000"/>
-        </w:rPr>
-        <w:t>No_Field_Data</w:t>
-      </w:r>
-      <w:proofErr w:type="spellEnd"/>
-      <w:r>
-        <w:rPr>
-          <w:rFonts w:cs="Helvetica"/>
-          <w:color w:val="000000"/>
-        </w:rPr>
-        <w:t xml:space="preserve">’ variable (e.g. </w:t>
-      </w:r>
-      <w:proofErr w:type="spellStart"/>
-      <w:r>
-        <w:rPr>
-          <w:rFonts w:cs="Helvetica"/>
-          <w:color w:val="000000"/>
-        </w:rPr>
-        <w:t>No_City_Data</w:t>
-      </w:r>
-      <w:proofErr w:type="spellEnd"/>
-      <w:r>
-        <w:rPr>
-          <w:rFonts w:cs="Helvetica"/>
-          <w:color w:val="000000"/>
-        </w:rPr>
-        <w:t xml:space="preserve">) </w:t>
+        <w:t xml:space="preserve"> I created a field specific ‘No_Field_Data’ variable (e.g. No_City_Data) </w:t>
       </w:r>
     </w:p>
     <w:p>
@@ -3602,29 +3050,7 @@
           <w:szCs w:val="20"/>
           <w:lang w:val="en"/>
         </w:rPr>
-        <w:t xml:space="preserve"> variables with </w:t>
-      </w:r>
-      <w:proofErr w:type="gramStart"/>
-      <w:r>
-        <w:rPr>
-          <w:rFonts w:ascii="Helvetica" w:eastAsia="Times New Roman" w:hAnsi="Helvetica" w:cs="Helvetica"/>
-          <w:color w:val="333333"/>
-          <w:sz w:val="20"/>
-          <w:szCs w:val="20"/>
-          <w:lang w:val="en"/>
-        </w:rPr>
-        <w:t>True</w:t>
-      </w:r>
-      <w:proofErr w:type="gramEnd"/>
-      <w:r>
-        <w:rPr>
-          <w:rFonts w:ascii="Helvetica" w:eastAsia="Times New Roman" w:hAnsi="Helvetica" w:cs="Helvetica"/>
-          <w:color w:val="333333"/>
-          <w:sz w:val="20"/>
-          <w:szCs w:val="20"/>
-          <w:lang w:val="en"/>
-        </w:rPr>
-        <w:t xml:space="preserve"> (1) or False (0) values. For instance, craigslist provided data whether cats were allowed as text. I converted these values to (1) = yes, cat are allowed </w:t>
+        <w:t xml:space="preserve"> variables with True (1) or False (0) values. For instance, craigslist provided data whether cats were allowed as text. I converted these values to (1) = yes, cat are allowed </w:t>
       </w:r>
       <w:r>
         <w:rPr>
@@ -3644,51 +3070,7 @@
           <w:szCs w:val="20"/>
           <w:lang w:val="en"/>
         </w:rPr>
-        <w:t xml:space="preserve"> I conducted this process for a variables with binary answers and used </w:t>
-      </w:r>
-      <w:proofErr w:type="spellStart"/>
-      <w:r>
-        <w:rPr>
-          <w:rFonts w:ascii="Helvetica" w:eastAsia="Times New Roman" w:hAnsi="Helvetica" w:cs="Helvetica"/>
-          <w:color w:val="333333"/>
-          <w:sz w:val="20"/>
-          <w:szCs w:val="20"/>
-          <w:lang w:val="en"/>
-        </w:rPr>
-        <w:t>pandas.get_</w:t>
-      </w:r>
-      <w:proofErr w:type="gramStart"/>
-      <w:r>
-        <w:rPr>
-          <w:rFonts w:ascii="Helvetica" w:eastAsia="Times New Roman" w:hAnsi="Helvetica" w:cs="Helvetica"/>
-          <w:color w:val="333333"/>
-          <w:sz w:val="20"/>
-          <w:szCs w:val="20"/>
-          <w:lang w:val="en"/>
-        </w:rPr>
-        <w:t>dummies</w:t>
-      </w:r>
-      <w:proofErr w:type="spellEnd"/>
-      <w:r>
-        <w:rPr>
-          <w:rFonts w:ascii="Helvetica" w:eastAsia="Times New Roman" w:hAnsi="Helvetica" w:cs="Helvetica"/>
-          <w:color w:val="333333"/>
-          <w:sz w:val="20"/>
-          <w:szCs w:val="20"/>
-          <w:lang w:val="en"/>
-        </w:rPr>
-        <w:t>(</w:t>
-      </w:r>
-      <w:proofErr w:type="gramEnd"/>
-      <w:r>
-        <w:rPr>
-          <w:rFonts w:ascii="Helvetica" w:eastAsia="Times New Roman" w:hAnsi="Helvetica" w:cs="Helvetica"/>
-          <w:color w:val="333333"/>
-          <w:sz w:val="20"/>
-          <w:szCs w:val="20"/>
-          <w:lang w:val="en"/>
-        </w:rPr>
-        <w:t xml:space="preserve">) function to convert all other categorical variables with more </w:t>
+        <w:t xml:space="preserve"> I conducted this process for a variables with binary answers and used pandas.get_dummies() function to convert all other categorical variables with more </w:t>
       </w:r>
       <w:r>
         <w:rPr>
@@ -3722,9 +3104,20 @@
           <w:highlight w:val="yellow"/>
           <w:lang w:val="en"/>
         </w:rPr>
-        <w:t xml:space="preserve">#smoking is not a good metric due to mass of </w:t>
-      </w:r>
-      <w:proofErr w:type="spellStart"/>
+        <w:t>#smoking is not a good metric due to mass of NaN values</w:t>
+      </w:r>
+    </w:p>
+    <w:p>
+      <w:pPr>
+        <w:spacing w:before="100" w:beforeAutospacing="1" w:after="100" w:afterAutospacing="1" w:line="240" w:lineRule="auto"/>
+        <w:rPr>
+          <w:rFonts w:ascii="Helvetica" w:eastAsia="Times New Roman" w:hAnsi="Helvetica" w:cs="Helvetica"/>
+          <w:color w:val="333333"/>
+          <w:sz w:val="20"/>
+          <w:szCs w:val="20"/>
+          <w:lang w:val="en"/>
+        </w:rPr>
+      </w:pPr>
       <w:r>
         <w:rPr>
           <w:rFonts w:ascii="Helvetica" w:eastAsia="Times New Roman" w:hAnsi="Helvetica" w:cs="Helvetica"/>
@@ -3734,19 +3127,7 @@
           <w:highlight w:val="yellow"/>
           <w:lang w:val="en"/>
         </w:rPr>
-        <w:t>NaN</w:t>
-      </w:r>
-      <w:proofErr w:type="spellEnd"/>
-      <w:r>
-        <w:rPr>
-          <w:rFonts w:ascii="Helvetica" w:eastAsia="Times New Roman" w:hAnsi="Helvetica" w:cs="Helvetica"/>
-          <w:color w:val="333333"/>
-          <w:sz w:val="20"/>
-          <w:szCs w:val="20"/>
-          <w:highlight w:val="yellow"/>
-          <w:lang w:val="en"/>
-        </w:rPr>
-        <w:t xml:space="preserve"> values</w:t>
+        <w:t>data['smoking'] = [0 if smoking == 'no smoking' else 1 for smoking in data.smoking]</w:t>
       </w:r>
     </w:p>
     <w:p>
@@ -3760,89 +3141,91 @@
           <w:lang w:val="en"/>
         </w:rPr>
       </w:pPr>
-      <w:proofErr w:type="gramStart"/>
-      <w:r>
-        <w:rPr>
-          <w:rFonts w:ascii="Helvetica" w:eastAsia="Times New Roman" w:hAnsi="Helvetica" w:cs="Helvetica"/>
-          <w:color w:val="333333"/>
-          <w:sz w:val="20"/>
-          <w:szCs w:val="20"/>
-          <w:highlight w:val="yellow"/>
-          <w:lang w:val="en"/>
-        </w:rPr>
-        <w:t>data[</w:t>
-      </w:r>
-      <w:proofErr w:type="gramEnd"/>
-      <w:r>
-        <w:rPr>
-          <w:rFonts w:ascii="Helvetica" w:eastAsia="Times New Roman" w:hAnsi="Helvetica" w:cs="Helvetica"/>
-          <w:color w:val="333333"/>
-          <w:sz w:val="20"/>
-          <w:szCs w:val="20"/>
-          <w:highlight w:val="yellow"/>
-          <w:lang w:val="en"/>
-        </w:rPr>
-        <w:t xml:space="preserve">'smoking'] = [0 if smoking == 'no smoking' else 1 for smoking in </w:t>
-      </w:r>
-      <w:proofErr w:type="spellStart"/>
-      <w:r>
-        <w:rPr>
-          <w:rFonts w:ascii="Helvetica" w:eastAsia="Times New Roman" w:hAnsi="Helvetica" w:cs="Helvetica"/>
-          <w:color w:val="333333"/>
-          <w:sz w:val="20"/>
-          <w:szCs w:val="20"/>
-          <w:highlight w:val="yellow"/>
-          <w:lang w:val="en"/>
-        </w:rPr>
-        <w:t>data.smoking</w:t>
-      </w:r>
-      <w:proofErr w:type="spellEnd"/>
-      <w:r>
-        <w:rPr>
-          <w:rFonts w:ascii="Helvetica" w:eastAsia="Times New Roman" w:hAnsi="Helvetica" w:cs="Helvetica"/>
-          <w:color w:val="333333"/>
-          <w:sz w:val="20"/>
-          <w:szCs w:val="20"/>
-          <w:highlight w:val="yellow"/>
-          <w:lang w:val="en"/>
-        </w:rPr>
-        <w:t>]</w:t>
-      </w:r>
     </w:p>
     <w:p>
       <w:pPr>
         <w:spacing w:before="100" w:beforeAutospacing="1" w:after="100" w:afterAutospacing="1" w:line="240" w:lineRule="auto"/>
         <w:rPr>
           <w:rFonts w:ascii="Helvetica" w:eastAsia="Times New Roman" w:hAnsi="Helvetica" w:cs="Helvetica"/>
-          <w:color w:val="333333"/>
-          <w:sz w:val="20"/>
-          <w:szCs w:val="20"/>
-          <w:lang w:val="en"/>
-        </w:rPr>
-      </w:pPr>
+          <w:b/>
+          <w:color w:val="333333"/>
+          <w:sz w:val="20"/>
+          <w:szCs w:val="20"/>
+          <w:lang w:val="en"/>
+        </w:rPr>
+      </w:pPr>
+      <w:r>
+        <w:rPr>
+          <w:rFonts w:ascii="Helvetica" w:eastAsia="Times New Roman" w:hAnsi="Helvetica" w:cs="Helvetica"/>
+          <w:b/>
+          <w:color w:val="333333"/>
+          <w:sz w:val="20"/>
+          <w:szCs w:val="20"/>
+          <w:lang w:val="en"/>
+        </w:rPr>
+        <w:t>What you learned from exploring the data, including visualizations</w:t>
+      </w:r>
     </w:p>
     <w:p>
       <w:pPr>
         <w:spacing w:before="100" w:beforeAutospacing="1" w:after="100" w:afterAutospacing="1" w:line="240" w:lineRule="auto"/>
         <w:rPr>
           <w:rFonts w:ascii="Helvetica" w:eastAsia="Times New Roman" w:hAnsi="Helvetica" w:cs="Helvetica"/>
-          <w:b/>
-          <w:color w:val="333333"/>
-          <w:sz w:val="20"/>
-          <w:szCs w:val="20"/>
-          <w:lang w:val="en"/>
-        </w:rPr>
-      </w:pPr>
-      <w:r>
-        <w:rPr>
-          <w:rFonts w:ascii="Helvetica" w:eastAsia="Times New Roman" w:hAnsi="Helvetica" w:cs="Helvetica"/>
-          <w:b/>
-          <w:color w:val="333333"/>
-          <w:sz w:val="20"/>
-          <w:szCs w:val="20"/>
-          <w:lang w:val="en"/>
-        </w:rPr>
-        <w:t>What you learned from exploring the data, including visualizations</w:t>
+          <w:color w:val="333333"/>
+          <w:sz w:val="20"/>
+          <w:szCs w:val="20"/>
+          <w:lang w:val="en"/>
+        </w:rPr>
+      </w:pPr>
+      <w:r>
+        <w:rPr>
+          <w:rFonts w:ascii="Helvetica" w:eastAsia="Times New Roman" w:hAnsi="Helvetica" w:cs="Helvetica"/>
+          <w:color w:val="333333"/>
+          <w:sz w:val="20"/>
+          <w:szCs w:val="20"/>
+          <w:lang w:val="en"/>
+        </w:rPr>
+        <w:t xml:space="preserve">In practice, my data cleaning process was conducted in parallel with </w:t>
+      </w:r>
+      <w:r>
+        <w:rPr>
+          <w:rFonts w:ascii="Helvetica" w:eastAsia="Times New Roman" w:hAnsi="Helvetica" w:cs="Helvetica"/>
+          <w:color w:val="333333"/>
+          <w:sz w:val="20"/>
+          <w:szCs w:val="20"/>
+          <w:lang w:val="en"/>
+        </w:rPr>
+        <w:t>the project data visualization. Many of the data cleaning choices were initiated from data visualization discoveries. Nonetheless</w:t>
+      </w:r>
+      <w:r>
+        <w:rPr>
+          <w:rFonts w:ascii="Helvetica" w:eastAsia="Times New Roman" w:hAnsi="Helvetica" w:cs="Helvetica"/>
+          <w:color w:val="333333"/>
+          <w:sz w:val="20"/>
+          <w:szCs w:val="20"/>
+          <w:lang w:val="en"/>
+        </w:rPr>
+        <w:t>, I choose to split these to topics into separate Ipython Notebook</w:t>
+      </w:r>
+      <w:r>
+        <w:rPr>
+          <w:rFonts w:ascii="Helvetica" w:eastAsia="Times New Roman" w:hAnsi="Helvetica" w:cs="Helvetica"/>
+          <w:color w:val="333333"/>
+          <w:sz w:val="20"/>
+          <w:szCs w:val="20"/>
+          <w:lang w:val="en"/>
+        </w:rPr>
+        <w:t>s</w:t>
+      </w:r>
+      <w:r>
+        <w:rPr>
+          <w:rFonts w:ascii="Helvetica" w:eastAsia="Times New Roman" w:hAnsi="Helvetica" w:cs="Helvetica"/>
+          <w:color w:val="333333"/>
+          <w:sz w:val="20"/>
+          <w:szCs w:val="20"/>
+          <w:lang w:val="en"/>
+        </w:rPr>
+        <w:t xml:space="preserve"> for ease of data reproducibility.</w:t>
       </w:r>
     </w:p>
     <w:p>
@@ -3864,91 +3247,7 @@
           <w:szCs w:val="20"/>
           <w:lang w:val="en"/>
         </w:rPr>
-        <w:t xml:space="preserve">In practice, my data cleaning process was conducted in parallel with </w:t>
-      </w:r>
-      <w:r>
-        <w:rPr>
-          <w:rFonts w:ascii="Helvetica" w:eastAsia="Times New Roman" w:hAnsi="Helvetica" w:cs="Helvetica"/>
-          <w:color w:val="333333"/>
-          <w:sz w:val="20"/>
-          <w:szCs w:val="20"/>
-          <w:lang w:val="en"/>
-        </w:rPr>
-        <w:t>the project data visualization. Many of the data cleaning choices were initiated from data visualization discoveries. Nonetheless</w:t>
-      </w:r>
-      <w:r>
-        <w:rPr>
-          <w:rFonts w:ascii="Helvetica" w:eastAsia="Times New Roman" w:hAnsi="Helvetica" w:cs="Helvetica"/>
-          <w:color w:val="333333"/>
-          <w:sz w:val="20"/>
-          <w:szCs w:val="20"/>
-          <w:lang w:val="en"/>
-        </w:rPr>
-        <w:t>, I choose to split these to topics into separate Ipython Notebook</w:t>
-      </w:r>
-      <w:r>
-        <w:rPr>
-          <w:rFonts w:ascii="Helvetica" w:eastAsia="Times New Roman" w:hAnsi="Helvetica" w:cs="Helvetica"/>
-          <w:color w:val="333333"/>
-          <w:sz w:val="20"/>
-          <w:szCs w:val="20"/>
-          <w:lang w:val="en"/>
-        </w:rPr>
-        <w:t>s</w:t>
-      </w:r>
-      <w:r>
-        <w:rPr>
-          <w:rFonts w:ascii="Helvetica" w:eastAsia="Times New Roman" w:hAnsi="Helvetica" w:cs="Helvetica"/>
-          <w:color w:val="333333"/>
-          <w:sz w:val="20"/>
-          <w:szCs w:val="20"/>
-          <w:lang w:val="en"/>
-        </w:rPr>
-        <w:t xml:space="preserve"> for ease of data reproducibility.</w:t>
-      </w:r>
-    </w:p>
-    <w:p>
-      <w:pPr>
-        <w:spacing w:before="100" w:beforeAutospacing="1" w:after="100" w:afterAutospacing="1" w:line="240" w:lineRule="auto"/>
-        <w:rPr>
-          <w:rFonts w:ascii="Helvetica" w:eastAsia="Times New Roman" w:hAnsi="Helvetica" w:cs="Helvetica"/>
-          <w:color w:val="333333"/>
-          <w:sz w:val="20"/>
-          <w:szCs w:val="20"/>
-          <w:lang w:val="en"/>
-        </w:rPr>
-      </w:pPr>
-      <w:r>
-        <w:rPr>
-          <w:rFonts w:ascii="Helvetica" w:eastAsia="Times New Roman" w:hAnsi="Helvetica" w:cs="Helvetica"/>
-          <w:color w:val="333333"/>
-          <w:sz w:val="20"/>
-          <w:szCs w:val="20"/>
-          <w:lang w:val="en"/>
-        </w:rPr>
-        <w:t xml:space="preserve">By running the </w:t>
-      </w:r>
-      <w:proofErr w:type="gramStart"/>
-      <w:r>
-        <w:rPr>
-          <w:rFonts w:ascii="Helvetica" w:eastAsia="Times New Roman" w:hAnsi="Helvetica" w:cs="Helvetica"/>
-          <w:color w:val="333333"/>
-          <w:sz w:val="20"/>
-          <w:szCs w:val="20"/>
-          <w:lang w:val="en"/>
-        </w:rPr>
-        <w:t>describe(</w:t>
-      </w:r>
-      <w:proofErr w:type="gramEnd"/>
-      <w:r>
-        <w:rPr>
-          <w:rFonts w:ascii="Helvetica" w:eastAsia="Times New Roman" w:hAnsi="Helvetica" w:cs="Helvetica"/>
-          <w:color w:val="333333"/>
-          <w:sz w:val="20"/>
-          <w:szCs w:val="20"/>
-          <w:lang w:val="en"/>
-        </w:rPr>
-        <w:t xml:space="preserve">) function on my data set, I learned about the prevalence of missing data. While most of these were corrected in the data cleaning process, the airport proximity data still had complications. According to the Google Places API, none of the listings were within a one-mile radius of an airport. </w:t>
+        <w:t xml:space="preserve">By running the describe() function on my data set, I learned about the prevalence of missing data. While most of these were corrected in the data cleaning process, the airport proximity data still had complications. According to the Google Places API, none of the listings were within a one-mile radius of an airport. </w:t>
       </w:r>
       <w:r>
         <w:rPr>
@@ -4144,15 +3443,26 @@
     <w:p>
       <w:pPr>
         <w:spacing w:before="100" w:beforeAutospacing="1" w:after="100" w:afterAutospacing="1" w:line="240" w:lineRule="auto"/>
-        <w:ind w:left="720"/>
-        <w:rPr>
-          <w:rFonts w:ascii="Helvetica" w:eastAsia="Times New Roman" w:hAnsi="Helvetica" w:cs="Helvetica"/>
-          <w:color w:val="333333"/>
-          <w:sz w:val="20"/>
-          <w:szCs w:val="20"/>
-          <w:lang w:val="en"/>
-        </w:rPr>
-      </w:pPr>
+        <w:rPr>
+          <w:rFonts w:ascii="Helvetica" w:eastAsia="Times New Roman" w:hAnsi="Helvetica" w:cs="Helvetica"/>
+          <w:color w:val="333333"/>
+          <w:sz w:val="20"/>
+          <w:szCs w:val="20"/>
+          <w:lang w:val="en"/>
+        </w:rPr>
+      </w:pPr>
+      <w:r>
+        <w:rPr>
+          <w:rFonts w:ascii="Helvetica" w:eastAsia="Times New Roman" w:hAnsi="Helvetica" w:cs="Helvetica"/>
+          <w:color w:val="333333"/>
+          <w:sz w:val="20"/>
+          <w:szCs w:val="20"/>
+          <w:lang w:val="en"/>
+        </w:rPr>
+        <w:t>-is house worth price</w:t>
+      </w:r>
+      <w:bookmarkStart w:id="0" w:name="_GoBack"/>
+      <w:bookmarkEnd w:id="0"/>
     </w:p>
     <w:p>
       <w:pPr>

</xml_diff>

<commit_message>
Update final paper intro
</commit_message>
<xml_diff>
--- a/Final_Project/General Assembly Data Science Final Project Paper.docx
+++ b/Final_Project/General Assembly Data Science Final Project Paper.docx
@@ -47,18 +47,7 @@
           <w:szCs w:val="20"/>
           <w:lang w:val="en"/>
         </w:rPr>
-        <w:t>Alex S</w:t>
-      </w:r>
-      <w:r>
-        <w:rPr>
-          <w:rFonts w:ascii="Arial" w:eastAsia="Times New Roman" w:hAnsi="Arial" w:cs="Arial"/>
-          <w:b/>
-          <w:color w:val="333333"/>
-          <w:sz w:val="20"/>
-          <w:szCs w:val="20"/>
-          <w:lang w:val="en"/>
-        </w:rPr>
-        <w:t>herman</w:t>
+        <w:t>Alex Sherman</w:t>
       </w:r>
     </w:p>
     <w:p>
@@ -247,27 +236,27 @@
           <w:szCs w:val="20"/>
           <w:lang w:val="en"/>
         </w:rPr>
-        <w:t xml:space="preserve"> has a plethora of </w:t>
-      </w:r>
-      <w:r>
-        <w:rPr>
-          <w:rFonts w:ascii="Arial" w:hAnsi="Arial" w:cs="Arial"/>
-          <w:color w:val="333333"/>
-          <w:sz w:val="20"/>
-          <w:szCs w:val="20"/>
-          <w:lang w:val="en"/>
-        </w:rPr>
-        <w:t xml:space="preserve">diverse </w:t>
-      </w:r>
-      <w:r>
-        <w:rPr>
-          <w:rFonts w:ascii="Arial" w:hAnsi="Arial" w:cs="Arial"/>
-          <w:color w:val="333333"/>
-          <w:sz w:val="20"/>
-          <w:szCs w:val="20"/>
-          <w:lang w:val="en"/>
-        </w:rPr>
-        <w:t>housing</w:t>
+        <w:t xml:space="preserve"> has </w:t>
+      </w:r>
+      <w:r>
+        <w:rPr>
+          <w:rFonts w:ascii="Arial" w:hAnsi="Arial" w:cs="Arial"/>
+          <w:color w:val="333333"/>
+          <w:sz w:val="20"/>
+          <w:szCs w:val="20"/>
+          <w:lang w:val="en"/>
+        </w:rPr>
+        <w:t>myriad</w:t>
+      </w:r>
+      <w:r>
+        <w:rPr>
+          <w:rFonts w:ascii="Arial" w:hAnsi="Arial" w:cs="Arial"/>
+          <w:color w:val="333333"/>
+          <w:sz w:val="20"/>
+          <w:szCs w:val="20"/>
+          <w:lang w:val="en"/>
+        </w:rPr>
+        <w:t xml:space="preserve"> housing</w:t>
       </w:r>
       <w:r>
         <w:rPr>
@@ -357,77 +346,47 @@
           <w:szCs w:val="20"/>
           <w:lang w:val="en"/>
         </w:rPr>
-        <w:t xml:space="preserve"> – which lacked sufficient criteria to compare listings - I conducted an </w:t>
-      </w:r>
-      <w:r>
-        <w:rPr>
-          <w:rFonts w:ascii="Arial" w:hAnsi="Arial" w:cs="Arial"/>
-          <w:color w:val="333333"/>
-          <w:sz w:val="20"/>
-          <w:szCs w:val="20"/>
-          <w:lang w:val="en"/>
-        </w:rPr>
-        <w:t>analys</w:t>
-      </w:r>
-      <w:r>
-        <w:rPr>
-          <w:rFonts w:ascii="Arial" w:hAnsi="Arial" w:cs="Arial"/>
-          <w:color w:val="333333"/>
-          <w:sz w:val="20"/>
-          <w:szCs w:val="20"/>
-          <w:lang w:val="en"/>
-        </w:rPr>
-        <w:t>is of the housing rental market</w:t>
-      </w:r>
-      <w:r>
-        <w:rPr>
-          <w:rFonts w:ascii="Arial" w:hAnsi="Arial" w:cs="Arial"/>
-          <w:color w:val="333333"/>
-          <w:sz w:val="20"/>
-          <w:szCs w:val="20"/>
-          <w:lang w:val="en"/>
-        </w:rPr>
-        <w:t xml:space="preserve"> for my final project in</w:t>
-      </w:r>
-      <w:r>
-        <w:rPr>
-          <w:rFonts w:ascii="Arial" w:hAnsi="Arial" w:cs="Arial"/>
-          <w:color w:val="333333"/>
-          <w:sz w:val="20"/>
-          <w:szCs w:val="20"/>
-          <w:lang w:val="en"/>
-        </w:rPr>
-        <w:t xml:space="preserve"> General Assembly</w:t>
-      </w:r>
-      <w:r>
-        <w:rPr>
-          <w:rFonts w:ascii="Arial" w:hAnsi="Arial" w:cs="Arial"/>
-          <w:color w:val="333333"/>
-          <w:sz w:val="20"/>
-          <w:szCs w:val="20"/>
-          <w:lang w:val="en"/>
-        </w:rPr>
-        <w:t>’s</w:t>
-      </w:r>
-      <w:r>
-        <w:rPr>
-          <w:rFonts w:ascii="Arial" w:hAnsi="Arial" w:cs="Arial"/>
-          <w:color w:val="333333"/>
-          <w:sz w:val="20"/>
-          <w:szCs w:val="20"/>
-          <w:lang w:val="en"/>
-        </w:rPr>
-        <w:t xml:space="preserve"> Data Science cou</w:t>
-      </w:r>
-      <w:r>
-        <w:rPr>
-          <w:rFonts w:ascii="Arial" w:hAnsi="Arial" w:cs="Arial"/>
-          <w:color w:val="333333"/>
-          <w:sz w:val="20"/>
-          <w:szCs w:val="20"/>
-          <w:lang w:val="en"/>
-        </w:rPr>
-        <w:t xml:space="preserve">rse. </w:t>
+        <w:t xml:space="preserve"> – which lacke</w:t>
+      </w:r>
+      <w:r>
+        <w:rPr>
+          <w:rFonts w:ascii="Arial" w:hAnsi="Arial" w:cs="Arial"/>
+          <w:color w:val="333333"/>
+          <w:sz w:val="20"/>
+          <w:szCs w:val="20"/>
+          <w:lang w:val="en"/>
+        </w:rPr>
+        <w:t>d sufficient criteria</w:t>
+      </w:r>
+      <w:r>
+        <w:rPr>
+          <w:rFonts w:ascii="Arial" w:hAnsi="Arial" w:cs="Arial"/>
+          <w:color w:val="333333"/>
+          <w:sz w:val="20"/>
+          <w:szCs w:val="20"/>
+          <w:lang w:val="en"/>
+        </w:rPr>
+        <w:t xml:space="preserve"> to compare apartments</w:t>
+      </w:r>
+      <w:r>
+        <w:rPr>
+          <w:rFonts w:ascii="Arial" w:hAnsi="Arial" w:cs="Arial"/>
+          <w:color w:val="333333"/>
+          <w:sz w:val="20"/>
+          <w:szCs w:val="20"/>
+          <w:lang w:val="en"/>
+        </w:rPr>
+        <w:t xml:space="preserve"> - I conducted an analysis of the housing rental market</w:t>
+      </w:r>
+      <w:r>
+        <w:rPr>
+          <w:rFonts w:ascii="Arial" w:hAnsi="Arial" w:cs="Arial"/>
+          <w:color w:val="333333"/>
+          <w:sz w:val="20"/>
+          <w:szCs w:val="20"/>
+          <w:lang w:val="en"/>
+        </w:rPr>
+        <w:t xml:space="preserve"> for my final project in General Assembly’s Data Science course. </w:t>
       </w:r>
     </w:p>
     <w:p>
@@ -463,7 +422,7 @@
           <w:szCs w:val="20"/>
           <w:lang w:val="en"/>
         </w:rPr>
-        <w:t xml:space="preserve">The focus on the </w:t>
+        <w:t xml:space="preserve">The </w:t>
       </w:r>
       <w:r>
         <w:rPr>
@@ -483,47 +442,37 @@
           <w:szCs w:val="20"/>
           <w:lang w:val="en"/>
         </w:rPr>
-        <w:t>was</w:t>
-      </w:r>
-      <w:r>
-        <w:rPr>
-          <w:rFonts w:ascii="Arial" w:hAnsi="Arial" w:cs="Arial"/>
-          <w:color w:val="333333"/>
-          <w:sz w:val="20"/>
-          <w:szCs w:val="20"/>
-          <w:lang w:val="en"/>
-        </w:rPr>
-        <w:t xml:space="preserve"> housing listing data from Craigslist</w:t>
-      </w:r>
-      <w:r>
-        <w:rPr>
-          <w:rFonts w:ascii="Arial" w:hAnsi="Arial" w:cs="Arial"/>
-          <w:color w:val="333333"/>
-          <w:sz w:val="20"/>
-          <w:szCs w:val="20"/>
-          <w:lang w:val="en"/>
-        </w:rPr>
-        <w:t xml:space="preserve">, </w:t>
-      </w:r>
-      <w:r>
-        <w:rPr>
-          <w:rFonts w:ascii="Arial" w:hAnsi="Arial" w:cs="Arial"/>
-          <w:color w:val="333333"/>
-          <w:sz w:val="20"/>
-          <w:szCs w:val="20"/>
-          <w:lang w:val="en"/>
-        </w:rPr>
-        <w:t>used</w:t>
-      </w:r>
-      <w:r>
-        <w:rPr>
-          <w:rFonts w:ascii="Arial" w:hAnsi="Arial" w:cs="Arial"/>
-          <w:color w:val="333333"/>
-          <w:sz w:val="20"/>
-          <w:szCs w:val="20"/>
-          <w:lang w:val="en"/>
-        </w:rPr>
-        <w:t xml:space="preserve"> to determine the relative value of d</w:t>
+        <w:t>utilized</w:t>
+      </w:r>
+      <w:r>
+        <w:rPr>
+          <w:rFonts w:ascii="Arial" w:hAnsi="Arial" w:cs="Arial"/>
+          <w:color w:val="333333"/>
+          <w:sz w:val="20"/>
+          <w:szCs w:val="20"/>
+          <w:lang w:val="en"/>
+        </w:rPr>
+        <w:t xml:space="preserve"> housing</w:t>
+      </w:r>
+      <w:r>
+        <w:rPr>
+          <w:rFonts w:ascii="Arial" w:hAnsi="Arial" w:cs="Arial"/>
+          <w:color w:val="333333"/>
+          <w:sz w:val="20"/>
+          <w:szCs w:val="20"/>
+          <w:lang w:val="en"/>
+        </w:rPr>
+        <w:t xml:space="preserve"> and apartment listing data from Craigslist </w:t>
+      </w:r>
+      <w:r>
+        <w:rPr>
+          <w:rFonts w:ascii="Arial" w:hAnsi="Arial" w:cs="Arial"/>
+          <w:color w:val="333333"/>
+          <w:sz w:val="20"/>
+          <w:szCs w:val="20"/>
+          <w:lang w:val="en"/>
+        </w:rPr>
+        <w:t>to determine the relative value of d</w:t>
       </w:r>
       <w:r>
         <w:rPr>
@@ -543,7 +492,17 @@
           <w:szCs w:val="20"/>
           <w:lang w:val="en"/>
         </w:rPr>
-        <w:t>rental criteria</w:t>
+        <w:t xml:space="preserve">rental </w:t>
+      </w:r>
+      <w:r>
+        <w:rPr>
+          <w:rFonts w:ascii="Arial" w:hAnsi="Arial" w:cs="Arial"/>
+          <w:color w:val="333333"/>
+          <w:sz w:val="20"/>
+          <w:szCs w:val="20"/>
+          <w:lang w:val="en"/>
+        </w:rPr>
+        <w:t>offerings and features</w:t>
       </w:r>
       <w:r>
         <w:rPr>
@@ -894,7 +853,17 @@
           <w:szCs w:val="20"/>
           <w:lang w:val="en"/>
         </w:rPr>
-        <w:t xml:space="preserve"> the many topics covered in the General Assembly Data Science </w:t>
+        <w:t xml:space="preserve"> the</w:t>
+      </w:r>
+      <w:r>
+        <w:rPr>
+          <w:rFonts w:ascii="Arial" w:eastAsia="Times New Roman" w:hAnsi="Arial" w:cs="Arial"/>
+          <w:color w:val="333333"/>
+          <w:sz w:val="20"/>
+          <w:szCs w:val="20"/>
+          <w:lang w:val="en"/>
+        </w:rPr>
+        <w:t xml:space="preserve"> topics covered in the General Assembly Data Science </w:t>
       </w:r>
       <w:r>
         <w:rPr>
@@ -914,7 +883,17 @@
           <w:szCs w:val="20"/>
           <w:lang w:val="en"/>
         </w:rPr>
-        <w:t xml:space="preserve">. Therefore. I choose to work with a messy user-created dataset to gain practical experience with </w:t>
+        <w:t>. Therefore,</w:t>
+      </w:r>
+      <w:r>
+        <w:rPr>
+          <w:rFonts w:ascii="Arial" w:eastAsia="Times New Roman" w:hAnsi="Arial" w:cs="Arial"/>
+          <w:color w:val="333333"/>
+          <w:sz w:val="20"/>
+          <w:szCs w:val="20"/>
+          <w:lang w:val="en"/>
+        </w:rPr>
+        <w:t xml:space="preserve"> I choose to work with a messy user-created dataset to gain practical experience with </w:t>
       </w:r>
       <w:r>
         <w:rPr>
@@ -944,7 +923,27 @@
           <w:szCs w:val="20"/>
           <w:lang w:val="en"/>
         </w:rPr>
-        <w:t xml:space="preserve"> I took a two-step process, building a web scraper to acquire online housing listings, and then collecting geographically relevant data from the Google Places API.</w:t>
+        <w:t xml:space="preserve"> I took a two-step process, building a web scraper to acquire o</w:t>
+      </w:r>
+      <w:r>
+        <w:rPr>
+          <w:rFonts w:ascii="Arial" w:eastAsia="Times New Roman" w:hAnsi="Arial" w:cs="Arial"/>
+          <w:color w:val="333333"/>
+          <w:sz w:val="20"/>
+          <w:szCs w:val="20"/>
+          <w:lang w:val="en"/>
+        </w:rPr>
+        <w:t>nline housing listings, and</w:t>
+      </w:r>
+      <w:r>
+        <w:rPr>
+          <w:rFonts w:ascii="Arial" w:eastAsia="Times New Roman" w:hAnsi="Arial" w:cs="Arial"/>
+          <w:color w:val="333333"/>
+          <w:sz w:val="20"/>
+          <w:szCs w:val="20"/>
+          <w:lang w:val="en"/>
+        </w:rPr>
+        <w:t xml:space="preserve"> collecting geographically relevant data from the Google Places API.</w:t>
       </w:r>
     </w:p>
     <w:p>
@@ -1026,7 +1025,67 @@
           <w:szCs w:val="20"/>
           <w:lang w:val="en"/>
         </w:rPr>
-        <w:t>Web scraping is a systematic means to extract data from a website. Using the tag structure of HTML and CSS, a web sc</w:t>
+        <w:t>Web scraping is a systematic means to extrac</w:t>
+      </w:r>
+      <w:r>
+        <w:rPr>
+          <w:rFonts w:ascii="Arial" w:eastAsia="Times New Roman" w:hAnsi="Arial" w:cs="Arial"/>
+          <w:color w:val="333333"/>
+          <w:sz w:val="20"/>
+          <w:szCs w:val="20"/>
+          <w:lang w:val="en"/>
+        </w:rPr>
+        <w:t>t data from a website. Using website</w:t>
+      </w:r>
+      <w:r>
+        <w:rPr>
+          <w:rFonts w:ascii="Arial" w:eastAsia="Times New Roman" w:hAnsi="Arial" w:cs="Arial"/>
+          <w:color w:val="333333"/>
+          <w:sz w:val="20"/>
+          <w:szCs w:val="20"/>
+          <w:lang w:val="en"/>
+        </w:rPr>
+        <w:t xml:space="preserve"> tag structure</w:t>
+      </w:r>
+      <w:r>
+        <w:rPr>
+          <w:rFonts w:ascii="Arial" w:eastAsia="Times New Roman" w:hAnsi="Arial" w:cs="Arial"/>
+          <w:color w:val="333333"/>
+          <w:sz w:val="20"/>
+          <w:szCs w:val="20"/>
+          <w:lang w:val="en"/>
+        </w:rPr>
+        <w:t xml:space="preserve">s (e.g. </w:t>
+      </w:r>
+      <w:r>
+        <w:rPr>
+          <w:rFonts w:ascii="Arial" w:eastAsia="Times New Roman" w:hAnsi="Arial" w:cs="Arial"/>
+          <w:color w:val="333333"/>
+          <w:sz w:val="20"/>
+          <w:szCs w:val="20"/>
+          <w:lang w:val="en"/>
+        </w:rPr>
+        <w:t>HTML and CSS</w:t>
+      </w:r>
+      <w:r>
+        <w:rPr>
+          <w:rFonts w:ascii="Arial" w:eastAsia="Times New Roman" w:hAnsi="Arial" w:cs="Arial"/>
+          <w:color w:val="333333"/>
+          <w:sz w:val="20"/>
+          <w:szCs w:val="20"/>
+          <w:lang w:val="en"/>
+        </w:rPr>
+        <w:t>)</w:t>
+      </w:r>
+      <w:r>
+        <w:rPr>
+          <w:rFonts w:ascii="Arial" w:eastAsia="Times New Roman" w:hAnsi="Arial" w:cs="Arial"/>
+          <w:color w:val="333333"/>
+          <w:sz w:val="20"/>
+          <w:szCs w:val="20"/>
+          <w:lang w:val="en"/>
+        </w:rPr>
+        <w:t>, a web sc</w:t>
       </w:r>
       <w:r>
         <w:rPr>
@@ -1080,15 +1139,47 @@
           <w:lang w:val="en"/>
         </w:rPr>
       </w:pPr>
-      <w:r>
-        <w:rPr>
-          <w:rFonts w:ascii="Arial" w:eastAsia="Times New Roman" w:hAnsi="Arial" w:cs="Arial"/>
-          <w:color w:val="333333"/>
-          <w:sz w:val="20"/>
-          <w:szCs w:val="20"/>
-          <w:lang w:val="en"/>
-        </w:rPr>
-        <w:t xml:space="preserve">I choose to develop a data scraper for Craigslist housing listings. My initial analysis uncovered that the HTML and CSS tags on Craigslist were well </w:t>
+    </w:p>
+    <w:p>
+      <w:pPr>
+        <w:spacing w:after="0" w:line="240" w:lineRule="auto"/>
+        <w:rPr>
+          <w:rFonts w:ascii="Arial" w:eastAsia="Times New Roman" w:hAnsi="Arial" w:cs="Arial"/>
+          <w:color w:val="333333"/>
+          <w:sz w:val="20"/>
+          <w:szCs w:val="20"/>
+          <w:lang w:val="en"/>
+        </w:rPr>
+      </w:pPr>
+      <w:r>
+        <w:rPr>
+          <w:rFonts w:ascii="Arial" w:eastAsia="Times New Roman" w:hAnsi="Arial" w:cs="Arial"/>
+          <w:color w:val="333333"/>
+          <w:sz w:val="20"/>
+          <w:szCs w:val="20"/>
+          <w:lang w:val="en"/>
+        </w:rPr>
+        <w:t xml:space="preserve">I choose to develop a </w:t>
+      </w:r>
+      <w:r>
+        <w:rPr>
+          <w:rFonts w:ascii="Arial" w:eastAsia="Times New Roman" w:hAnsi="Arial" w:cs="Arial"/>
+          <w:color w:val="333333"/>
+          <w:sz w:val="20"/>
+          <w:szCs w:val="20"/>
+          <w:lang w:val="en"/>
+        </w:rPr>
+        <w:t>web</w:t>
+      </w:r>
+      <w:r>
+        <w:rPr>
+          <w:rFonts w:ascii="Arial" w:eastAsia="Times New Roman" w:hAnsi="Arial" w:cs="Arial"/>
+          <w:color w:val="333333"/>
+          <w:sz w:val="20"/>
+          <w:szCs w:val="20"/>
+          <w:lang w:val="en"/>
+        </w:rPr>
+        <w:t xml:space="preserve"> scraper for Craigslist housing listings. My initial analysis uncovered that the HTML and CSS tags on Craigslist were well </w:t>
       </w:r>
       <w:r>
         <w:rPr>
@@ -1108,17 +1199,47 @@
           <w:szCs w:val="20"/>
           <w:lang w:val="en"/>
         </w:rPr>
-        <w:t xml:space="preserve">, lending themselves to work well with a data scraper. </w:t>
-      </w:r>
-      <w:r>
-        <w:rPr>
-          <w:rFonts w:ascii="Arial" w:eastAsia="Times New Roman" w:hAnsi="Arial" w:cs="Arial"/>
-          <w:color w:val="333333"/>
-          <w:sz w:val="20"/>
-          <w:szCs w:val="20"/>
-          <w:lang w:val="en"/>
-        </w:rPr>
-        <w:t xml:space="preserve">At the time of writing the </w:t>
+        <w:t xml:space="preserve">, lending themselves to work well </w:t>
+      </w:r>
+      <w:r>
+        <w:rPr>
+          <w:rFonts w:ascii="Arial" w:eastAsia="Times New Roman" w:hAnsi="Arial" w:cs="Arial"/>
+          <w:color w:val="333333"/>
+          <w:sz w:val="20"/>
+          <w:szCs w:val="20"/>
+          <w:lang w:val="en"/>
+        </w:rPr>
+        <w:t>for specific data extraction</w:t>
+      </w:r>
+      <w:r>
+        <w:rPr>
+          <w:rFonts w:ascii="Arial" w:eastAsia="Times New Roman" w:hAnsi="Arial" w:cs="Arial"/>
+          <w:color w:val="333333"/>
+          <w:sz w:val="20"/>
+          <w:szCs w:val="20"/>
+          <w:lang w:val="en"/>
+        </w:rPr>
+        <w:t xml:space="preserve">. </w:t>
+      </w:r>
+      <w:r>
+        <w:rPr>
+          <w:rFonts w:ascii="Arial" w:eastAsia="Times New Roman" w:hAnsi="Arial" w:cs="Arial"/>
+          <w:color w:val="333333"/>
+          <w:sz w:val="20"/>
+          <w:szCs w:val="20"/>
+          <w:lang w:val="en"/>
+        </w:rPr>
+        <w:t>As well, a</w:t>
+      </w:r>
+      <w:r>
+        <w:rPr>
+          <w:rFonts w:ascii="Arial" w:eastAsia="Times New Roman" w:hAnsi="Arial" w:cs="Arial"/>
+          <w:color w:val="333333"/>
+          <w:sz w:val="20"/>
+          <w:szCs w:val="20"/>
+          <w:lang w:val="en"/>
+        </w:rPr>
+        <w:t xml:space="preserve">t the time of writing the </w:t>
       </w:r>
       <w:r>
         <w:rPr>
@@ -1220,91 +1341,6 @@
           <w:lang w:val="en"/>
         </w:rPr>
       </w:pPr>
-      <w:r>
-        <w:rPr>
-          <w:rFonts w:ascii="Arial" w:hAnsi="Arial" w:cs="Arial"/>
-          <w:color w:val="333333"/>
-          <w:sz w:val="20"/>
-          <w:szCs w:val="20"/>
-          <w:lang w:val="en"/>
-        </w:rPr>
-        <w:t>Housing Description:</w:t>
-      </w:r>
-    </w:p>
-    <w:p>
-      <w:pPr>
-        <w:pStyle w:val="HTMLPreformatted"/>
-        <w:ind w:left="720"/>
-        <w:rPr>
-          <w:rStyle w:val="HTMLCode"/>
-          <w:rFonts w:ascii="Arial" w:hAnsi="Arial" w:cs="Arial"/>
-          <w:color w:val="333333"/>
-          <w:sz w:val="20"/>
-          <w:szCs w:val="20"/>
-          <w:lang w:val="en"/>
-        </w:rPr>
-      </w:pPr>
-      <w:r>
-        <w:rPr>
-          <w:rStyle w:val="HTMLCode"/>
-          <w:rFonts w:ascii="Arial" w:hAnsi="Arial" w:cs="Arial"/>
-          <w:color w:val="333333"/>
-          <w:sz w:val="20"/>
-          <w:szCs w:val="20"/>
-          <w:lang w:val="en"/>
-        </w:rPr>
-        <w:t xml:space="preserve">    -Seller's listed price</w:t>
-      </w:r>
-    </w:p>
-    <w:p>
-      <w:pPr>
-        <w:pStyle w:val="HTMLPreformatted"/>
-        <w:ind w:left="720"/>
-        <w:rPr>
-          <w:rStyle w:val="HTMLCode"/>
-          <w:rFonts w:ascii="Arial" w:hAnsi="Arial" w:cs="Arial"/>
-          <w:color w:val="333333"/>
-          <w:sz w:val="20"/>
-          <w:szCs w:val="20"/>
-          <w:lang w:val="en"/>
-        </w:rPr>
-      </w:pPr>
-      <w:r>
-        <w:rPr>
-          <w:rStyle w:val="HTMLCode"/>
-          <w:rFonts w:ascii="Arial" w:hAnsi="Arial" w:cs="Arial"/>
-          <w:color w:val="333333"/>
-          <w:sz w:val="20"/>
-          <w:szCs w:val="20"/>
-          <w:lang w:val="en"/>
-        </w:rPr>
-        <w:t xml:space="preserve">    -Listing Title</w:t>
-      </w:r>
-    </w:p>
-    <w:p>
-      <w:pPr>
-        <w:pStyle w:val="HTMLPreformatted"/>
-        <w:ind w:left="720"/>
-        <w:rPr>
-          <w:rStyle w:val="HTMLCode"/>
-          <w:rFonts w:ascii="Arial" w:hAnsi="Arial" w:cs="Arial"/>
-          <w:color w:val="333333"/>
-          <w:sz w:val="20"/>
-          <w:szCs w:val="20"/>
-          <w:lang w:val="en"/>
-        </w:rPr>
-      </w:pPr>
-      <w:r>
-        <w:rPr>
-          <w:rStyle w:val="HTMLCode"/>
-          <w:rFonts w:ascii="Arial" w:hAnsi="Arial" w:cs="Arial"/>
-          <w:color w:val="333333"/>
-          <w:sz w:val="20"/>
-          <w:szCs w:val="20"/>
-          <w:lang w:val="en"/>
-        </w:rPr>
-        <w:t xml:space="preserve">    -Listing Text</w:t>
-      </w:r>
     </w:p>
     <w:p>
       <w:pPr>
@@ -1327,7 +1363,7 @@
           <w:szCs w:val="20"/>
           <w:lang w:val="en"/>
         </w:rPr>
-        <w:t>Housing Attributes:</w:t>
+        <w:t>Housing Description:</w:t>
       </w:r>
     </w:p>
     <w:p>
@@ -1352,7 +1388,7 @@
           <w:szCs w:val="20"/>
           <w:lang w:val="en"/>
         </w:rPr>
-        <w:t xml:space="preserve">    -A</w:t>
+        <w:t xml:space="preserve">    -Seller's listed price</w:t>
       </w:r>
       <w:r>
         <w:rPr>
@@ -1363,7 +1399,7 @@
           <w:szCs w:val="20"/>
           <w:lang w:val="en"/>
         </w:rPr>
-        <w:t>vailability</w:t>
+        <w:t>, l</w:t>
       </w:r>
       <w:r>
         <w:rPr>
@@ -1374,7 +1410,7 @@
           <w:szCs w:val="20"/>
           <w:lang w:val="en"/>
         </w:rPr>
-        <w:t xml:space="preserve">: </w:t>
+        <w:t>isting t</w:t>
       </w:r>
       <w:r>
         <w:rPr>
@@ -1385,13 +1421,9 @@
           <w:szCs w:val="20"/>
           <w:lang w:val="en"/>
         </w:rPr>
-        <w:t>available now</w:t>
-      </w:r>
-    </w:p>
-    <w:p>
-      <w:pPr>
-        <w:pStyle w:val="HTMLPreformatted"/>
-        <w:ind w:left="720"/>
+        <w:t>ext</w:t>
+      </w:r>
+      <w:r>
         <w:rPr>
           <w:rStyle w:val="HTMLCode"/>
           <w:rFonts w:ascii="Arial" w:hAnsi="Arial" w:cs="Arial"/>
@@ -1400,7 +1432,8 @@
           <w:szCs w:val="20"/>
           <w:lang w:val="en"/>
         </w:rPr>
-      </w:pPr>
+        <w:t xml:space="preserve">, </w:t>
+      </w:r>
       <w:r>
         <w:rPr>
           <w:rStyle w:val="HTMLCode"/>
@@ -1410,7 +1443,7 @@
           <w:szCs w:val="20"/>
           <w:lang w:val="en"/>
         </w:rPr>
-        <w:t xml:space="preserve">    -B</w:t>
+        <w:t>listing t</w:t>
       </w:r>
       <w:r>
         <w:rPr>
@@ -1421,518 +1454,7 @@
           <w:szCs w:val="20"/>
           <w:lang w:val="en"/>
         </w:rPr>
-        <w:t>athroom</w:t>
-      </w:r>
-      <w:r>
-        <w:rPr>
-          <w:rStyle w:val="HTMLCode"/>
-          <w:rFonts w:ascii="Arial" w:hAnsi="Arial" w:cs="Arial"/>
-          <w:color w:val="333333"/>
-          <w:sz w:val="20"/>
-          <w:szCs w:val="20"/>
-          <w:lang w:val="en"/>
-        </w:rPr>
-        <w:t xml:space="preserve">: </w:t>
-      </w:r>
-      <w:r>
-        <w:rPr>
-          <w:rStyle w:val="HTMLCode"/>
-          <w:rFonts w:ascii="Arial" w:hAnsi="Arial" w:cs="Arial"/>
-          <w:color w:val="333333"/>
-          <w:sz w:val="20"/>
-          <w:szCs w:val="20"/>
-          <w:lang w:val="en"/>
-        </w:rPr>
-        <w:t>1</w:t>
-      </w:r>
-    </w:p>
-    <w:p>
-      <w:pPr>
-        <w:pStyle w:val="HTMLPreformatted"/>
-        <w:ind w:left="720"/>
-        <w:rPr>
-          <w:rStyle w:val="HTMLCode"/>
-          <w:rFonts w:ascii="Arial" w:hAnsi="Arial" w:cs="Arial"/>
-          <w:color w:val="333333"/>
-          <w:sz w:val="20"/>
-          <w:szCs w:val="20"/>
-          <w:lang w:val="en"/>
-        </w:rPr>
-      </w:pPr>
-      <w:r>
-        <w:rPr>
-          <w:rStyle w:val="HTMLCode"/>
-          <w:rFonts w:ascii="Arial" w:hAnsi="Arial" w:cs="Arial"/>
-          <w:color w:val="333333"/>
-          <w:sz w:val="20"/>
-          <w:szCs w:val="20"/>
-          <w:lang w:val="en"/>
-        </w:rPr>
-        <w:t xml:space="preserve">    -B</w:t>
-      </w:r>
-      <w:r>
-        <w:rPr>
-          <w:rStyle w:val="HTMLCode"/>
-          <w:rFonts w:ascii="Arial" w:hAnsi="Arial" w:cs="Arial"/>
-          <w:color w:val="333333"/>
-          <w:sz w:val="20"/>
-          <w:szCs w:val="20"/>
-          <w:lang w:val="en"/>
-        </w:rPr>
-        <w:t>edroom</w:t>
-      </w:r>
-      <w:r>
-        <w:rPr>
-          <w:rStyle w:val="HTMLCode"/>
-          <w:rFonts w:ascii="Arial" w:hAnsi="Arial" w:cs="Arial"/>
-          <w:color w:val="333333"/>
-          <w:sz w:val="20"/>
-          <w:szCs w:val="20"/>
-          <w:lang w:val="en"/>
-        </w:rPr>
-        <w:t xml:space="preserve">: </w:t>
-      </w:r>
-      <w:r>
-        <w:rPr>
-          <w:rStyle w:val="HTMLCode"/>
-          <w:rFonts w:ascii="Arial" w:hAnsi="Arial" w:cs="Arial"/>
-          <w:color w:val="333333"/>
-          <w:sz w:val="20"/>
-          <w:szCs w:val="20"/>
-          <w:lang w:val="en"/>
-        </w:rPr>
-        <w:t xml:space="preserve">1 </w:t>
-      </w:r>
-    </w:p>
-    <w:p>
-      <w:pPr>
-        <w:pStyle w:val="HTMLPreformatted"/>
-        <w:ind w:left="720"/>
-        <w:rPr>
-          <w:rStyle w:val="HTMLCode"/>
-          <w:rFonts w:ascii="Arial" w:hAnsi="Arial" w:cs="Arial"/>
-          <w:color w:val="333333"/>
-          <w:sz w:val="20"/>
-          <w:szCs w:val="20"/>
-          <w:lang w:val="en"/>
-        </w:rPr>
-      </w:pPr>
-      <w:r>
-        <w:rPr>
-          <w:rStyle w:val="HTMLCode"/>
-          <w:rFonts w:ascii="Arial" w:hAnsi="Arial" w:cs="Arial"/>
-          <w:color w:val="333333"/>
-          <w:sz w:val="20"/>
-          <w:szCs w:val="20"/>
-          <w:lang w:val="en"/>
-        </w:rPr>
-        <w:t xml:space="preserve">    -C</w:t>
-      </w:r>
-      <w:r>
-        <w:rPr>
-          <w:rStyle w:val="HTMLCode"/>
-          <w:rFonts w:ascii="Arial" w:hAnsi="Arial" w:cs="Arial"/>
-          <w:color w:val="333333"/>
-          <w:sz w:val="20"/>
-          <w:szCs w:val="20"/>
-          <w:lang w:val="en"/>
-        </w:rPr>
-        <w:t>at</w:t>
-      </w:r>
-      <w:r>
-        <w:rPr>
-          <w:rStyle w:val="HTMLCode"/>
-          <w:rFonts w:ascii="Arial" w:hAnsi="Arial" w:cs="Arial"/>
-          <w:color w:val="333333"/>
-          <w:sz w:val="20"/>
-          <w:szCs w:val="20"/>
-          <w:lang w:val="en"/>
-        </w:rPr>
-        <w:t xml:space="preserve">: </w:t>
-      </w:r>
-      <w:r>
-        <w:rPr>
-          <w:rStyle w:val="HTMLCode"/>
-          <w:rFonts w:ascii="Arial" w:hAnsi="Arial" w:cs="Arial"/>
-          <w:color w:val="333333"/>
-          <w:sz w:val="20"/>
-          <w:szCs w:val="20"/>
-          <w:lang w:val="en"/>
-        </w:rPr>
-        <w:t>cats are OK - purrr</w:t>
-      </w:r>
-    </w:p>
-    <w:p>
-      <w:pPr>
-        <w:pStyle w:val="HTMLPreformatted"/>
-        <w:ind w:left="720"/>
-        <w:rPr>
-          <w:rStyle w:val="HTMLCode"/>
-          <w:rFonts w:ascii="Arial" w:hAnsi="Arial" w:cs="Arial"/>
-          <w:color w:val="333333"/>
-          <w:sz w:val="20"/>
-          <w:szCs w:val="20"/>
-          <w:lang w:val="en"/>
-        </w:rPr>
-      </w:pPr>
-      <w:r>
-        <w:rPr>
-          <w:rStyle w:val="HTMLCode"/>
-          <w:rFonts w:ascii="Arial" w:hAnsi="Arial" w:cs="Arial"/>
-          <w:color w:val="333333"/>
-          <w:sz w:val="20"/>
-          <w:szCs w:val="20"/>
-          <w:lang w:val="en"/>
-        </w:rPr>
-        <w:t xml:space="preserve">    -Date</w:t>
-      </w:r>
-      <w:r>
-        <w:rPr>
-          <w:rStyle w:val="HTMLCode"/>
-          <w:rFonts w:ascii="Arial" w:hAnsi="Arial" w:cs="Arial"/>
-          <w:color w:val="333333"/>
-          <w:sz w:val="20"/>
-          <w:szCs w:val="20"/>
-          <w:lang w:val="en"/>
-        </w:rPr>
-        <w:t>_available</w:t>
-      </w:r>
-      <w:r>
-        <w:rPr>
-          <w:rStyle w:val="HTMLCode"/>
-          <w:rFonts w:ascii="Arial" w:hAnsi="Arial" w:cs="Arial"/>
-          <w:color w:val="333333"/>
-          <w:sz w:val="20"/>
-          <w:szCs w:val="20"/>
-          <w:lang w:val="en"/>
-        </w:rPr>
-        <w:t xml:space="preserve">: </w:t>
-      </w:r>
-      <w:r>
-        <w:rPr>
-          <w:rStyle w:val="HTMLCode"/>
-          <w:rFonts w:ascii="Arial" w:hAnsi="Arial" w:cs="Arial"/>
-          <w:color w:val="333333"/>
-          <w:sz w:val="20"/>
-          <w:szCs w:val="20"/>
-          <w:lang w:val="en"/>
-        </w:rPr>
-        <w:t>2015-04-15</w:t>
-      </w:r>
-    </w:p>
-    <w:p>
-      <w:pPr>
-        <w:pStyle w:val="HTMLPreformatted"/>
-        <w:ind w:left="720"/>
-        <w:rPr>
-          <w:rStyle w:val="HTMLCode"/>
-          <w:rFonts w:ascii="Arial" w:hAnsi="Arial" w:cs="Arial"/>
-          <w:color w:val="333333"/>
-          <w:sz w:val="20"/>
-          <w:szCs w:val="20"/>
-          <w:lang w:val="en"/>
-        </w:rPr>
-      </w:pPr>
-      <w:r>
-        <w:rPr>
-          <w:rStyle w:val="HTMLCode"/>
-          <w:rFonts w:ascii="Arial" w:hAnsi="Arial" w:cs="Arial"/>
-          <w:color w:val="333333"/>
-          <w:sz w:val="20"/>
-          <w:szCs w:val="20"/>
-          <w:lang w:val="en"/>
-        </w:rPr>
-        <w:t xml:space="preserve">    -D</w:t>
-      </w:r>
-      <w:r>
-        <w:rPr>
-          <w:rStyle w:val="HTMLCode"/>
-          <w:rFonts w:ascii="Arial" w:hAnsi="Arial" w:cs="Arial"/>
-          <w:color w:val="333333"/>
-          <w:sz w:val="20"/>
-          <w:szCs w:val="20"/>
-          <w:lang w:val="en"/>
-        </w:rPr>
-        <w:t>og</w:t>
-      </w:r>
-      <w:r>
-        <w:rPr>
-          <w:rStyle w:val="HTMLCode"/>
-          <w:rFonts w:ascii="Arial" w:hAnsi="Arial" w:cs="Arial"/>
-          <w:color w:val="333333"/>
-          <w:sz w:val="20"/>
-          <w:szCs w:val="20"/>
-          <w:lang w:val="en"/>
-        </w:rPr>
-        <w:t xml:space="preserve">: </w:t>
-      </w:r>
-      <w:r>
-        <w:rPr>
-          <w:rStyle w:val="HTMLCode"/>
-          <w:rFonts w:ascii="Arial" w:hAnsi="Arial" w:cs="Arial"/>
-          <w:color w:val="333333"/>
-          <w:sz w:val="20"/>
-          <w:szCs w:val="20"/>
-          <w:lang w:val="en"/>
-        </w:rPr>
-        <w:t>dogs are OK - wooof</w:t>
-      </w:r>
-    </w:p>
-    <w:p>
-      <w:pPr>
-        <w:pStyle w:val="HTMLPreformatted"/>
-        <w:ind w:left="720"/>
-        <w:rPr>
-          <w:rStyle w:val="HTMLCode"/>
-          <w:rFonts w:ascii="Arial" w:hAnsi="Arial" w:cs="Arial"/>
-          <w:color w:val="333333"/>
-          <w:sz w:val="20"/>
-          <w:szCs w:val="20"/>
-          <w:lang w:val="en"/>
-        </w:rPr>
-      </w:pPr>
-      <w:r>
-        <w:rPr>
-          <w:rStyle w:val="HTMLCode"/>
-          <w:rFonts w:ascii="Arial" w:hAnsi="Arial" w:cs="Arial"/>
-          <w:color w:val="333333"/>
-          <w:sz w:val="20"/>
-          <w:szCs w:val="20"/>
-          <w:lang w:val="en"/>
-        </w:rPr>
-        <w:t xml:space="preserve">    -H</w:t>
-      </w:r>
-      <w:r>
-        <w:rPr>
-          <w:rStyle w:val="HTMLCode"/>
-          <w:rFonts w:ascii="Arial" w:hAnsi="Arial" w:cs="Arial"/>
-          <w:color w:val="333333"/>
-          <w:sz w:val="20"/>
-          <w:szCs w:val="20"/>
-          <w:lang w:val="en"/>
-        </w:rPr>
-        <w:t>ousing_type</w:t>
-      </w:r>
-      <w:r>
-        <w:rPr>
-          <w:rStyle w:val="HTMLCode"/>
-          <w:rFonts w:ascii="Arial" w:hAnsi="Arial" w:cs="Arial"/>
-          <w:color w:val="333333"/>
-          <w:sz w:val="20"/>
-          <w:szCs w:val="20"/>
-          <w:lang w:val="en"/>
-        </w:rPr>
-        <w:t xml:space="preserve">: </w:t>
-      </w:r>
-      <w:r>
-        <w:rPr>
-          <w:rStyle w:val="HTMLCode"/>
-          <w:rFonts w:ascii="Arial" w:hAnsi="Arial" w:cs="Arial"/>
-          <w:color w:val="333333"/>
-          <w:sz w:val="20"/>
-          <w:szCs w:val="20"/>
-          <w:lang w:val="en"/>
-        </w:rPr>
-        <w:t>apartment</w:t>
-      </w:r>
-    </w:p>
-    <w:p>
-      <w:pPr>
-        <w:pStyle w:val="HTMLPreformatted"/>
-        <w:ind w:left="720"/>
-        <w:rPr>
-          <w:rStyle w:val="HTMLCode"/>
-          <w:rFonts w:ascii="Arial" w:hAnsi="Arial" w:cs="Arial"/>
-          <w:color w:val="333333"/>
-          <w:sz w:val="20"/>
-          <w:szCs w:val="20"/>
-          <w:lang w:val="en"/>
-        </w:rPr>
-      </w:pPr>
-      <w:r>
-        <w:rPr>
-          <w:rStyle w:val="HTMLCode"/>
-          <w:rFonts w:ascii="Arial" w:hAnsi="Arial" w:cs="Arial"/>
-          <w:color w:val="333333"/>
-          <w:sz w:val="20"/>
-          <w:szCs w:val="20"/>
-          <w:lang w:val="en"/>
-        </w:rPr>
-        <w:t xml:space="preserve">    -L</w:t>
-      </w:r>
-      <w:r>
-        <w:rPr>
-          <w:rStyle w:val="HTMLCode"/>
-          <w:rFonts w:ascii="Arial" w:hAnsi="Arial" w:cs="Arial"/>
-          <w:color w:val="333333"/>
-          <w:sz w:val="20"/>
-          <w:szCs w:val="20"/>
-          <w:lang w:val="en"/>
-        </w:rPr>
-        <w:t>aundry</w:t>
-      </w:r>
-      <w:r>
-        <w:rPr>
-          <w:rStyle w:val="HTMLCode"/>
-          <w:rFonts w:ascii="Arial" w:hAnsi="Arial" w:cs="Arial"/>
-          <w:color w:val="333333"/>
-          <w:sz w:val="20"/>
-          <w:szCs w:val="20"/>
-          <w:lang w:val="en"/>
-        </w:rPr>
-        <w:t xml:space="preserve">: </w:t>
-      </w:r>
-      <w:r>
-        <w:rPr>
-          <w:rStyle w:val="HTMLCode"/>
-          <w:rFonts w:ascii="Arial" w:hAnsi="Arial" w:cs="Arial"/>
-          <w:color w:val="333333"/>
-          <w:sz w:val="20"/>
-          <w:szCs w:val="20"/>
-          <w:lang w:val="en"/>
-        </w:rPr>
-        <w:t>w/d in unit</w:t>
-      </w:r>
-    </w:p>
-    <w:p>
-      <w:pPr>
-        <w:pStyle w:val="HTMLPreformatted"/>
-        <w:ind w:left="720"/>
-        <w:rPr>
-          <w:rStyle w:val="HTMLCode"/>
-          <w:rFonts w:ascii="Arial" w:hAnsi="Arial" w:cs="Arial"/>
-          <w:color w:val="333333"/>
-          <w:sz w:val="20"/>
-          <w:szCs w:val="20"/>
-          <w:lang w:val="en"/>
-        </w:rPr>
-      </w:pPr>
-      <w:r>
-        <w:rPr>
-          <w:rStyle w:val="HTMLCode"/>
-          <w:rFonts w:ascii="Arial" w:hAnsi="Arial" w:cs="Arial"/>
-          <w:color w:val="333333"/>
-          <w:sz w:val="20"/>
-          <w:szCs w:val="20"/>
-          <w:lang w:val="en"/>
-        </w:rPr>
-        <w:t xml:space="preserve">    -P</w:t>
-      </w:r>
-      <w:r>
-        <w:rPr>
-          <w:rStyle w:val="HTMLCode"/>
-          <w:rFonts w:ascii="Arial" w:hAnsi="Arial" w:cs="Arial"/>
-          <w:color w:val="333333"/>
-          <w:sz w:val="20"/>
-          <w:szCs w:val="20"/>
-          <w:lang w:val="en"/>
-        </w:rPr>
-        <w:t>arking</w:t>
-      </w:r>
-      <w:r>
-        <w:rPr>
-          <w:rStyle w:val="HTMLCode"/>
-          <w:rFonts w:ascii="Arial" w:hAnsi="Arial" w:cs="Arial"/>
-          <w:color w:val="333333"/>
-          <w:sz w:val="20"/>
-          <w:szCs w:val="20"/>
-          <w:lang w:val="en"/>
-        </w:rPr>
-        <w:t xml:space="preserve">: </w:t>
-      </w:r>
-      <w:r>
-        <w:rPr>
-          <w:rStyle w:val="HTMLCode"/>
-          <w:rFonts w:ascii="Arial" w:hAnsi="Arial" w:cs="Arial"/>
-          <w:color w:val="333333"/>
-          <w:sz w:val="20"/>
-          <w:szCs w:val="20"/>
-          <w:lang w:val="en"/>
-        </w:rPr>
-        <w:t>attached garage</w:t>
-      </w:r>
-    </w:p>
-    <w:p>
-      <w:pPr>
-        <w:pStyle w:val="HTMLPreformatted"/>
-        <w:ind w:left="720"/>
-        <w:rPr>
-          <w:rStyle w:val="HTMLCode"/>
-          <w:rFonts w:ascii="Arial" w:hAnsi="Arial" w:cs="Arial"/>
-          <w:color w:val="333333"/>
-          <w:sz w:val="20"/>
-          <w:szCs w:val="20"/>
-          <w:lang w:val="en"/>
-        </w:rPr>
-      </w:pPr>
-      <w:r>
-        <w:rPr>
-          <w:rStyle w:val="HTMLCode"/>
-          <w:rFonts w:ascii="Arial" w:hAnsi="Arial" w:cs="Arial"/>
-          <w:color w:val="333333"/>
-          <w:sz w:val="20"/>
-          <w:szCs w:val="20"/>
-          <w:lang w:val="en"/>
-        </w:rPr>
-        <w:t xml:space="preserve">    -S</w:t>
-      </w:r>
-      <w:r>
-        <w:rPr>
-          <w:rStyle w:val="HTMLCode"/>
-          <w:rFonts w:ascii="Arial" w:hAnsi="Arial" w:cs="Arial"/>
-          <w:color w:val="333333"/>
-          <w:sz w:val="20"/>
-          <w:szCs w:val="20"/>
-          <w:lang w:val="en"/>
-        </w:rPr>
-        <w:t>moking</w:t>
-      </w:r>
-      <w:r>
-        <w:rPr>
-          <w:rStyle w:val="HTMLCode"/>
-          <w:rFonts w:ascii="Arial" w:hAnsi="Arial" w:cs="Arial"/>
-          <w:color w:val="333333"/>
-          <w:sz w:val="20"/>
-          <w:szCs w:val="20"/>
-          <w:lang w:val="en"/>
-        </w:rPr>
-        <w:t xml:space="preserve">: </w:t>
-      </w:r>
-      <w:r>
-        <w:rPr>
-          <w:rStyle w:val="HTMLCode"/>
-          <w:rFonts w:ascii="Arial" w:hAnsi="Arial" w:cs="Arial"/>
-          <w:color w:val="333333"/>
-          <w:sz w:val="20"/>
-          <w:szCs w:val="20"/>
-          <w:lang w:val="en"/>
-        </w:rPr>
-        <w:t>no smoking</w:t>
-      </w:r>
-    </w:p>
-    <w:p>
-      <w:pPr>
-        <w:pStyle w:val="HTMLPreformatted"/>
-        <w:ind w:left="720"/>
-        <w:rPr>
-          <w:rStyle w:val="HTMLCode"/>
-          <w:rFonts w:ascii="Arial" w:hAnsi="Arial" w:cs="Arial"/>
-          <w:color w:val="333333"/>
-          <w:sz w:val="20"/>
-          <w:szCs w:val="20"/>
-          <w:lang w:val="en"/>
-        </w:rPr>
-      </w:pPr>
-      <w:r>
-        <w:rPr>
-          <w:rStyle w:val="HTMLCode"/>
-          <w:rFonts w:ascii="Arial" w:hAnsi="Arial" w:cs="Arial"/>
-          <w:color w:val="333333"/>
-          <w:sz w:val="20"/>
-          <w:szCs w:val="20"/>
-          <w:lang w:val="en"/>
-        </w:rPr>
-        <w:t xml:space="preserve">    -Square_footage: 763ft2</w:t>
+        <w:t>itle</w:t>
       </w:r>
     </w:p>
     <w:p>
@@ -1956,8 +1478,7 @@
           <w:szCs w:val="20"/>
           <w:lang w:val="en"/>
         </w:rPr>
-        <w:lastRenderedPageBreak/>
-        <w:t>Location Data</w:t>
+        <w:t>Housing Attributes:</w:t>
       </w:r>
     </w:p>
     <w:p>
@@ -1982,7 +1503,238 @@
           <w:szCs w:val="20"/>
           <w:lang w:val="en"/>
         </w:rPr>
-        <w:t xml:space="preserve">    {'address': u'123 Random Street',</w:t>
+        <w:tab/>
+      </w:r>
+      <w:r>
+        <w:rPr>
+          <w:rStyle w:val="HTMLCode"/>
+          <w:rFonts w:ascii="Arial" w:hAnsi="Arial" w:cs="Arial"/>
+          <w:color w:val="333333"/>
+          <w:sz w:val="20"/>
+          <w:szCs w:val="20"/>
+          <w:lang w:val="en"/>
+        </w:rPr>
+        <w:t>-</w:t>
+      </w:r>
+      <w:r>
+        <w:rPr>
+          <w:rStyle w:val="HTMLCode"/>
+          <w:rFonts w:ascii="Arial" w:hAnsi="Arial" w:cs="Arial"/>
+          <w:color w:val="333333"/>
+          <w:sz w:val="20"/>
+          <w:szCs w:val="20"/>
+          <w:lang w:val="en"/>
+        </w:rPr>
+        <w:t>D</w:t>
+      </w:r>
+      <w:r>
+        <w:rPr>
+          <w:rStyle w:val="HTMLCode"/>
+          <w:rFonts w:ascii="Arial" w:hAnsi="Arial" w:cs="Arial"/>
+          <w:color w:val="333333"/>
+          <w:sz w:val="20"/>
+          <w:szCs w:val="20"/>
+          <w:lang w:val="en"/>
+        </w:rPr>
+        <w:t>ate</w:t>
+      </w:r>
+      <w:r>
+        <w:rPr>
+          <w:rStyle w:val="HTMLCode"/>
+          <w:rFonts w:ascii="Arial" w:hAnsi="Arial" w:cs="Arial"/>
+          <w:color w:val="333333"/>
+          <w:sz w:val="20"/>
+          <w:szCs w:val="20"/>
+          <w:lang w:val="en"/>
+        </w:rPr>
+        <w:t xml:space="preserve"> </w:t>
+      </w:r>
+      <w:r>
+        <w:rPr>
+          <w:rStyle w:val="HTMLCode"/>
+          <w:rFonts w:ascii="Arial" w:hAnsi="Arial" w:cs="Arial"/>
+          <w:color w:val="333333"/>
+          <w:sz w:val="20"/>
+          <w:szCs w:val="20"/>
+          <w:lang w:val="en"/>
+        </w:rPr>
+        <w:t>available</w:t>
+      </w:r>
+      <w:r>
+        <w:rPr>
+          <w:rStyle w:val="HTMLCode"/>
+          <w:rFonts w:ascii="Arial" w:hAnsi="Arial" w:cs="Arial"/>
+          <w:color w:val="333333"/>
+          <w:sz w:val="20"/>
+          <w:szCs w:val="20"/>
+          <w:lang w:val="en"/>
+        </w:rPr>
+        <w:t>,</w:t>
+      </w:r>
+      <w:r>
+        <w:rPr>
+          <w:rStyle w:val="HTMLCode"/>
+          <w:rFonts w:ascii="Arial" w:hAnsi="Arial" w:cs="Arial"/>
+          <w:color w:val="333333"/>
+          <w:sz w:val="20"/>
+          <w:szCs w:val="20"/>
+          <w:lang w:val="en"/>
+        </w:rPr>
+        <w:t xml:space="preserve"> </w:t>
+      </w:r>
+      <w:r>
+        <w:rPr>
+          <w:rStyle w:val="HTMLCode"/>
+          <w:rFonts w:ascii="Arial" w:hAnsi="Arial" w:cs="Arial"/>
+          <w:color w:val="333333"/>
+          <w:sz w:val="20"/>
+          <w:szCs w:val="20"/>
+          <w:lang w:val="en"/>
+        </w:rPr>
+        <w:t xml:space="preserve">housing </w:t>
+      </w:r>
+      <w:r>
+        <w:rPr>
+          <w:rStyle w:val="HTMLCode"/>
+          <w:rFonts w:ascii="Arial" w:hAnsi="Arial" w:cs="Arial"/>
+          <w:color w:val="333333"/>
+          <w:sz w:val="20"/>
+          <w:szCs w:val="20"/>
+          <w:lang w:val="en"/>
+        </w:rPr>
+        <w:t>type</w:t>
+      </w:r>
+      <w:r>
+        <w:rPr>
+          <w:rStyle w:val="HTMLCode"/>
+          <w:rFonts w:ascii="Arial" w:hAnsi="Arial" w:cs="Arial"/>
+          <w:color w:val="333333"/>
+          <w:sz w:val="20"/>
+          <w:szCs w:val="20"/>
+          <w:lang w:val="en"/>
+        </w:rPr>
+        <w:t xml:space="preserve">, </w:t>
+      </w:r>
+      <w:r>
+        <w:rPr>
+          <w:rStyle w:val="HTMLCode"/>
+          <w:rFonts w:ascii="Arial" w:hAnsi="Arial" w:cs="Arial"/>
+          <w:color w:val="333333"/>
+          <w:sz w:val="20"/>
+          <w:szCs w:val="20"/>
+          <w:lang w:val="en"/>
+        </w:rPr>
+        <w:t>if c</w:t>
+      </w:r>
+      <w:r>
+        <w:rPr>
+          <w:rStyle w:val="HTMLCode"/>
+          <w:rFonts w:ascii="Arial" w:hAnsi="Arial" w:cs="Arial"/>
+          <w:color w:val="333333"/>
+          <w:sz w:val="20"/>
+          <w:szCs w:val="20"/>
+          <w:lang w:val="en"/>
+        </w:rPr>
+        <w:t>at</w:t>
+      </w:r>
+      <w:r>
+        <w:rPr>
+          <w:rStyle w:val="HTMLCode"/>
+          <w:rFonts w:ascii="Arial" w:hAnsi="Arial" w:cs="Arial"/>
+          <w:color w:val="333333"/>
+          <w:sz w:val="20"/>
+          <w:szCs w:val="20"/>
+          <w:lang w:val="en"/>
+        </w:rPr>
+        <w:t>s and dogs are allowed</w:t>
+      </w:r>
+      <w:r>
+        <w:rPr>
+          <w:rStyle w:val="HTMLCode"/>
+          <w:rFonts w:ascii="Arial" w:hAnsi="Arial" w:cs="Arial"/>
+          <w:color w:val="333333"/>
+          <w:sz w:val="20"/>
+          <w:szCs w:val="20"/>
+          <w:lang w:val="en"/>
+        </w:rPr>
+        <w:t xml:space="preserve">, </w:t>
+      </w:r>
+      <w:r>
+        <w:rPr>
+          <w:rStyle w:val="HTMLCode"/>
+          <w:rFonts w:ascii="Arial" w:hAnsi="Arial" w:cs="Arial"/>
+          <w:color w:val="333333"/>
+          <w:sz w:val="20"/>
+          <w:szCs w:val="20"/>
+          <w:lang w:val="en"/>
+        </w:rPr>
+        <w:t>l</w:t>
+      </w:r>
+      <w:r>
+        <w:rPr>
+          <w:rStyle w:val="HTMLCode"/>
+          <w:rFonts w:ascii="Arial" w:hAnsi="Arial" w:cs="Arial"/>
+          <w:color w:val="333333"/>
+          <w:sz w:val="20"/>
+          <w:szCs w:val="20"/>
+          <w:lang w:val="en"/>
+        </w:rPr>
+        <w:t>aundry</w:t>
+      </w:r>
+      <w:r>
+        <w:rPr>
+          <w:rStyle w:val="HTMLCode"/>
+          <w:rFonts w:ascii="Arial" w:hAnsi="Arial" w:cs="Arial"/>
+          <w:color w:val="333333"/>
+          <w:sz w:val="20"/>
+          <w:szCs w:val="20"/>
+          <w:lang w:val="en"/>
+        </w:rPr>
+        <w:t>, p</w:t>
+      </w:r>
+      <w:r>
+        <w:rPr>
+          <w:rStyle w:val="HTMLCode"/>
+          <w:rFonts w:ascii="Arial" w:hAnsi="Arial" w:cs="Arial"/>
+          <w:color w:val="333333"/>
+          <w:sz w:val="20"/>
+          <w:szCs w:val="20"/>
+          <w:lang w:val="en"/>
+        </w:rPr>
+        <w:t>arking</w:t>
+      </w:r>
+      <w:r>
+        <w:rPr>
+          <w:rStyle w:val="HTMLCode"/>
+          <w:rFonts w:ascii="Arial" w:hAnsi="Arial" w:cs="Arial"/>
+          <w:color w:val="333333"/>
+          <w:sz w:val="20"/>
+          <w:szCs w:val="20"/>
+          <w:lang w:val="en"/>
+        </w:rPr>
+        <w:t xml:space="preserve">, </w:t>
+      </w:r>
+      <w:r>
+        <w:rPr>
+          <w:rStyle w:val="HTMLCode"/>
+          <w:rFonts w:ascii="Arial" w:hAnsi="Arial" w:cs="Arial"/>
+          <w:color w:val="333333"/>
+          <w:sz w:val="20"/>
+          <w:szCs w:val="20"/>
+          <w:lang w:val="en"/>
+        </w:rPr>
+        <w:t xml:space="preserve">number of </w:t>
+      </w:r>
+      <w:r>
+        <w:rPr>
+          <w:rStyle w:val="HTMLCode"/>
+          <w:rFonts w:ascii="Arial" w:hAnsi="Arial" w:cs="Arial"/>
+          <w:color w:val="333333"/>
+          <w:sz w:val="20"/>
+          <w:szCs w:val="20"/>
+          <w:lang w:val="en"/>
+        </w:rPr>
+        <w:t xml:space="preserve">  </w:t>
       </w:r>
     </w:p>
     <w:p>
@@ -2007,13 +1759,9 @@
           <w:szCs w:val="20"/>
           <w:lang w:val="en"/>
         </w:rPr>
-        <w:t xml:space="preserve">     'city': u'Arlington',</w:t>
-      </w:r>
-    </w:p>
-    <w:p>
-      <w:pPr>
-        <w:pStyle w:val="HTMLPreformatted"/>
-        <w:ind w:left="720"/>
+        <w:t xml:space="preserve">    </w:t>
+      </w:r>
+      <w:r>
         <w:rPr>
           <w:rStyle w:val="HTMLCode"/>
           <w:rFonts w:ascii="Arial" w:hAnsi="Arial" w:cs="Arial"/>
@@ -2022,7 +1770,8 @@
           <w:szCs w:val="20"/>
           <w:lang w:val="en"/>
         </w:rPr>
-      </w:pPr>
+        <w:t xml:space="preserve"> </w:t>
+      </w:r>
       <w:r>
         <w:rPr>
           <w:rStyle w:val="HTMLCode"/>
@@ -2032,13 +1781,9 @@
           <w:szCs w:val="20"/>
           <w:lang w:val="en"/>
         </w:rPr>
-        <w:t xml:space="preserve">     'country': u'US',</w:t>
-      </w:r>
-    </w:p>
-    <w:p>
-      <w:pPr>
-        <w:pStyle w:val="HTMLPreformatted"/>
-        <w:ind w:left="720"/>
+        <w:t>b</w:t>
+      </w:r>
+      <w:r>
         <w:rPr>
           <w:rStyle w:val="HTMLCode"/>
           <w:rFonts w:ascii="Arial" w:hAnsi="Arial" w:cs="Arial"/>
@@ -2047,7 +1792,8 @@
           <w:szCs w:val="20"/>
           <w:lang w:val="en"/>
         </w:rPr>
-      </w:pPr>
+        <w:t>athroom</w:t>
+      </w:r>
       <w:r>
         <w:rPr>
           <w:rStyle w:val="HTMLCode"/>
@@ -2057,13 +1803,9 @@
           <w:szCs w:val="20"/>
           <w:lang w:val="en"/>
         </w:rPr>
-        <w:t xml:space="preserve">     'latitude': u'11.111111',</w:t>
-      </w:r>
-    </w:p>
-    <w:p>
-      <w:pPr>
-        <w:pStyle w:val="HTMLPreformatted"/>
-        <w:ind w:left="720"/>
+        <w:t xml:space="preserve">s, </w:t>
+      </w:r>
+      <w:r>
         <w:rPr>
           <w:rStyle w:val="HTMLCode"/>
           <w:rFonts w:ascii="Arial" w:hAnsi="Arial" w:cs="Arial"/>
@@ -2072,7 +1814,8 @@
           <w:szCs w:val="20"/>
           <w:lang w:val="en"/>
         </w:rPr>
-      </w:pPr>
+        <w:t xml:space="preserve">number of </w:t>
+      </w:r>
       <w:r>
         <w:rPr>
           <w:rStyle w:val="HTMLCode"/>
@@ -2082,13 +1825,9 @@
           <w:szCs w:val="20"/>
           <w:lang w:val="en"/>
         </w:rPr>
-        <w:t xml:space="preserve">     'location_data_accuracy': u'10',</w:t>
-      </w:r>
-    </w:p>
-    <w:p>
-      <w:pPr>
-        <w:pStyle w:val="HTMLPreformatted"/>
-        <w:ind w:left="720"/>
+        <w:t>b</w:t>
+      </w:r>
+      <w:r>
         <w:rPr>
           <w:rStyle w:val="HTMLCode"/>
           <w:rFonts w:ascii="Arial" w:hAnsi="Arial" w:cs="Arial"/>
@@ -2097,7 +1836,8 @@
           <w:szCs w:val="20"/>
           <w:lang w:val="en"/>
         </w:rPr>
-      </w:pPr>
+        <w:t>edroom</w:t>
+      </w:r>
       <w:r>
         <w:rPr>
           <w:rStyle w:val="HTMLCode"/>
@@ -2107,13 +1847,9 @@
           <w:szCs w:val="20"/>
           <w:lang w:val="en"/>
         </w:rPr>
-        <w:t xml:space="preserve">     'longitude': u'-22.222222',</w:t>
-      </w:r>
-    </w:p>
-    <w:p>
-      <w:pPr>
-        <w:pStyle w:val="HTMLPreformatted"/>
-        <w:ind w:left="720"/>
+        <w:t>s,</w:t>
+      </w:r>
+      <w:r>
         <w:rPr>
           <w:rStyle w:val="HTMLCode"/>
           <w:rFonts w:ascii="Arial" w:hAnsi="Arial" w:cs="Arial"/>
@@ -2122,7 +1858,8 @@
           <w:szCs w:val="20"/>
           <w:lang w:val="en"/>
         </w:rPr>
-      </w:pPr>
+        <w:t xml:space="preserve"> </w:t>
+      </w:r>
       <w:r>
         <w:rPr>
           <w:rStyle w:val="HTMLCode"/>
@@ -2132,7 +1869,106 @@
           <w:szCs w:val="20"/>
           <w:lang w:val="en"/>
         </w:rPr>
-        <w:t xml:space="preserve">     'state': u'VA'}</w:t>
+        <w:t>r</w:t>
+      </w:r>
+      <w:r>
+        <w:rPr>
+          <w:rStyle w:val="HTMLCode"/>
+          <w:rFonts w:ascii="Arial" w:hAnsi="Arial" w:cs="Arial"/>
+          <w:color w:val="333333"/>
+          <w:sz w:val="20"/>
+          <w:szCs w:val="20"/>
+          <w:lang w:val="en"/>
+        </w:rPr>
+        <w:t>ental a</w:t>
+      </w:r>
+      <w:r>
+        <w:rPr>
+          <w:rStyle w:val="HTMLCode"/>
+          <w:rFonts w:ascii="Arial" w:hAnsi="Arial" w:cs="Arial"/>
+          <w:color w:val="333333"/>
+          <w:sz w:val="20"/>
+          <w:szCs w:val="20"/>
+          <w:lang w:val="en"/>
+        </w:rPr>
+        <w:t>vailability</w:t>
+      </w:r>
+      <w:r>
+        <w:rPr>
+          <w:rStyle w:val="HTMLCode"/>
+          <w:rFonts w:ascii="Arial" w:hAnsi="Arial" w:cs="Arial"/>
+          <w:color w:val="333333"/>
+          <w:sz w:val="20"/>
+          <w:szCs w:val="20"/>
+          <w:lang w:val="en"/>
+        </w:rPr>
+        <w:t xml:space="preserve">, </w:t>
+      </w:r>
+      <w:r>
+        <w:rPr>
+          <w:rStyle w:val="HTMLCode"/>
+          <w:rFonts w:ascii="Arial" w:hAnsi="Arial" w:cs="Arial"/>
+          <w:color w:val="333333"/>
+          <w:sz w:val="20"/>
+          <w:szCs w:val="20"/>
+          <w:lang w:val="en"/>
+        </w:rPr>
+        <w:t>s</w:t>
+      </w:r>
+      <w:r>
+        <w:rPr>
+          <w:rStyle w:val="HTMLCode"/>
+          <w:rFonts w:ascii="Arial" w:hAnsi="Arial" w:cs="Arial"/>
+          <w:color w:val="333333"/>
+          <w:sz w:val="20"/>
+          <w:szCs w:val="20"/>
+          <w:lang w:val="en"/>
+        </w:rPr>
+        <w:t>moking</w:t>
+      </w:r>
+      <w:r>
+        <w:rPr>
+          <w:rStyle w:val="HTMLCode"/>
+          <w:rFonts w:ascii="Arial" w:hAnsi="Arial" w:cs="Arial"/>
+          <w:color w:val="333333"/>
+          <w:sz w:val="20"/>
+          <w:szCs w:val="20"/>
+          <w:lang w:val="en"/>
+        </w:rPr>
+        <w:t>,</w:t>
+      </w:r>
+      <w:r>
+        <w:rPr>
+          <w:rStyle w:val="HTMLCode"/>
+          <w:rFonts w:ascii="Arial" w:hAnsi="Arial" w:cs="Arial"/>
+          <w:color w:val="333333"/>
+          <w:sz w:val="20"/>
+          <w:szCs w:val="20"/>
+          <w:lang w:val="en"/>
+        </w:rPr>
+        <w:t xml:space="preserve"> </w:t>
+      </w:r>
+      <w:r>
+        <w:rPr>
+          <w:rStyle w:val="HTMLCode"/>
+          <w:rFonts w:ascii="Arial" w:hAnsi="Arial" w:cs="Arial"/>
+          <w:color w:val="333333"/>
+          <w:sz w:val="20"/>
+          <w:szCs w:val="20"/>
+          <w:lang w:val="en"/>
+        </w:rPr>
+        <w:t xml:space="preserve">square </w:t>
+      </w:r>
+      <w:r>
+        <w:rPr>
+          <w:rStyle w:val="HTMLCode"/>
+          <w:rFonts w:ascii="Arial" w:hAnsi="Arial" w:cs="Arial"/>
+          <w:color w:val="333333"/>
+          <w:sz w:val="20"/>
+          <w:szCs w:val="20"/>
+          <w:lang w:val="en"/>
+        </w:rPr>
+        <w:t xml:space="preserve">footage: </w:t>
       </w:r>
     </w:p>
     <w:p>
@@ -2156,7 +1992,7 @@
           <w:szCs w:val="20"/>
           <w:lang w:val="en"/>
         </w:rPr>
-        <w:t>Image data</w:t>
+        <w:t>Location Data</w:t>
       </w:r>
     </w:p>
     <w:p>
@@ -2181,7 +2017,86 @@
           <w:szCs w:val="20"/>
           <w:lang w:val="en"/>
         </w:rPr>
-        <w:t xml:space="preserve">    -number of images</w:t>
+        <w:t xml:space="preserve">     -</w:t>
+      </w:r>
+      <w:r>
+        <w:rPr>
+          <w:rStyle w:val="HTMLCode"/>
+          <w:rFonts w:ascii="Arial" w:hAnsi="Arial" w:cs="Arial"/>
+          <w:color w:val="333333"/>
+          <w:sz w:val="20"/>
+          <w:szCs w:val="20"/>
+          <w:lang w:val="en"/>
+        </w:rPr>
+        <w:t xml:space="preserve">City, country, </w:t>
+      </w:r>
+      <w:r>
+        <w:rPr>
+          <w:rStyle w:val="HTMLCode"/>
+          <w:rFonts w:ascii="Arial" w:hAnsi="Arial" w:cs="Arial"/>
+          <w:color w:val="333333"/>
+          <w:sz w:val="20"/>
+          <w:szCs w:val="20"/>
+          <w:lang w:val="en"/>
+        </w:rPr>
+        <w:t>latitude</w:t>
+      </w:r>
+      <w:r>
+        <w:rPr>
+          <w:rStyle w:val="HTMLCode"/>
+          <w:rFonts w:ascii="Arial" w:hAnsi="Arial" w:cs="Arial"/>
+          <w:color w:val="333333"/>
+          <w:sz w:val="20"/>
+          <w:szCs w:val="20"/>
+          <w:lang w:val="en"/>
+        </w:rPr>
+        <w:t xml:space="preserve">, location data accuracy, </w:t>
+      </w:r>
+      <w:r>
+        <w:rPr>
+          <w:rStyle w:val="HTMLCode"/>
+          <w:rFonts w:ascii="Arial" w:hAnsi="Arial" w:cs="Arial"/>
+          <w:color w:val="333333"/>
+          <w:sz w:val="20"/>
+          <w:szCs w:val="20"/>
+          <w:lang w:val="en"/>
+        </w:rPr>
+        <w:t>longitude</w:t>
+      </w:r>
+      <w:r>
+        <w:rPr>
+          <w:rStyle w:val="HTMLCode"/>
+          <w:rFonts w:ascii="Arial" w:hAnsi="Arial" w:cs="Arial"/>
+          <w:color w:val="333333"/>
+          <w:sz w:val="20"/>
+          <w:szCs w:val="20"/>
+          <w:lang w:val="en"/>
+        </w:rPr>
+        <w:t>, state</w:t>
+      </w:r>
+    </w:p>
+    <w:p>
+      <w:pPr>
+        <w:pStyle w:val="Heading4"/>
+        <w:spacing w:before="0" w:line="240" w:lineRule="auto"/>
+        <w:ind w:left="720"/>
+        <w:rPr>
+          <w:rFonts w:ascii="Arial" w:hAnsi="Arial" w:cs="Arial"/>
+          <w:color w:val="333333"/>
+          <w:sz w:val="20"/>
+          <w:szCs w:val="20"/>
+          <w:lang w:val="en"/>
+        </w:rPr>
+      </w:pPr>
+      <w:r>
+        <w:rPr>
+          <w:rFonts w:ascii="Arial" w:hAnsi="Arial" w:cs="Arial"/>
+          <w:color w:val="333333"/>
+          <w:sz w:val="20"/>
+          <w:szCs w:val="20"/>
+          <w:lang w:val="en"/>
+        </w:rPr>
+        <w:t>Image data</w:t>
       </w:r>
     </w:p>
     <w:p>
@@ -2206,7 +2121,163 @@
           <w:szCs w:val="20"/>
           <w:lang w:val="en"/>
         </w:rPr>
-        <w:t xml:space="preserve">    -size of each image (e.g. 600X450.jpg)</w:t>
+        <w:t xml:space="preserve">    -</w:t>
+      </w:r>
+      <w:r>
+        <w:rPr>
+          <w:rStyle w:val="HTMLCode"/>
+          <w:rFonts w:ascii="Arial" w:hAnsi="Arial" w:cs="Arial"/>
+          <w:color w:val="333333"/>
+          <w:sz w:val="20"/>
+          <w:szCs w:val="20"/>
+          <w:lang w:val="en"/>
+        </w:rPr>
+        <w:t>A</w:t>
+      </w:r>
+      <w:r>
+        <w:rPr>
+          <w:rStyle w:val="HTMLCode"/>
+          <w:rFonts w:ascii="Arial" w:hAnsi="Arial" w:cs="Arial"/>
+          <w:color w:val="333333"/>
+          <w:sz w:val="20"/>
+          <w:szCs w:val="20"/>
+          <w:lang w:val="en"/>
+        </w:rPr>
+        <w:t xml:space="preserve">verage </w:t>
+      </w:r>
+      <w:r>
+        <w:rPr>
+          <w:rStyle w:val="HTMLCode"/>
+          <w:rFonts w:ascii="Arial" w:hAnsi="Arial" w:cs="Arial"/>
+          <w:color w:val="333333"/>
+          <w:sz w:val="20"/>
+          <w:szCs w:val="20"/>
+          <w:lang w:val="en"/>
+        </w:rPr>
+        <w:t xml:space="preserve">image </w:t>
+      </w:r>
+      <w:r>
+        <w:rPr>
+          <w:rStyle w:val="HTMLCode"/>
+          <w:rFonts w:ascii="Arial" w:hAnsi="Arial" w:cs="Arial"/>
+          <w:color w:val="333333"/>
+          <w:sz w:val="20"/>
+          <w:szCs w:val="20"/>
+          <w:lang w:val="en"/>
+        </w:rPr>
+        <w:t>dimensions</w:t>
+      </w:r>
+      <w:r>
+        <w:rPr>
+          <w:rStyle w:val="HTMLCode"/>
+          <w:rFonts w:ascii="Arial" w:hAnsi="Arial" w:cs="Arial"/>
+          <w:color w:val="333333"/>
+          <w:sz w:val="20"/>
+          <w:szCs w:val="20"/>
+          <w:lang w:val="en"/>
+        </w:rPr>
+        <w:t>, n</w:t>
+      </w:r>
+      <w:r>
+        <w:rPr>
+          <w:rStyle w:val="HTMLCode"/>
+          <w:rFonts w:ascii="Arial" w:hAnsi="Arial" w:cs="Arial"/>
+          <w:color w:val="333333"/>
+          <w:sz w:val="20"/>
+          <w:szCs w:val="20"/>
+          <w:lang w:val="en"/>
+        </w:rPr>
+        <w:t>umber of images</w:t>
+      </w:r>
+      <w:r>
+        <w:rPr>
+          <w:rStyle w:val="HTMLCode"/>
+          <w:rFonts w:ascii="Arial" w:hAnsi="Arial" w:cs="Arial"/>
+          <w:color w:val="333333"/>
+          <w:sz w:val="20"/>
+          <w:szCs w:val="20"/>
+          <w:lang w:val="en"/>
+        </w:rPr>
+        <w:t xml:space="preserve"> </w:t>
+      </w:r>
+    </w:p>
+    <w:p>
+      <w:pPr>
+        <w:spacing w:after="0" w:line="240" w:lineRule="auto"/>
+        <w:rPr>
+          <w:rFonts w:ascii="Arial" w:eastAsia="Times New Roman" w:hAnsi="Arial" w:cs="Arial"/>
+          <w:color w:val="333333"/>
+          <w:sz w:val="20"/>
+          <w:szCs w:val="20"/>
+          <w:lang w:val="en"/>
+        </w:rPr>
+      </w:pPr>
+      <w:r>
+        <w:rPr>
+          <w:rFonts w:ascii="Arial" w:eastAsia="Times New Roman" w:hAnsi="Arial" w:cs="Arial"/>
+          <w:b/>
+          <w:color w:val="333333"/>
+          <w:sz w:val="20"/>
+          <w:szCs w:val="20"/>
+          <w:lang w:val="en"/>
+        </w:rPr>
+        <w:br/>
+      </w:r>
+      <w:r>
+        <w:rPr>
+          <w:rFonts w:ascii="Arial" w:eastAsia="Times New Roman" w:hAnsi="Arial" w:cs="Arial"/>
+          <w:color w:val="333333"/>
+          <w:sz w:val="20"/>
+          <w:szCs w:val="20"/>
+          <w:lang w:val="en"/>
+        </w:rPr>
+        <w:t xml:space="preserve">Fields </w:t>
+      </w:r>
+      <w:bookmarkStart w:id="0" w:name="_GoBack"/>
+      <w:bookmarkEnd w:id="0"/>
+      <w:r>
+        <w:rPr>
+          <w:rFonts w:ascii="Arial" w:eastAsia="Times New Roman" w:hAnsi="Arial" w:cs="Arial"/>
+          <w:color w:val="333333"/>
+          <w:sz w:val="20"/>
+          <w:szCs w:val="20"/>
+          <w:lang w:val="en"/>
+        </w:rPr>
+        <w:t>used in my final model are described in the data dictionary, a separate document on my GitHub repository.</w:t>
+      </w:r>
+      <w:r>
+        <w:rPr>
+          <w:rFonts w:ascii="Arial" w:eastAsia="Times New Roman" w:hAnsi="Arial" w:cs="Arial"/>
+          <w:color w:val="333333"/>
+          <w:sz w:val="20"/>
+          <w:szCs w:val="20"/>
+          <w:lang w:val="en"/>
+        </w:rPr>
+        <w:br/>
+      </w:r>
+    </w:p>
+    <w:p>
+      <w:pPr>
+        <w:rPr>
+          <w:rFonts w:ascii="Arial" w:eastAsia="Times New Roman" w:hAnsi="Arial" w:cs="Arial"/>
+          <w:b/>
+          <w:color w:val="333333"/>
+          <w:sz w:val="20"/>
+          <w:szCs w:val="20"/>
+          <w:lang w:val="en"/>
+        </w:rPr>
+      </w:pPr>
+      <w:r>
+        <w:rPr>
+          <w:rFonts w:ascii="Arial" w:eastAsia="Times New Roman" w:hAnsi="Arial" w:cs="Arial"/>
+          <w:b/>
+          <w:color w:val="333333"/>
+          <w:sz w:val="20"/>
+          <w:szCs w:val="20"/>
+          <w:lang w:val="en"/>
+        </w:rPr>
+        <w:lastRenderedPageBreak/>
+        <w:br w:type="page"/>
       </w:r>
     </w:p>
     <w:p>
@@ -3252,7 +3323,6 @@
           <w:szCs w:val="20"/>
           <w:lang w:val="en"/>
         </w:rPr>
-        <w:lastRenderedPageBreak/>
         <w:t>e.g. mayland and marylnd became maryland</w:t>
       </w:r>
     </w:p>
@@ -4198,71 +4268,578 @@
           <w:szCs w:val="20"/>
           <w:lang w:val="en"/>
         </w:rPr>
+        <w:t xml:space="preserve">In practice, my data cleaning process was conducted in parallel with </w:t>
+      </w:r>
+      <w:r>
+        <w:rPr>
+          <w:rFonts w:ascii="Arial" w:eastAsia="Times New Roman" w:hAnsi="Arial" w:cs="Arial"/>
+          <w:color w:val="333333"/>
+          <w:sz w:val="20"/>
+          <w:szCs w:val="20"/>
+          <w:lang w:val="en"/>
+        </w:rPr>
+        <w:t>the project data visualization. Many of the data cleaning choices were initiated from data visualization discoveries. Nonetheless</w:t>
+      </w:r>
+      <w:r>
+        <w:rPr>
+          <w:rFonts w:ascii="Arial" w:eastAsia="Times New Roman" w:hAnsi="Arial" w:cs="Arial"/>
+          <w:color w:val="333333"/>
+          <w:sz w:val="20"/>
+          <w:szCs w:val="20"/>
+          <w:lang w:val="en"/>
+        </w:rPr>
+        <w:t>, I choose to split these to topics into separate Ipython Notebook</w:t>
+      </w:r>
+      <w:r>
+        <w:rPr>
+          <w:rFonts w:ascii="Arial" w:eastAsia="Times New Roman" w:hAnsi="Arial" w:cs="Arial"/>
+          <w:color w:val="333333"/>
+          <w:sz w:val="20"/>
+          <w:szCs w:val="20"/>
+          <w:lang w:val="en"/>
+        </w:rPr>
+        <w:t>s</w:t>
+      </w:r>
+      <w:r>
+        <w:rPr>
+          <w:rFonts w:ascii="Arial" w:eastAsia="Times New Roman" w:hAnsi="Arial" w:cs="Arial"/>
+          <w:color w:val="333333"/>
+          <w:sz w:val="20"/>
+          <w:szCs w:val="20"/>
+          <w:lang w:val="en"/>
+        </w:rPr>
+        <w:t xml:space="preserve"> for ease of data reproducibility.</w:t>
+      </w:r>
+    </w:p>
+    <w:p>
+      <w:pPr>
+        <w:spacing w:after="0" w:line="240" w:lineRule="auto"/>
+        <w:rPr>
+          <w:rFonts w:ascii="Arial" w:eastAsia="Times New Roman" w:hAnsi="Arial" w:cs="Arial"/>
+          <w:color w:val="333333"/>
+          <w:sz w:val="20"/>
+          <w:szCs w:val="20"/>
+          <w:lang w:val="en"/>
+        </w:rPr>
+      </w:pPr>
+      <w:r>
+        <w:rPr>
+          <w:rFonts w:ascii="Arial" w:eastAsia="Times New Roman" w:hAnsi="Arial" w:cs="Arial"/>
+          <w:color w:val="333333"/>
+          <w:sz w:val="20"/>
+          <w:szCs w:val="20"/>
+          <w:lang w:val="en"/>
+        </w:rPr>
+        <w:t xml:space="preserve">To learn about the fields in my data set, I created histograms for the distributions of each variable. One prevalent trend was that the majority of the data from the Google Places API was skewed to the right. Due to these distributions, I became less certain that this data would provide value to the analysis. </w:t>
+      </w:r>
+    </w:p>
+    <w:p>
+      <w:pPr>
+        <w:spacing w:after="0" w:line="240" w:lineRule="auto"/>
+        <w:rPr>
+          <w:rFonts w:ascii="Arial" w:eastAsia="Times New Roman" w:hAnsi="Arial" w:cs="Arial"/>
+          <w:b/>
+          <w:color w:val="333333"/>
+          <w:sz w:val="20"/>
+          <w:szCs w:val="20"/>
+          <w:lang w:val="en"/>
+        </w:rPr>
+      </w:pPr>
+    </w:p>
+    <w:p>
+      <w:pPr>
+        <w:spacing w:after="0" w:line="240" w:lineRule="auto"/>
+        <w:rPr>
+          <w:rFonts w:ascii="Arial" w:eastAsia="Times New Roman" w:hAnsi="Arial" w:cs="Arial"/>
+          <w:b/>
+          <w:color w:val="333333"/>
+          <w:sz w:val="20"/>
+          <w:szCs w:val="20"/>
+          <w:lang w:val="en"/>
+        </w:rPr>
+      </w:pPr>
+      <w:r>
+        <w:rPr>
+          <w:rFonts w:ascii="Arial" w:eastAsia="Times New Roman" w:hAnsi="Arial" w:cs="Arial"/>
+          <w:b/>
+          <w:color w:val="333333"/>
+          <w:sz w:val="20"/>
+          <w:szCs w:val="20"/>
+          <w:lang w:val="en"/>
+        </w:rPr>
+        <w:t>How you chose which features to use in your analysis</w:t>
+      </w:r>
+    </w:p>
+    <w:p>
+      <w:pPr>
+        <w:spacing w:after="0" w:line="240" w:lineRule="auto"/>
+        <w:rPr>
+          <w:rFonts w:ascii="Arial" w:eastAsia="Times New Roman" w:hAnsi="Arial" w:cs="Arial"/>
+          <w:color w:val="333333"/>
+          <w:sz w:val="20"/>
+          <w:szCs w:val="20"/>
+          <w:lang w:val="en"/>
+        </w:rPr>
+      </w:pPr>
+    </w:p>
+    <w:p>
+      <w:pPr>
+        <w:spacing w:after="0" w:line="240" w:lineRule="auto"/>
+        <w:rPr>
+          <w:rFonts w:ascii="Arial" w:eastAsia="Times New Roman" w:hAnsi="Arial" w:cs="Arial"/>
+          <w:color w:val="333333"/>
+          <w:sz w:val="20"/>
+          <w:szCs w:val="20"/>
+          <w:lang w:val="en"/>
+        </w:rPr>
+      </w:pPr>
+      <w:r>
+        <w:rPr>
+          <w:rFonts w:ascii="Arial" w:eastAsia="Times New Roman" w:hAnsi="Arial" w:cs="Arial"/>
+          <w:color w:val="333333"/>
+          <w:sz w:val="20"/>
+          <w:szCs w:val="20"/>
+          <w:lang w:val="en"/>
+        </w:rPr>
+        <w:t xml:space="preserve">My criteria to determine if a variable was useful for the analysis was if could provide significant differences in price. If the inclusion or exclusion of the variable provided no change in predicted price, then it would </w:t>
+      </w:r>
+      <w:r>
+        <w:rPr>
+          <w:rFonts w:ascii="Arial" w:eastAsia="Times New Roman" w:hAnsi="Arial" w:cs="Arial"/>
+          <w:color w:val="333333"/>
+          <w:sz w:val="20"/>
+          <w:szCs w:val="20"/>
+          <w:lang w:val="en"/>
+        </w:rPr>
         <w:lastRenderedPageBreak/>
-        <w:t xml:space="preserve">In practice, my data cleaning process was conducted in parallel with </w:t>
-      </w:r>
-      <w:r>
-        <w:rPr>
-          <w:rFonts w:ascii="Arial" w:eastAsia="Times New Roman" w:hAnsi="Arial" w:cs="Arial"/>
-          <w:color w:val="333333"/>
-          <w:sz w:val="20"/>
-          <w:szCs w:val="20"/>
-          <w:lang w:val="en"/>
-        </w:rPr>
-        <w:t>the project data visualization. Many of the data cleaning choices were initiated from data visualization discoveries. Nonetheless</w:t>
-      </w:r>
-      <w:r>
-        <w:rPr>
-          <w:rFonts w:ascii="Arial" w:eastAsia="Times New Roman" w:hAnsi="Arial" w:cs="Arial"/>
-          <w:color w:val="333333"/>
-          <w:sz w:val="20"/>
-          <w:szCs w:val="20"/>
-          <w:lang w:val="en"/>
-        </w:rPr>
-        <w:t>, I choose to split these to topics into separate Ipython Notebook</w:t>
-      </w:r>
-      <w:r>
-        <w:rPr>
-          <w:rFonts w:ascii="Arial" w:eastAsia="Times New Roman" w:hAnsi="Arial" w:cs="Arial"/>
-          <w:color w:val="333333"/>
-          <w:sz w:val="20"/>
-          <w:szCs w:val="20"/>
-          <w:lang w:val="en"/>
-        </w:rPr>
-        <w:t>s</w:t>
-      </w:r>
-      <w:r>
-        <w:rPr>
-          <w:rFonts w:ascii="Arial" w:eastAsia="Times New Roman" w:hAnsi="Arial" w:cs="Arial"/>
-          <w:color w:val="333333"/>
-          <w:sz w:val="20"/>
-          <w:szCs w:val="20"/>
-          <w:lang w:val="en"/>
-        </w:rPr>
-        <w:t xml:space="preserve"> for ease of data reproducibility.</w:t>
-      </w:r>
-    </w:p>
-    <w:p>
-      <w:pPr>
-        <w:spacing w:after="0" w:line="240" w:lineRule="auto"/>
-        <w:rPr>
-          <w:rFonts w:ascii="Arial" w:eastAsia="Times New Roman" w:hAnsi="Arial" w:cs="Arial"/>
-          <w:color w:val="333333"/>
-          <w:sz w:val="20"/>
-          <w:szCs w:val="20"/>
-          <w:lang w:val="en"/>
-        </w:rPr>
-      </w:pPr>
-      <w:r>
-        <w:rPr>
-          <w:rFonts w:ascii="Arial" w:eastAsia="Times New Roman" w:hAnsi="Arial" w:cs="Arial"/>
-          <w:color w:val="333333"/>
-          <w:sz w:val="20"/>
-          <w:szCs w:val="20"/>
-          <w:lang w:val="en"/>
-        </w:rPr>
-        <w:t xml:space="preserve">To learn about the fields in my data set, I created histograms for the distributions of each variable. One prevalent trend was that the majority of the data from the Google Places API was skewed to the right. Due to these distributions, I became less certain that this data would provide value to the analysis. </w:t>
-      </w:r>
+        <w:t>not help the analysis. To visually examine this criteria, I created a function to group each variable by price and then plot a line chart with price on the y-axis and the variable of interest on the x-axis.</w:t>
+      </w:r>
+    </w:p>
+    <w:p>
+      <w:pPr>
+        <w:spacing w:after="0" w:line="240" w:lineRule="auto"/>
+        <w:rPr>
+          <w:rFonts w:ascii="Arial" w:eastAsia="Times New Roman" w:hAnsi="Arial" w:cs="Arial"/>
+          <w:color w:val="333333"/>
+          <w:sz w:val="20"/>
+          <w:szCs w:val="20"/>
+          <w:lang w:val="en"/>
+        </w:rPr>
+      </w:pPr>
+    </w:p>
+    <w:p>
+      <w:pPr>
+        <w:spacing w:after="0" w:line="240" w:lineRule="auto"/>
+        <w:rPr>
+          <w:rFonts w:ascii="Arial" w:eastAsia="Times New Roman" w:hAnsi="Arial" w:cs="Arial"/>
+          <w:color w:val="333333"/>
+          <w:sz w:val="20"/>
+          <w:szCs w:val="20"/>
+          <w:lang w:val="en"/>
+        </w:rPr>
+      </w:pPr>
+      <w:r>
+        <w:rPr>
+          <w:rFonts w:ascii="Arial" w:eastAsia="Times New Roman" w:hAnsi="Arial" w:cs="Arial"/>
+          <w:color w:val="333333"/>
+          <w:sz w:val="20"/>
+          <w:szCs w:val="20"/>
+          <w:lang w:val="en"/>
+        </w:rPr>
+        <w:t>My final model included the following features:</w:t>
+      </w:r>
+    </w:p>
+    <w:p>
+      <w:pPr>
+        <w:spacing w:after="0" w:line="240" w:lineRule="auto"/>
+        <w:rPr>
+          <w:rFonts w:ascii="Arial" w:eastAsia="Times New Roman" w:hAnsi="Arial" w:cs="Arial"/>
+          <w:color w:val="333333"/>
+          <w:sz w:val="20"/>
+          <w:szCs w:val="20"/>
+          <w:lang w:val="en"/>
+        </w:rPr>
+      </w:pPr>
+    </w:p>
+    <w:p>
+      <w:pPr>
+        <w:spacing w:after="0" w:line="240" w:lineRule="auto"/>
+        <w:ind w:left="720"/>
+        <w:rPr>
+          <w:rFonts w:ascii="Arial" w:eastAsia="Times New Roman" w:hAnsi="Arial" w:cs="Arial"/>
+          <w:color w:val="333333"/>
+          <w:sz w:val="20"/>
+          <w:szCs w:val="20"/>
+          <w:lang w:val="en"/>
+        </w:rPr>
+      </w:pPr>
+      <w:r>
+        <w:rPr>
+          <w:rFonts w:ascii="Arial" w:eastAsia="Times New Roman" w:hAnsi="Arial" w:cs="Arial"/>
+          <w:color w:val="333333"/>
+          <w:sz w:val="20"/>
+          <w:szCs w:val="20"/>
+          <w:lang w:val="en"/>
+        </w:rPr>
+        <w:t>attached garage,</w:t>
+      </w:r>
+    </w:p>
+    <w:p>
+      <w:pPr>
+        <w:spacing w:after="0" w:line="240" w:lineRule="auto"/>
+        <w:ind w:left="720"/>
+        <w:rPr>
+          <w:rFonts w:ascii="Arial" w:eastAsia="Times New Roman" w:hAnsi="Arial" w:cs="Arial"/>
+          <w:color w:val="333333"/>
+          <w:sz w:val="20"/>
+          <w:szCs w:val="20"/>
+          <w:lang w:val="en"/>
+        </w:rPr>
+      </w:pPr>
+      <w:r>
+        <w:rPr>
+          <w:rFonts w:ascii="Arial" w:eastAsia="Times New Roman" w:hAnsi="Arial" w:cs="Arial"/>
+          <w:color w:val="333333"/>
+          <w:sz w:val="20"/>
+          <w:szCs w:val="20"/>
+          <w:lang w:val="en"/>
+        </w:rPr>
+        <w:t>bathroom,</w:t>
+      </w:r>
+    </w:p>
+    <w:p>
+      <w:pPr>
+        <w:spacing w:after="0" w:line="240" w:lineRule="auto"/>
+        <w:ind w:left="720"/>
+        <w:rPr>
+          <w:rFonts w:ascii="Arial" w:eastAsia="Times New Roman" w:hAnsi="Arial" w:cs="Arial"/>
+          <w:color w:val="333333"/>
+          <w:sz w:val="20"/>
+          <w:szCs w:val="20"/>
+          <w:lang w:val="en"/>
+        </w:rPr>
+      </w:pPr>
+      <w:r>
+        <w:rPr>
+          <w:rFonts w:ascii="Arial" w:eastAsia="Times New Roman" w:hAnsi="Arial" w:cs="Arial"/>
+          <w:color w:val="333333"/>
+          <w:sz w:val="20"/>
+          <w:szCs w:val="20"/>
+          <w:lang w:val="en"/>
+        </w:rPr>
+        <w:t>bedroom,</w:t>
+      </w:r>
+    </w:p>
+    <w:p>
+      <w:pPr>
+        <w:spacing w:after="0" w:line="240" w:lineRule="auto"/>
+        <w:ind w:left="720"/>
+        <w:rPr>
+          <w:rFonts w:ascii="Arial" w:eastAsia="Times New Roman" w:hAnsi="Arial" w:cs="Arial"/>
+          <w:color w:val="333333"/>
+          <w:sz w:val="20"/>
+          <w:szCs w:val="20"/>
+          <w:lang w:val="en"/>
+        </w:rPr>
+      </w:pPr>
+      <w:r>
+        <w:rPr>
+          <w:rFonts w:ascii="Arial" w:eastAsia="Times New Roman" w:hAnsi="Arial" w:cs="Arial"/>
+          <w:color w:val="333333"/>
+          <w:sz w:val="20"/>
+          <w:szCs w:val="20"/>
+          <w:lang w:val="en"/>
+        </w:rPr>
+        <w:t>grocery_list,</w:t>
+      </w:r>
+    </w:p>
+    <w:p>
+      <w:pPr>
+        <w:spacing w:after="0" w:line="240" w:lineRule="auto"/>
+        <w:ind w:left="720"/>
+        <w:rPr>
+          <w:rFonts w:ascii="Arial" w:eastAsia="Times New Roman" w:hAnsi="Arial" w:cs="Arial"/>
+          <w:color w:val="333333"/>
+          <w:sz w:val="20"/>
+          <w:szCs w:val="20"/>
+          <w:lang w:val="en"/>
+        </w:rPr>
+      </w:pPr>
+      <w:r>
+        <w:rPr>
+          <w:rFonts w:ascii="Arial" w:eastAsia="Times New Roman" w:hAnsi="Arial" w:cs="Arial"/>
+          <w:color w:val="333333"/>
+          <w:sz w:val="20"/>
+          <w:szCs w:val="20"/>
+          <w:lang w:val="en"/>
+        </w:rPr>
+        <w:t xml:space="preserve">gym_list,  </w:t>
+      </w:r>
+    </w:p>
+    <w:p>
+      <w:pPr>
+        <w:spacing w:after="0" w:line="240" w:lineRule="auto"/>
+        <w:ind w:left="720"/>
+        <w:rPr>
+          <w:rFonts w:ascii="Arial" w:eastAsia="Times New Roman" w:hAnsi="Arial" w:cs="Arial"/>
+          <w:color w:val="333333"/>
+          <w:sz w:val="20"/>
+          <w:szCs w:val="20"/>
+          <w:lang w:val="en"/>
+        </w:rPr>
+      </w:pPr>
+      <w:r>
+        <w:rPr>
+          <w:rFonts w:ascii="Arial" w:eastAsia="Times New Roman" w:hAnsi="Arial" w:cs="Arial"/>
+          <w:color w:val="333333"/>
+          <w:sz w:val="20"/>
+          <w:szCs w:val="20"/>
+          <w:lang w:val="en"/>
+        </w:rPr>
+        <w:t>image_number,</w:t>
+      </w:r>
+    </w:p>
+    <w:p>
+      <w:pPr>
+        <w:spacing w:after="0" w:line="240" w:lineRule="auto"/>
+        <w:ind w:left="720"/>
+        <w:rPr>
+          <w:rFonts w:ascii="Arial" w:eastAsia="Times New Roman" w:hAnsi="Arial" w:cs="Arial"/>
+          <w:color w:val="333333"/>
+          <w:sz w:val="20"/>
+          <w:szCs w:val="20"/>
+          <w:lang w:val="en"/>
+        </w:rPr>
+      </w:pPr>
+      <w:r>
+        <w:rPr>
+          <w:rFonts w:ascii="Arial" w:eastAsia="Times New Roman" w:hAnsi="Arial" w:cs="Arial"/>
+          <w:color w:val="333333"/>
+          <w:sz w:val="20"/>
+          <w:szCs w:val="20"/>
+          <w:lang w:val="en"/>
+        </w:rPr>
+        <w:t>latitude,</w:t>
+      </w:r>
+    </w:p>
+    <w:p>
+      <w:pPr>
+        <w:spacing w:after="0" w:line="240" w:lineRule="auto"/>
+        <w:ind w:left="720"/>
+        <w:rPr>
+          <w:rFonts w:ascii="Arial" w:eastAsia="Times New Roman" w:hAnsi="Arial" w:cs="Arial"/>
+          <w:color w:val="333333"/>
+          <w:sz w:val="20"/>
+          <w:szCs w:val="20"/>
+          <w:lang w:val="en"/>
+        </w:rPr>
+      </w:pPr>
+      <w:r>
+        <w:rPr>
+          <w:rFonts w:ascii="Arial" w:eastAsia="Times New Roman" w:hAnsi="Arial" w:cs="Arial"/>
+          <w:color w:val="333333"/>
+          <w:sz w:val="20"/>
+          <w:szCs w:val="20"/>
+          <w:lang w:val="en"/>
+        </w:rPr>
+        <w:t>longitude,</w:t>
+      </w:r>
+    </w:p>
+    <w:p>
+      <w:pPr>
+        <w:spacing w:after="0" w:line="240" w:lineRule="auto"/>
+        <w:ind w:left="720"/>
+        <w:rPr>
+          <w:rFonts w:ascii="Arial" w:eastAsia="Times New Roman" w:hAnsi="Arial" w:cs="Arial"/>
+          <w:color w:val="333333"/>
+          <w:sz w:val="20"/>
+          <w:szCs w:val="20"/>
+          <w:lang w:val="en"/>
+        </w:rPr>
+      </w:pPr>
+      <w:r>
+        <w:rPr>
+          <w:rFonts w:ascii="Arial" w:eastAsia="Times New Roman" w:hAnsi="Arial" w:cs="Arial"/>
+          <w:color w:val="333333"/>
+          <w:sz w:val="20"/>
+          <w:szCs w:val="20"/>
+          <w:lang w:val="en"/>
+        </w:rPr>
+        <w:t>off-street parking,</w:t>
+      </w:r>
+    </w:p>
+    <w:p>
+      <w:pPr>
+        <w:spacing w:after="0" w:line="240" w:lineRule="auto"/>
+        <w:ind w:left="720"/>
+        <w:rPr>
+          <w:rFonts w:ascii="Arial" w:eastAsia="Times New Roman" w:hAnsi="Arial" w:cs="Arial"/>
+          <w:color w:val="333333"/>
+          <w:sz w:val="20"/>
+          <w:szCs w:val="20"/>
+          <w:lang w:val="en"/>
+        </w:rPr>
+      </w:pPr>
+      <w:r>
+        <w:rPr>
+          <w:rFonts w:ascii="Arial" w:eastAsia="Times New Roman" w:hAnsi="Arial" w:cs="Arial"/>
+          <w:color w:val="333333"/>
+          <w:sz w:val="20"/>
+          <w:szCs w:val="20"/>
+          <w:lang w:val="en"/>
+        </w:rPr>
+        <w:t>Posting_Day,</w:t>
+      </w:r>
+    </w:p>
+    <w:p>
+      <w:pPr>
+        <w:spacing w:after="0" w:line="240" w:lineRule="auto"/>
+        <w:ind w:left="720"/>
+        <w:rPr>
+          <w:rFonts w:ascii="Arial" w:eastAsia="Times New Roman" w:hAnsi="Arial" w:cs="Arial"/>
+          <w:color w:val="333333"/>
+          <w:sz w:val="20"/>
+          <w:szCs w:val="20"/>
+          <w:lang w:val="en"/>
+        </w:rPr>
+      </w:pPr>
+      <w:r>
+        <w:rPr>
+          <w:rFonts w:ascii="Arial" w:eastAsia="Times New Roman" w:hAnsi="Arial" w:cs="Arial"/>
+          <w:color w:val="333333"/>
+          <w:sz w:val="20"/>
+          <w:szCs w:val="20"/>
+          <w:lang w:val="en"/>
+        </w:rPr>
+        <w:t>Posting_Time,</w:t>
+      </w:r>
+    </w:p>
+    <w:p>
+      <w:pPr>
+        <w:spacing w:after="0" w:line="240" w:lineRule="auto"/>
+        <w:ind w:left="720"/>
+        <w:rPr>
+          <w:rFonts w:ascii="Arial" w:eastAsia="Times New Roman" w:hAnsi="Arial" w:cs="Arial"/>
+          <w:color w:val="333333"/>
+          <w:sz w:val="20"/>
+          <w:szCs w:val="20"/>
+          <w:lang w:val="en"/>
+        </w:rPr>
+      </w:pPr>
+      <w:r>
+        <w:rPr>
+          <w:rFonts w:ascii="Arial" w:eastAsia="Times New Roman" w:hAnsi="Arial" w:cs="Arial"/>
+          <w:color w:val="333333"/>
+          <w:sz w:val="20"/>
+          <w:szCs w:val="20"/>
+          <w:lang w:val="en"/>
+        </w:rPr>
+        <w:t>Posting_Time_AM_or_PM,</w:t>
+      </w:r>
+    </w:p>
+    <w:p>
+      <w:pPr>
+        <w:spacing w:after="0" w:line="240" w:lineRule="auto"/>
+        <w:ind w:left="720"/>
+        <w:rPr>
+          <w:rFonts w:ascii="Arial" w:eastAsia="Times New Roman" w:hAnsi="Arial" w:cs="Arial"/>
+          <w:color w:val="333333"/>
+          <w:sz w:val="20"/>
+          <w:szCs w:val="20"/>
+          <w:lang w:val="en"/>
+        </w:rPr>
+      </w:pPr>
+      <w:r>
+        <w:rPr>
+          <w:rFonts w:ascii="Arial" w:eastAsia="Times New Roman" w:hAnsi="Arial" w:cs="Arial"/>
+          <w:color w:val="333333"/>
+          <w:sz w:val="20"/>
+          <w:szCs w:val="20"/>
+          <w:lang w:val="en"/>
+        </w:rPr>
+        <w:t xml:space="preserve">square_footage, </w:t>
+      </w:r>
+    </w:p>
+    <w:p>
+      <w:pPr>
+        <w:spacing w:after="0" w:line="240" w:lineRule="auto"/>
+        <w:ind w:left="720"/>
+        <w:rPr>
+          <w:rFonts w:ascii="Arial" w:eastAsia="Times New Roman" w:hAnsi="Arial" w:cs="Arial"/>
+          <w:color w:val="333333"/>
+          <w:sz w:val="20"/>
+          <w:szCs w:val="20"/>
+          <w:lang w:val="en"/>
+        </w:rPr>
+      </w:pPr>
+      <w:r>
+        <w:rPr>
+          <w:rFonts w:ascii="Arial" w:eastAsia="Times New Roman" w:hAnsi="Arial" w:cs="Arial"/>
+          <w:color w:val="333333"/>
+          <w:sz w:val="20"/>
+          <w:szCs w:val="20"/>
+          <w:lang w:val="en"/>
+        </w:rPr>
+        <w:t>square_footage_cleaned,</w:t>
+      </w:r>
+    </w:p>
+    <w:p>
+      <w:pPr>
+        <w:spacing w:after="0" w:line="240" w:lineRule="auto"/>
+        <w:ind w:left="720"/>
+        <w:rPr>
+          <w:rFonts w:ascii="Arial" w:eastAsia="Times New Roman" w:hAnsi="Arial" w:cs="Arial"/>
+          <w:color w:val="333333"/>
+          <w:sz w:val="20"/>
+          <w:szCs w:val="20"/>
+          <w:lang w:val="en"/>
+        </w:rPr>
+      </w:pPr>
+      <w:r>
+        <w:rPr>
+          <w:rFonts w:ascii="Arial" w:eastAsia="Times New Roman" w:hAnsi="Arial" w:cs="Arial"/>
+          <w:color w:val="333333"/>
+          <w:sz w:val="20"/>
+          <w:szCs w:val="20"/>
+          <w:lang w:val="en"/>
+        </w:rPr>
+        <w:t xml:space="preserve">street parking,     </w:t>
+      </w:r>
+    </w:p>
+    <w:p>
+      <w:pPr>
+        <w:spacing w:after="0" w:line="240" w:lineRule="auto"/>
+        <w:ind w:left="720"/>
+        <w:rPr>
+          <w:rFonts w:ascii="Arial" w:eastAsia="Times New Roman" w:hAnsi="Arial" w:cs="Arial"/>
+          <w:color w:val="333333"/>
+          <w:sz w:val="20"/>
+          <w:szCs w:val="20"/>
+          <w:lang w:val="en"/>
+        </w:rPr>
+      </w:pPr>
+      <w:r>
+        <w:rPr>
+          <w:rFonts w:ascii="Arial" w:eastAsia="Times New Roman" w:hAnsi="Arial" w:cs="Arial"/>
+          <w:color w:val="333333"/>
+          <w:sz w:val="20"/>
+          <w:szCs w:val="20"/>
+          <w:lang w:val="en"/>
+        </w:rPr>
+        <w:t>weekday_of_posting</w:t>
+      </w:r>
+    </w:p>
+    <w:p>
+      <w:pPr>
+        <w:spacing w:after="0" w:line="240" w:lineRule="auto"/>
+        <w:rPr>
+          <w:rFonts w:ascii="Arial" w:eastAsia="Times New Roman" w:hAnsi="Arial" w:cs="Arial"/>
+          <w:color w:val="333333"/>
+          <w:sz w:val="20"/>
+          <w:szCs w:val="20"/>
+          <w:lang w:val="en"/>
+        </w:rPr>
+      </w:pPr>
     </w:p>
     <w:p>
       <w:pPr>
@@ -4276,10 +4853,7 @@
           <w:lang w:val="en"/>
         </w:rPr>
       </w:pPr>
-    </w:p>
-    <w:p>
-      <w:pPr>
-        <w:spacing w:after="0" w:line="240" w:lineRule="auto"/>
+      <w:r>
         <w:rPr>
           <w:rFonts w:ascii="Arial" w:eastAsia="Times New Roman" w:hAnsi="Arial" w:cs="Arial"/>
           <w:b/>
@@ -4288,8 +4862,108 @@
           <w:szCs w:val="20"/>
           <w:lang w:val="en"/>
         </w:rPr>
-      </w:pPr>
-      <w:r>
+        <w:t>Details of your modeling process, including how you selected your models and validated them</w:t>
+      </w:r>
+    </w:p>
+    <w:p>
+      <w:pPr>
+        <w:spacing w:after="0" w:line="240" w:lineRule="auto"/>
+        <w:rPr>
+          <w:rFonts w:ascii="Arial" w:eastAsia="Times New Roman" w:hAnsi="Arial" w:cs="Arial"/>
+          <w:color w:val="333333"/>
+          <w:sz w:val="20"/>
+          <w:szCs w:val="20"/>
+          <w:lang w:val="en"/>
+        </w:rPr>
+      </w:pPr>
+    </w:p>
+    <w:p>
+      <w:pPr>
+        <w:spacing w:after="0" w:line="240" w:lineRule="auto"/>
+        <w:rPr>
+          <w:rFonts w:ascii="Arial" w:eastAsia="Times New Roman" w:hAnsi="Arial" w:cs="Arial"/>
+          <w:color w:val="333333"/>
+          <w:sz w:val="20"/>
+          <w:szCs w:val="20"/>
+          <w:lang w:val="en"/>
+        </w:rPr>
+      </w:pPr>
+      <w:r>
+        <w:rPr>
+          <w:rFonts w:ascii="Arial" w:eastAsia="Times New Roman" w:hAnsi="Arial" w:cs="Arial"/>
+          <w:color w:val="333333"/>
+          <w:sz w:val="20"/>
+          <w:szCs w:val="20"/>
+          <w:lang w:val="en"/>
+        </w:rPr>
+        <w:t xml:space="preserve">My most successful model was a random forest using n_estimators=200 and max_features=5. </w:t>
+      </w:r>
+      <w:r>
+        <w:rPr>
+          <w:rFonts w:ascii="Arial" w:eastAsia="Times New Roman" w:hAnsi="Arial" w:cs="Arial"/>
+          <w:color w:val="333333"/>
+          <w:sz w:val="20"/>
+          <w:szCs w:val="20"/>
+          <w:lang w:val="en"/>
+        </w:rPr>
+        <w:t xml:space="preserve">In practice, </w:t>
+      </w:r>
+      <w:r>
+        <w:rPr>
+          <w:rFonts w:ascii="Arial" w:eastAsia="Times New Roman" w:hAnsi="Arial" w:cs="Arial"/>
+          <w:color w:val="333333"/>
+          <w:sz w:val="20"/>
+          <w:szCs w:val="20"/>
+          <w:lang w:val="en"/>
+        </w:rPr>
+        <w:t>most regression models, multivariate, ridge, and lasso were ineffective at predicting price given the</w:t>
+      </w:r>
+      <w:r>
+        <w:rPr>
+          <w:rFonts w:ascii="Arial" w:eastAsia="Times New Roman" w:hAnsi="Arial" w:cs="Arial"/>
+          <w:color w:val="333333"/>
+          <w:sz w:val="20"/>
+          <w:szCs w:val="20"/>
+          <w:lang w:val="en"/>
+        </w:rPr>
+        <w:t xml:space="preserve"> available and engineered features.</w:t>
+      </w:r>
+      <w:r>
+        <w:rPr>
+          <w:rFonts w:ascii="Arial" w:eastAsia="Times New Roman" w:hAnsi="Arial" w:cs="Arial"/>
+          <w:color w:val="333333"/>
+          <w:sz w:val="20"/>
+          <w:szCs w:val="20"/>
+          <w:lang w:val="en"/>
+        </w:rPr>
+        <w:t xml:space="preserve"> I expect that the prediction will impr</w:t>
+      </w:r>
+      <w:r>
+        <w:rPr>
+          <w:rFonts w:ascii="Arial" w:eastAsia="Times New Roman" w:hAnsi="Arial" w:cs="Arial"/>
+          <w:color w:val="333333"/>
+          <w:sz w:val="20"/>
+          <w:szCs w:val="20"/>
+          <w:lang w:val="en"/>
+        </w:rPr>
+        <w:t>ove given an expanded data set.</w:t>
+      </w:r>
+    </w:p>
+    <w:p>
+      <w:pPr>
+        <w:spacing w:after="0" w:line="240" w:lineRule="auto"/>
+        <w:rPr>
+          <w:rFonts w:ascii="Arial" w:eastAsia="Times New Roman" w:hAnsi="Arial" w:cs="Arial"/>
+          <w:color w:val="333333"/>
+          <w:sz w:val="20"/>
+          <w:szCs w:val="20"/>
+          <w:lang w:val="en"/>
+        </w:rPr>
+      </w:pPr>
+    </w:p>
+    <w:p>
+      <w:pPr>
+        <w:spacing w:after="0" w:line="240" w:lineRule="auto"/>
         <w:rPr>
           <w:rFonts w:ascii="Arial" w:eastAsia="Times New Roman" w:hAnsi="Arial" w:cs="Arial"/>
           <w:b/>
@@ -4298,472 +4972,8 @@
           <w:szCs w:val="20"/>
           <w:lang w:val="en"/>
         </w:rPr>
-        <w:t>How you chose which features to use in your analysis</w:t>
-      </w:r>
-    </w:p>
-    <w:p>
-      <w:pPr>
-        <w:spacing w:after="0" w:line="240" w:lineRule="auto"/>
-        <w:rPr>
-          <w:rFonts w:ascii="Arial" w:eastAsia="Times New Roman" w:hAnsi="Arial" w:cs="Arial"/>
-          <w:color w:val="333333"/>
-          <w:sz w:val="20"/>
-          <w:szCs w:val="20"/>
-          <w:lang w:val="en"/>
-        </w:rPr>
-      </w:pPr>
-    </w:p>
-    <w:p>
-      <w:pPr>
-        <w:spacing w:after="0" w:line="240" w:lineRule="auto"/>
-        <w:rPr>
-          <w:rFonts w:ascii="Arial" w:eastAsia="Times New Roman" w:hAnsi="Arial" w:cs="Arial"/>
-          <w:color w:val="333333"/>
-          <w:sz w:val="20"/>
-          <w:szCs w:val="20"/>
-          <w:lang w:val="en"/>
-        </w:rPr>
-      </w:pPr>
-      <w:r>
-        <w:rPr>
-          <w:rFonts w:ascii="Arial" w:eastAsia="Times New Roman" w:hAnsi="Arial" w:cs="Arial"/>
-          <w:color w:val="333333"/>
-          <w:sz w:val="20"/>
-          <w:szCs w:val="20"/>
-          <w:lang w:val="en"/>
-        </w:rPr>
-        <w:t>My criteria to determine if a variable was useful for the analysis was if could provide significant differences in price. If the inclusion or exclusion of the variable provided no change in predicted price, then it would not help the analysis. To visually examine this criteria, I created a function to group each variable by price and then plot a line chart with price on the y-axis and the variable of interest on the x-axis.</w:t>
-      </w:r>
-    </w:p>
-    <w:p>
-      <w:pPr>
-        <w:spacing w:after="0" w:line="240" w:lineRule="auto"/>
-        <w:rPr>
-          <w:rFonts w:ascii="Arial" w:eastAsia="Times New Roman" w:hAnsi="Arial" w:cs="Arial"/>
-          <w:color w:val="333333"/>
-          <w:sz w:val="20"/>
-          <w:szCs w:val="20"/>
-          <w:lang w:val="en"/>
-        </w:rPr>
-      </w:pPr>
-    </w:p>
-    <w:p>
-      <w:pPr>
-        <w:spacing w:after="0" w:line="240" w:lineRule="auto"/>
-        <w:rPr>
-          <w:rFonts w:ascii="Arial" w:eastAsia="Times New Roman" w:hAnsi="Arial" w:cs="Arial"/>
-          <w:color w:val="333333"/>
-          <w:sz w:val="20"/>
-          <w:szCs w:val="20"/>
-          <w:lang w:val="en"/>
-        </w:rPr>
-      </w:pPr>
-      <w:r>
-        <w:rPr>
-          <w:rFonts w:ascii="Arial" w:eastAsia="Times New Roman" w:hAnsi="Arial" w:cs="Arial"/>
-          <w:color w:val="333333"/>
-          <w:sz w:val="20"/>
-          <w:szCs w:val="20"/>
-          <w:lang w:val="en"/>
-        </w:rPr>
-        <w:t>My final model included the following features:</w:t>
-      </w:r>
-    </w:p>
-    <w:p>
-      <w:pPr>
-        <w:spacing w:after="0" w:line="240" w:lineRule="auto"/>
-        <w:rPr>
-          <w:rFonts w:ascii="Arial" w:eastAsia="Times New Roman" w:hAnsi="Arial" w:cs="Arial"/>
-          <w:color w:val="333333"/>
-          <w:sz w:val="20"/>
-          <w:szCs w:val="20"/>
-          <w:lang w:val="en"/>
-        </w:rPr>
-      </w:pPr>
-    </w:p>
-    <w:p>
-      <w:pPr>
-        <w:spacing w:after="0" w:line="240" w:lineRule="auto"/>
-        <w:ind w:left="720"/>
-        <w:rPr>
-          <w:rFonts w:ascii="Arial" w:eastAsia="Times New Roman" w:hAnsi="Arial" w:cs="Arial"/>
-          <w:color w:val="333333"/>
-          <w:sz w:val="20"/>
-          <w:szCs w:val="20"/>
-          <w:lang w:val="en"/>
-        </w:rPr>
-      </w:pPr>
-      <w:r>
-        <w:rPr>
-          <w:rFonts w:ascii="Arial" w:eastAsia="Times New Roman" w:hAnsi="Arial" w:cs="Arial"/>
-          <w:color w:val="333333"/>
-          <w:sz w:val="20"/>
-          <w:szCs w:val="20"/>
-          <w:lang w:val="en"/>
-        </w:rPr>
-        <w:t>attached garage,</w:t>
-      </w:r>
-    </w:p>
-    <w:p>
-      <w:pPr>
-        <w:spacing w:after="0" w:line="240" w:lineRule="auto"/>
-        <w:ind w:left="720"/>
-        <w:rPr>
-          <w:rFonts w:ascii="Arial" w:eastAsia="Times New Roman" w:hAnsi="Arial" w:cs="Arial"/>
-          <w:color w:val="333333"/>
-          <w:sz w:val="20"/>
-          <w:szCs w:val="20"/>
-          <w:lang w:val="en"/>
-        </w:rPr>
-      </w:pPr>
-      <w:r>
-        <w:rPr>
-          <w:rFonts w:ascii="Arial" w:eastAsia="Times New Roman" w:hAnsi="Arial" w:cs="Arial"/>
-          <w:color w:val="333333"/>
-          <w:sz w:val="20"/>
-          <w:szCs w:val="20"/>
-          <w:lang w:val="en"/>
-        </w:rPr>
-        <w:t>bathroom,</w:t>
-      </w:r>
-    </w:p>
-    <w:p>
-      <w:pPr>
-        <w:spacing w:after="0" w:line="240" w:lineRule="auto"/>
-        <w:ind w:left="720"/>
-        <w:rPr>
-          <w:rFonts w:ascii="Arial" w:eastAsia="Times New Roman" w:hAnsi="Arial" w:cs="Arial"/>
-          <w:color w:val="333333"/>
-          <w:sz w:val="20"/>
-          <w:szCs w:val="20"/>
-          <w:lang w:val="en"/>
-        </w:rPr>
-      </w:pPr>
-      <w:r>
-        <w:rPr>
-          <w:rFonts w:ascii="Arial" w:eastAsia="Times New Roman" w:hAnsi="Arial" w:cs="Arial"/>
-          <w:color w:val="333333"/>
-          <w:sz w:val="20"/>
-          <w:szCs w:val="20"/>
-          <w:lang w:val="en"/>
-        </w:rPr>
-        <w:t>bedroom,</w:t>
-      </w:r>
-    </w:p>
-    <w:p>
-      <w:pPr>
-        <w:spacing w:after="0" w:line="240" w:lineRule="auto"/>
-        <w:ind w:left="720"/>
-        <w:rPr>
-          <w:rFonts w:ascii="Arial" w:eastAsia="Times New Roman" w:hAnsi="Arial" w:cs="Arial"/>
-          <w:color w:val="333333"/>
-          <w:sz w:val="20"/>
-          <w:szCs w:val="20"/>
-          <w:lang w:val="en"/>
-        </w:rPr>
-      </w:pPr>
-      <w:r>
-        <w:rPr>
-          <w:rFonts w:ascii="Arial" w:eastAsia="Times New Roman" w:hAnsi="Arial" w:cs="Arial"/>
-          <w:color w:val="333333"/>
-          <w:sz w:val="20"/>
-          <w:szCs w:val="20"/>
-          <w:lang w:val="en"/>
-        </w:rPr>
-        <w:t>grocery_list,</w:t>
-      </w:r>
-    </w:p>
-    <w:p>
-      <w:pPr>
-        <w:spacing w:after="0" w:line="240" w:lineRule="auto"/>
-        <w:ind w:left="720"/>
-        <w:rPr>
-          <w:rFonts w:ascii="Arial" w:eastAsia="Times New Roman" w:hAnsi="Arial" w:cs="Arial"/>
-          <w:color w:val="333333"/>
-          <w:sz w:val="20"/>
-          <w:szCs w:val="20"/>
-          <w:lang w:val="en"/>
-        </w:rPr>
-      </w:pPr>
-      <w:r>
-        <w:rPr>
-          <w:rFonts w:ascii="Arial" w:eastAsia="Times New Roman" w:hAnsi="Arial" w:cs="Arial"/>
-          <w:color w:val="333333"/>
-          <w:sz w:val="20"/>
-          <w:szCs w:val="20"/>
-          <w:lang w:val="en"/>
-        </w:rPr>
-        <w:t xml:space="preserve">gym_list,  </w:t>
-      </w:r>
-    </w:p>
-    <w:p>
-      <w:pPr>
-        <w:spacing w:after="0" w:line="240" w:lineRule="auto"/>
-        <w:ind w:left="720"/>
-        <w:rPr>
-          <w:rFonts w:ascii="Arial" w:eastAsia="Times New Roman" w:hAnsi="Arial" w:cs="Arial"/>
-          <w:color w:val="333333"/>
-          <w:sz w:val="20"/>
-          <w:szCs w:val="20"/>
-          <w:lang w:val="en"/>
-        </w:rPr>
-      </w:pPr>
-      <w:r>
-        <w:rPr>
-          <w:rFonts w:ascii="Arial" w:eastAsia="Times New Roman" w:hAnsi="Arial" w:cs="Arial"/>
-          <w:color w:val="333333"/>
-          <w:sz w:val="20"/>
-          <w:szCs w:val="20"/>
-          <w:lang w:val="en"/>
-        </w:rPr>
-        <w:t>image_number,</w:t>
-      </w:r>
-    </w:p>
-    <w:p>
-      <w:pPr>
-        <w:spacing w:after="0" w:line="240" w:lineRule="auto"/>
-        <w:ind w:left="720"/>
-        <w:rPr>
-          <w:rFonts w:ascii="Arial" w:eastAsia="Times New Roman" w:hAnsi="Arial" w:cs="Arial"/>
-          <w:color w:val="333333"/>
-          <w:sz w:val="20"/>
-          <w:szCs w:val="20"/>
-          <w:lang w:val="en"/>
-        </w:rPr>
-      </w:pPr>
-      <w:r>
-        <w:rPr>
-          <w:rFonts w:ascii="Arial" w:eastAsia="Times New Roman" w:hAnsi="Arial" w:cs="Arial"/>
-          <w:color w:val="333333"/>
-          <w:sz w:val="20"/>
-          <w:szCs w:val="20"/>
-          <w:lang w:val="en"/>
-        </w:rPr>
-        <w:t>latitude,</w:t>
-      </w:r>
-    </w:p>
-    <w:p>
-      <w:pPr>
-        <w:spacing w:after="0" w:line="240" w:lineRule="auto"/>
-        <w:ind w:left="720"/>
-        <w:rPr>
-          <w:rFonts w:ascii="Arial" w:eastAsia="Times New Roman" w:hAnsi="Arial" w:cs="Arial"/>
-          <w:color w:val="333333"/>
-          <w:sz w:val="20"/>
-          <w:szCs w:val="20"/>
-          <w:lang w:val="en"/>
-        </w:rPr>
-      </w:pPr>
-      <w:r>
-        <w:rPr>
-          <w:rFonts w:ascii="Arial" w:eastAsia="Times New Roman" w:hAnsi="Arial" w:cs="Arial"/>
-          <w:color w:val="333333"/>
-          <w:sz w:val="20"/>
-          <w:szCs w:val="20"/>
-          <w:lang w:val="en"/>
-        </w:rPr>
-        <w:t>longitude,</w:t>
-      </w:r>
-    </w:p>
-    <w:p>
-      <w:pPr>
-        <w:spacing w:after="0" w:line="240" w:lineRule="auto"/>
-        <w:ind w:left="720"/>
-        <w:rPr>
-          <w:rFonts w:ascii="Arial" w:eastAsia="Times New Roman" w:hAnsi="Arial" w:cs="Arial"/>
-          <w:color w:val="333333"/>
-          <w:sz w:val="20"/>
-          <w:szCs w:val="20"/>
-          <w:lang w:val="en"/>
-        </w:rPr>
-      </w:pPr>
-      <w:r>
-        <w:rPr>
-          <w:rFonts w:ascii="Arial" w:eastAsia="Times New Roman" w:hAnsi="Arial" w:cs="Arial"/>
-          <w:color w:val="333333"/>
-          <w:sz w:val="20"/>
-          <w:szCs w:val="20"/>
-          <w:lang w:val="en"/>
-        </w:rPr>
-        <w:t>off-street parking,</w:t>
-      </w:r>
-    </w:p>
-    <w:p>
-      <w:pPr>
-        <w:spacing w:after="0" w:line="240" w:lineRule="auto"/>
-        <w:ind w:left="720"/>
-        <w:rPr>
-          <w:rFonts w:ascii="Arial" w:eastAsia="Times New Roman" w:hAnsi="Arial" w:cs="Arial"/>
-          <w:color w:val="333333"/>
-          <w:sz w:val="20"/>
-          <w:szCs w:val="20"/>
-          <w:lang w:val="en"/>
-        </w:rPr>
-      </w:pPr>
-      <w:r>
-        <w:rPr>
-          <w:rFonts w:ascii="Arial" w:eastAsia="Times New Roman" w:hAnsi="Arial" w:cs="Arial"/>
-          <w:color w:val="333333"/>
-          <w:sz w:val="20"/>
-          <w:szCs w:val="20"/>
-          <w:lang w:val="en"/>
-        </w:rPr>
-        <w:t>Posting_Day,</w:t>
-      </w:r>
-    </w:p>
-    <w:p>
-      <w:pPr>
-        <w:spacing w:after="0" w:line="240" w:lineRule="auto"/>
-        <w:ind w:left="720"/>
-        <w:rPr>
-          <w:rFonts w:ascii="Arial" w:eastAsia="Times New Roman" w:hAnsi="Arial" w:cs="Arial"/>
-          <w:color w:val="333333"/>
-          <w:sz w:val="20"/>
-          <w:szCs w:val="20"/>
-          <w:lang w:val="en"/>
-        </w:rPr>
-      </w:pPr>
-      <w:r>
-        <w:rPr>
-          <w:rFonts w:ascii="Arial" w:eastAsia="Times New Roman" w:hAnsi="Arial" w:cs="Arial"/>
-          <w:color w:val="333333"/>
-          <w:sz w:val="20"/>
-          <w:szCs w:val="20"/>
-          <w:lang w:val="en"/>
-        </w:rPr>
-        <w:t>Posting_Time,</w:t>
-      </w:r>
-    </w:p>
-    <w:p>
-      <w:pPr>
-        <w:spacing w:after="0" w:line="240" w:lineRule="auto"/>
-        <w:ind w:left="720"/>
-        <w:rPr>
-          <w:rFonts w:ascii="Arial" w:eastAsia="Times New Roman" w:hAnsi="Arial" w:cs="Arial"/>
-          <w:color w:val="333333"/>
-          <w:sz w:val="20"/>
-          <w:szCs w:val="20"/>
-          <w:lang w:val="en"/>
-        </w:rPr>
-      </w:pPr>
-      <w:r>
-        <w:rPr>
-          <w:rFonts w:ascii="Arial" w:eastAsia="Times New Roman" w:hAnsi="Arial" w:cs="Arial"/>
-          <w:color w:val="333333"/>
-          <w:sz w:val="20"/>
-          <w:szCs w:val="20"/>
-          <w:lang w:val="en"/>
-        </w:rPr>
-        <w:t>Posting_Time_AM_or_PM,</w:t>
-      </w:r>
-    </w:p>
-    <w:p>
-      <w:pPr>
-        <w:spacing w:after="0" w:line="240" w:lineRule="auto"/>
-        <w:ind w:left="720"/>
-        <w:rPr>
-          <w:rFonts w:ascii="Arial" w:eastAsia="Times New Roman" w:hAnsi="Arial" w:cs="Arial"/>
-          <w:color w:val="333333"/>
-          <w:sz w:val="20"/>
-          <w:szCs w:val="20"/>
-          <w:lang w:val="en"/>
-        </w:rPr>
-      </w:pPr>
-      <w:r>
-        <w:rPr>
-          <w:rFonts w:ascii="Arial" w:eastAsia="Times New Roman" w:hAnsi="Arial" w:cs="Arial"/>
-          <w:color w:val="333333"/>
-          <w:sz w:val="20"/>
-          <w:szCs w:val="20"/>
-          <w:lang w:val="en"/>
-        </w:rPr>
-        <w:t xml:space="preserve">square_footage, </w:t>
-      </w:r>
-    </w:p>
-    <w:p>
-      <w:pPr>
-        <w:spacing w:after="0" w:line="240" w:lineRule="auto"/>
-        <w:ind w:left="720"/>
-        <w:rPr>
-          <w:rFonts w:ascii="Arial" w:eastAsia="Times New Roman" w:hAnsi="Arial" w:cs="Arial"/>
-          <w:color w:val="333333"/>
-          <w:sz w:val="20"/>
-          <w:szCs w:val="20"/>
-          <w:lang w:val="en"/>
-        </w:rPr>
-      </w:pPr>
-      <w:r>
-        <w:rPr>
-          <w:rFonts w:ascii="Arial" w:eastAsia="Times New Roman" w:hAnsi="Arial" w:cs="Arial"/>
-          <w:color w:val="333333"/>
-          <w:sz w:val="20"/>
-          <w:szCs w:val="20"/>
-          <w:lang w:val="en"/>
-        </w:rPr>
-        <w:t>square_footage_cleaned,</w:t>
-      </w:r>
-    </w:p>
-    <w:p>
-      <w:pPr>
-        <w:spacing w:after="0" w:line="240" w:lineRule="auto"/>
-        <w:ind w:left="720"/>
-        <w:rPr>
-          <w:rFonts w:ascii="Arial" w:eastAsia="Times New Roman" w:hAnsi="Arial" w:cs="Arial"/>
-          <w:color w:val="333333"/>
-          <w:sz w:val="20"/>
-          <w:szCs w:val="20"/>
-          <w:lang w:val="en"/>
-        </w:rPr>
-      </w:pPr>
-      <w:r>
-        <w:rPr>
-          <w:rFonts w:ascii="Arial" w:eastAsia="Times New Roman" w:hAnsi="Arial" w:cs="Arial"/>
-          <w:color w:val="333333"/>
-          <w:sz w:val="20"/>
-          <w:szCs w:val="20"/>
-          <w:lang w:val="en"/>
-        </w:rPr>
-        <w:t xml:space="preserve">street parking,     </w:t>
-      </w:r>
-    </w:p>
-    <w:p>
-      <w:pPr>
-        <w:spacing w:after="0" w:line="240" w:lineRule="auto"/>
-        <w:ind w:left="720"/>
-        <w:rPr>
-          <w:rFonts w:ascii="Arial" w:eastAsia="Times New Roman" w:hAnsi="Arial" w:cs="Arial"/>
-          <w:color w:val="333333"/>
-          <w:sz w:val="20"/>
-          <w:szCs w:val="20"/>
-          <w:lang w:val="en"/>
-        </w:rPr>
-      </w:pPr>
-      <w:r>
-        <w:rPr>
-          <w:rFonts w:ascii="Arial" w:eastAsia="Times New Roman" w:hAnsi="Arial" w:cs="Arial"/>
-          <w:color w:val="333333"/>
-          <w:sz w:val="20"/>
-          <w:szCs w:val="20"/>
-          <w:lang w:val="en"/>
-        </w:rPr>
-        <w:t>weekday_of_posting</w:t>
-      </w:r>
-    </w:p>
-    <w:p>
-      <w:pPr>
-        <w:spacing w:after="0" w:line="240" w:lineRule="auto"/>
-        <w:rPr>
-          <w:rFonts w:ascii="Arial" w:eastAsia="Times New Roman" w:hAnsi="Arial" w:cs="Arial"/>
-          <w:color w:val="333333"/>
-          <w:sz w:val="20"/>
-          <w:szCs w:val="20"/>
-          <w:lang w:val="en"/>
-        </w:rPr>
-      </w:pPr>
-    </w:p>
-    <w:p>
-      <w:pPr>
-        <w:spacing w:after="0" w:line="240" w:lineRule="auto"/>
+      </w:pPr>
+      <w:r>
         <w:rPr>
           <w:rFonts w:ascii="Arial" w:eastAsia="Times New Roman" w:hAnsi="Arial" w:cs="Arial"/>
           <w:b/>
@@ -4772,136 +4982,6 @@
           <w:szCs w:val="20"/>
           <w:lang w:val="en"/>
         </w:rPr>
-      </w:pPr>
-      <w:r>
-        <w:rPr>
-          <w:rFonts w:ascii="Arial" w:eastAsia="Times New Roman" w:hAnsi="Arial" w:cs="Arial"/>
-          <w:b/>
-          <w:color w:val="333333"/>
-          <w:sz w:val="20"/>
-          <w:szCs w:val="20"/>
-          <w:lang w:val="en"/>
-        </w:rPr>
-        <w:t>Details of your modeling process, including how you selected your models and validated them</w:t>
-      </w:r>
-    </w:p>
-    <w:p>
-      <w:pPr>
-        <w:spacing w:after="0" w:line="240" w:lineRule="auto"/>
-        <w:rPr>
-          <w:rFonts w:ascii="Arial" w:eastAsia="Times New Roman" w:hAnsi="Arial" w:cs="Arial"/>
-          <w:color w:val="333333"/>
-          <w:sz w:val="20"/>
-          <w:szCs w:val="20"/>
-          <w:lang w:val="en"/>
-        </w:rPr>
-      </w:pPr>
-    </w:p>
-    <w:p>
-      <w:pPr>
-        <w:spacing w:after="0" w:line="240" w:lineRule="auto"/>
-        <w:rPr>
-          <w:rFonts w:ascii="Arial" w:eastAsia="Times New Roman" w:hAnsi="Arial" w:cs="Arial"/>
-          <w:color w:val="333333"/>
-          <w:sz w:val="20"/>
-          <w:szCs w:val="20"/>
-          <w:lang w:val="en"/>
-        </w:rPr>
-      </w:pPr>
-      <w:r>
-        <w:rPr>
-          <w:rFonts w:ascii="Arial" w:eastAsia="Times New Roman" w:hAnsi="Arial" w:cs="Arial"/>
-          <w:color w:val="333333"/>
-          <w:sz w:val="20"/>
-          <w:szCs w:val="20"/>
-          <w:lang w:val="en"/>
-        </w:rPr>
-        <w:t xml:space="preserve">My most successful model was a random forest using n_estimators=200 and max_features=5. </w:t>
-      </w:r>
-      <w:r>
-        <w:rPr>
-          <w:rFonts w:ascii="Arial" w:eastAsia="Times New Roman" w:hAnsi="Arial" w:cs="Arial"/>
-          <w:color w:val="333333"/>
-          <w:sz w:val="20"/>
-          <w:szCs w:val="20"/>
-          <w:lang w:val="en"/>
-        </w:rPr>
-        <w:t xml:space="preserve">In practice, </w:t>
-      </w:r>
-      <w:r>
-        <w:rPr>
-          <w:rFonts w:ascii="Arial" w:eastAsia="Times New Roman" w:hAnsi="Arial" w:cs="Arial"/>
-          <w:color w:val="333333"/>
-          <w:sz w:val="20"/>
-          <w:szCs w:val="20"/>
-          <w:lang w:val="en"/>
-        </w:rPr>
-        <w:t>most regression models, multivariate, ridge, and lasso were ineffective at predicting price given the</w:t>
-      </w:r>
-      <w:r>
-        <w:rPr>
-          <w:rFonts w:ascii="Arial" w:eastAsia="Times New Roman" w:hAnsi="Arial" w:cs="Arial"/>
-          <w:color w:val="333333"/>
-          <w:sz w:val="20"/>
-          <w:szCs w:val="20"/>
-          <w:lang w:val="en"/>
-        </w:rPr>
-        <w:t xml:space="preserve"> available and engineered features.</w:t>
-      </w:r>
-      <w:r>
-        <w:rPr>
-          <w:rFonts w:ascii="Arial" w:eastAsia="Times New Roman" w:hAnsi="Arial" w:cs="Arial"/>
-          <w:color w:val="333333"/>
-          <w:sz w:val="20"/>
-          <w:szCs w:val="20"/>
-          <w:lang w:val="en"/>
-        </w:rPr>
-        <w:t xml:space="preserve"> I expect that the prediction will impr</w:t>
-      </w:r>
-      <w:r>
-        <w:rPr>
-          <w:rFonts w:ascii="Arial" w:eastAsia="Times New Roman" w:hAnsi="Arial" w:cs="Arial"/>
-          <w:color w:val="333333"/>
-          <w:sz w:val="20"/>
-          <w:szCs w:val="20"/>
-          <w:lang w:val="en"/>
-        </w:rPr>
-        <w:t>ove given an expanded data set.</w:t>
-      </w:r>
-    </w:p>
-    <w:p>
-      <w:pPr>
-        <w:spacing w:after="0" w:line="240" w:lineRule="auto"/>
-        <w:rPr>
-          <w:rFonts w:ascii="Arial" w:eastAsia="Times New Roman" w:hAnsi="Arial" w:cs="Arial"/>
-          <w:color w:val="333333"/>
-          <w:sz w:val="20"/>
-          <w:szCs w:val="20"/>
-          <w:lang w:val="en"/>
-        </w:rPr>
-      </w:pPr>
-    </w:p>
-    <w:p>
-      <w:pPr>
-        <w:spacing w:after="0" w:line="240" w:lineRule="auto"/>
-        <w:rPr>
-          <w:rFonts w:ascii="Arial" w:eastAsia="Times New Roman" w:hAnsi="Arial" w:cs="Arial"/>
-          <w:b/>
-          <w:color w:val="333333"/>
-          <w:sz w:val="20"/>
-          <w:szCs w:val="20"/>
-          <w:lang w:val="en"/>
-        </w:rPr>
-      </w:pPr>
-      <w:r>
-        <w:rPr>
-          <w:rFonts w:ascii="Arial" w:eastAsia="Times New Roman" w:hAnsi="Arial" w:cs="Arial"/>
-          <w:b/>
-          <w:color w:val="333333"/>
-          <w:sz w:val="20"/>
-          <w:szCs w:val="20"/>
-          <w:lang w:val="en"/>
-        </w:rPr>
         <w:t>Conclusions and key learnings</w:t>
       </w:r>
     </w:p>
@@ -5032,8 +5112,6 @@
           <w:szCs w:val="20"/>
         </w:rPr>
       </w:pPr>
-      <w:bookmarkStart w:id="0" w:name="_GoBack"/>
-      <w:bookmarkEnd w:id="0"/>
     </w:p>
     <w:p>
       <w:pPr>
@@ -7436,7 +7514,6 @@
     <w:next w:val="Normal"/>
     <w:link w:val="Heading4Char"/>
     <w:uiPriority w:val="9"/>
-    <w:semiHidden/>
     <w:unhideWhenUsed/>
     <w:qFormat/>
     <w:rsid w:val="00226223"/>
@@ -7554,7 +7631,6 @@
     <w:basedOn w:val="DefaultParagraphFont"/>
     <w:link w:val="Heading4"/>
     <w:uiPriority w:val="9"/>
-    <w:semiHidden/>
     <w:rsid w:val="00226223"/>
     <w:rPr>
       <w:rFonts w:asciiTheme="majorHAnsi" w:eastAsiaTheme="majorEastAsia" w:hAnsiTheme="majorHAnsi" w:cstheme="majorBidi"/>
@@ -7581,7 +7657,6 @@
     <w:basedOn w:val="Normal"/>
     <w:link w:val="HTMLPreformattedChar"/>
     <w:uiPriority w:val="99"/>
-    <w:semiHidden/>
     <w:unhideWhenUsed/>
     <w:rsid w:val="00226223"/>
     <w:pPr>
@@ -7616,7 +7691,6 @@
     <w:basedOn w:val="DefaultParagraphFont"/>
     <w:link w:val="HTMLPreformatted"/>
     <w:uiPriority w:val="99"/>
-    <w:semiHidden/>
     <w:rsid w:val="00226223"/>
     <w:rPr>
       <w:rFonts w:ascii="Consolas" w:eastAsia="Times New Roman" w:hAnsi="Consolas" w:cs="Consolas"/>

</xml_diff>

<commit_message>
Add final presentation slides
</commit_message>
<xml_diff>
--- a/Final_Project/General Assembly Data Science Final Project Paper.docx
+++ b/Final_Project/General Assembly Data Science Final Project Paper.docx
@@ -1432,18 +1432,7 @@
           <w:szCs w:val="20"/>
           <w:lang w:val="en"/>
         </w:rPr>
-        <w:t xml:space="preserve">, </w:t>
-      </w:r>
-      <w:r>
-        <w:rPr>
-          <w:rStyle w:val="HTMLCode"/>
-          <w:rFonts w:ascii="Arial" w:hAnsi="Arial" w:cs="Arial"/>
-          <w:color w:val="333333"/>
-          <w:sz w:val="20"/>
-          <w:szCs w:val="20"/>
-          <w:lang w:val="en"/>
-        </w:rPr>
-        <w:t>listing t</w:t>
+        <w:t>, listing t</w:t>
       </w:r>
       <w:r>
         <w:rPr>
@@ -1613,7 +1602,7 @@
           <w:szCs w:val="20"/>
           <w:lang w:val="en"/>
         </w:rPr>
-        <w:t xml:space="preserve">, </w:t>
+        <w:t>, if c</w:t>
       </w:r>
       <w:r>
         <w:rPr>
@@ -1624,7 +1613,7 @@
           <w:szCs w:val="20"/>
           <w:lang w:val="en"/>
         </w:rPr>
-        <w:t>if c</w:t>
+        <w:t>at</w:t>
       </w:r>
       <w:r>
         <w:rPr>
@@ -1635,40 +1624,7 @@
           <w:szCs w:val="20"/>
           <w:lang w:val="en"/>
         </w:rPr>
-        <w:t>at</w:t>
-      </w:r>
-      <w:r>
-        <w:rPr>
-          <w:rStyle w:val="HTMLCode"/>
-          <w:rFonts w:ascii="Arial" w:hAnsi="Arial" w:cs="Arial"/>
-          <w:color w:val="333333"/>
-          <w:sz w:val="20"/>
-          <w:szCs w:val="20"/>
-          <w:lang w:val="en"/>
-        </w:rPr>
-        <w:t>s and dogs are allowed</w:t>
-      </w:r>
-      <w:r>
-        <w:rPr>
-          <w:rStyle w:val="HTMLCode"/>
-          <w:rFonts w:ascii="Arial" w:hAnsi="Arial" w:cs="Arial"/>
-          <w:color w:val="333333"/>
-          <w:sz w:val="20"/>
-          <w:szCs w:val="20"/>
-          <w:lang w:val="en"/>
-        </w:rPr>
-        <w:t xml:space="preserve">, </w:t>
-      </w:r>
-      <w:r>
-        <w:rPr>
-          <w:rStyle w:val="HTMLCode"/>
-          <w:rFonts w:ascii="Arial" w:hAnsi="Arial" w:cs="Arial"/>
-          <w:color w:val="333333"/>
-          <w:sz w:val="20"/>
-          <w:szCs w:val="20"/>
-          <w:lang w:val="en"/>
-        </w:rPr>
-        <w:t>l</w:t>
+        <w:t>s and dogs are allowed, l</w:t>
       </w:r>
       <w:r>
         <w:rPr>
@@ -1803,7 +1759,7 @@
           <w:szCs w:val="20"/>
           <w:lang w:val="en"/>
         </w:rPr>
-        <w:t xml:space="preserve">s, </w:t>
+        <w:t>s, number of b</w:t>
       </w:r>
       <w:r>
         <w:rPr>
@@ -1814,7 +1770,7 @@
           <w:szCs w:val="20"/>
           <w:lang w:val="en"/>
         </w:rPr>
-        <w:t xml:space="preserve">number of </w:t>
+        <w:t>edroom</w:t>
       </w:r>
       <w:r>
         <w:rPr>
@@ -1825,7 +1781,7 @@
           <w:szCs w:val="20"/>
           <w:lang w:val="en"/>
         </w:rPr>
-        <w:t>b</w:t>
+        <w:t>s,</w:t>
       </w:r>
       <w:r>
         <w:rPr>
@@ -1836,7 +1792,7 @@
           <w:szCs w:val="20"/>
           <w:lang w:val="en"/>
         </w:rPr>
-        <w:t>edroom</w:t>
+        <w:t xml:space="preserve"> </w:t>
       </w:r>
       <w:r>
         <w:rPr>
@@ -1847,40 +1803,7 @@
           <w:szCs w:val="20"/>
           <w:lang w:val="en"/>
         </w:rPr>
-        <w:t>s,</w:t>
-      </w:r>
-      <w:r>
-        <w:rPr>
-          <w:rStyle w:val="HTMLCode"/>
-          <w:rFonts w:ascii="Arial" w:hAnsi="Arial" w:cs="Arial"/>
-          <w:color w:val="333333"/>
-          <w:sz w:val="20"/>
-          <w:szCs w:val="20"/>
-          <w:lang w:val="en"/>
-        </w:rPr>
-        <w:t xml:space="preserve"> </w:t>
-      </w:r>
-      <w:r>
-        <w:rPr>
-          <w:rStyle w:val="HTMLCode"/>
-          <w:rFonts w:ascii="Arial" w:hAnsi="Arial" w:cs="Arial"/>
-          <w:color w:val="333333"/>
-          <w:sz w:val="20"/>
-          <w:szCs w:val="20"/>
-          <w:lang w:val="en"/>
-        </w:rPr>
-        <w:t>r</w:t>
-      </w:r>
-      <w:r>
-        <w:rPr>
-          <w:rStyle w:val="HTMLCode"/>
-          <w:rFonts w:ascii="Arial" w:hAnsi="Arial" w:cs="Arial"/>
-          <w:color w:val="333333"/>
-          <w:sz w:val="20"/>
-          <w:szCs w:val="20"/>
-          <w:lang w:val="en"/>
-        </w:rPr>
-        <w:t>ental a</w:t>
+        <w:t>rental a</w:t>
       </w:r>
       <w:r>
         <w:rPr>
@@ -2132,7 +2055,7 @@
           <w:szCs w:val="20"/>
           <w:lang w:val="en"/>
         </w:rPr>
-        <w:t>A</w:t>
+        <w:t xml:space="preserve">Average </w:t>
       </w:r>
       <w:r>
         <w:rPr>
@@ -2143,7 +2066,7 @@
           <w:szCs w:val="20"/>
           <w:lang w:val="en"/>
         </w:rPr>
-        <w:t xml:space="preserve">verage </w:t>
+        <w:t xml:space="preserve">image </w:t>
       </w:r>
       <w:r>
         <w:rPr>
@@ -2154,7 +2077,7 @@
           <w:szCs w:val="20"/>
           <w:lang w:val="en"/>
         </w:rPr>
-        <w:t xml:space="preserve">image </w:t>
+        <w:t>dimensions, n</w:t>
       </w:r>
       <w:r>
         <w:rPr>
@@ -2165,7 +2088,7 @@
           <w:szCs w:val="20"/>
           <w:lang w:val="en"/>
         </w:rPr>
-        <w:t>dimensions</w:t>
+        <w:t>umber of images</w:t>
       </w:r>
       <w:r>
         <w:rPr>
@@ -2176,28 +2099,6 @@
           <w:szCs w:val="20"/>
           <w:lang w:val="en"/>
         </w:rPr>
-        <w:t>, n</w:t>
-      </w:r>
-      <w:r>
-        <w:rPr>
-          <w:rStyle w:val="HTMLCode"/>
-          <w:rFonts w:ascii="Arial" w:hAnsi="Arial" w:cs="Arial"/>
-          <w:color w:val="333333"/>
-          <w:sz w:val="20"/>
-          <w:szCs w:val="20"/>
-          <w:lang w:val="en"/>
-        </w:rPr>
-        <w:t>umber of images</w:t>
-      </w:r>
-      <w:r>
-        <w:rPr>
-          <w:rStyle w:val="HTMLCode"/>
-          <w:rFonts w:ascii="Arial" w:hAnsi="Arial" w:cs="Arial"/>
-          <w:color w:val="333333"/>
-          <w:sz w:val="20"/>
-          <w:szCs w:val="20"/>
-          <w:lang w:val="en"/>
-        </w:rPr>
         <w:t xml:space="preserve"> </w:t>
       </w:r>
     </w:p>
@@ -2233,8 +2134,6 @@
         </w:rPr>
         <w:t xml:space="preserve">Fields </w:t>
       </w:r>
-      <w:bookmarkStart w:id="0" w:name="_GoBack"/>
-      <w:bookmarkEnd w:id="0"/>
       <w:r>
         <w:rPr>
           <w:rFonts w:ascii="Arial" w:eastAsia="Times New Roman" w:hAnsi="Arial" w:cs="Arial"/>
@@ -2255,9 +2154,7 @@
         </w:rPr>
         <w:br/>
       </w:r>
-    </w:p>
-    <w:p>
-      <w:pPr>
+      <w:r>
         <w:rPr>
           <w:rFonts w:ascii="Arial" w:eastAsia="Times New Roman" w:hAnsi="Arial" w:cs="Arial"/>
           <w:b/>
@@ -2266,17 +2163,6 @@
           <w:szCs w:val="20"/>
           <w:lang w:val="en"/>
         </w:rPr>
-      </w:pPr>
-      <w:r>
-        <w:rPr>
-          <w:rFonts w:ascii="Arial" w:eastAsia="Times New Roman" w:hAnsi="Arial" w:cs="Arial"/>
-          <w:b/>
-          <w:color w:val="333333"/>
-          <w:sz w:val="20"/>
-          <w:szCs w:val="20"/>
-          <w:lang w:val="en"/>
-        </w:rPr>
-        <w:lastRenderedPageBreak/>
         <w:br w:type="page"/>
       </w:r>
     </w:p>
@@ -3675,6 +3561,9 @@
     </w:p>
     <w:p>
       <w:pPr>
+        <w:tabs>
+          <w:tab w:val="left" w:pos="1470"/>
+        </w:tabs>
         <w:spacing w:after="0" w:line="240" w:lineRule="auto"/>
         <w:rPr>
           <w:rFonts w:ascii="Arial" w:hAnsi="Arial" w:cs="Arial"/>
@@ -3683,6 +3572,15 @@
           <w:szCs w:val="20"/>
         </w:rPr>
       </w:pPr>
+      <w:r>
+        <w:rPr>
+          <w:rFonts w:ascii="Arial" w:hAnsi="Arial" w:cs="Arial"/>
+          <w:color w:val="000000"/>
+          <w:sz w:val="20"/>
+          <w:szCs w:val="20"/>
+        </w:rPr>
+        <w:tab/>
+      </w:r>
     </w:p>
     <w:p>
       <w:pPr>
@@ -5010,7 +4908,25 @@
           <w:sz w:val="20"/>
           <w:szCs w:val="20"/>
         </w:rPr>
-        <w:t xml:space="preserve">My most significant finding was the distinction between provided data and data that influences the price. My analysis concluded that there are significant location specific data that influence the listing price, but are rarely mentioned in listings. In particular, information about nearby gyms and grocery stores both were in my top eight features throughout my analysis. </w:t>
+        <w:t>My most significant finding was the distinction between provided data and data that influences the price. My analysis concluded that there are si</w:t>
+      </w:r>
+      <w:r>
+        <w:rPr>
+          <w:rFonts w:ascii="Arial" w:hAnsi="Arial" w:cs="Arial"/>
+          <w:sz w:val="20"/>
+          <w:szCs w:val="20"/>
+        </w:rPr>
+        <w:t>gnificant location specific places of interest</w:t>
+      </w:r>
+      <w:bookmarkStart w:id="0" w:name="_GoBack"/>
+      <w:bookmarkEnd w:id="0"/>
+      <w:r>
+        <w:rPr>
+          <w:rFonts w:ascii="Arial" w:hAnsi="Arial" w:cs="Arial"/>
+          <w:sz w:val="20"/>
+          <w:szCs w:val="20"/>
+        </w:rPr>
+        <w:t xml:space="preserve"> that influence the listing price, but are rarely mentioned in listings. In particular, information about nearby gyms and grocery stores both were in my top eight features throughout my analysis. </w:t>
       </w:r>
     </w:p>
     <w:p>

</xml_diff>